<commit_message>
Add Data and CourseController using code-generator
</commit_message>
<xml_diff>
--- a/Docs.docx
+++ b/Docs.docx
@@ -32,7 +32,14 @@
         <w:t>(Database-first Approach)</w:t>
       </w:r>
     </w:p>
-    <w:p/>
+    <w:p>
+      <w:r>
+        <w:t>Design Pattern – IoC(</w:t>
+      </w:r>
+      <w:r>
+        <w:t>Inversion of Controll)</w:t>
+      </w:r>
+    </w:p>
     <w:p>
       <w:pPr>
         <w:pStyle w:val="Headline"/>
@@ -2573,6 +2580,9 @@
     </w:p>
     <w:p/>
     <w:p>
+      <w:r>
+        <w:t xml:space="preserve">Code Generator </w:t>
+      </w:r>
       <w:r>
         <w:t>CLI</w:t>
       </w:r>
@@ -3813,6 +3823,7 @@
   <w:style w:type="character" w:default="1" w:styleId="DefaultParagraphFont">
     <w:name w:val="Default Paragraph Font"/>
     <w:uiPriority w:val="1"/>
+    <w:semiHidden/>
     <w:unhideWhenUsed/>
   </w:style>
   <w:style w:type="table" w:default="1" w:styleId="TableNormal">

</xml_diff>

<commit_message>
Added Lecturers and Students Controllers and Views
</commit_message>
<xml_diff>
--- a/Docs.docx
+++ b/Docs.docx
@@ -2555,6 +2555,20 @@
       </w:r>
     </w:p>
     <w:p>
+      <w:r>
+        <w:t xml:space="preserve">Created Controllers vis Codegenerator. </w:t>
+      </w:r>
+      <w:r>
+        <w:t>Code Generator creates Controller Class, Razor view page</w:t>
+      </w:r>
+      <w:r>
+        <w:t xml:space="preserve"> (</w:t>
+      </w:r>
+      <w:r>
+        <w:t>Create, Edit, Details, Delete and Index page)</w:t>
+      </w:r>
+    </w:p>
+    <w:p>
       <w:pPr>
         <w:pStyle w:val="ListParagraph"/>
         <w:numPr>
@@ -2565,20 +2579,34 @@
       <w:r>
         <w:t>CoursesController</w:t>
       </w:r>
-      <w:r>
-        <w:t xml:space="preserve"> </w:t>
-      </w:r>
-      <w:r>
-        <w:t>(</w:t>
-      </w:r>
-      <w:r>
-        <w:t xml:space="preserve">via </w:t>
-      </w:r>
-      <w:r>
-        <w:t>Codegenerator)</w:t>
-      </w:r>
-    </w:p>
-    <w:p/>
+    </w:p>
+    <w:p>
+      <w:pPr>
+        <w:pStyle w:val="ListParagraph"/>
+        <w:numPr>
+          <w:ilvl w:val="0"/>
+          <w:numId w:val="6"/>
+        </w:numPr>
+      </w:pPr>
+      <w:r>
+        <w:t>Lecturers</w:t>
+      </w:r>
+      <w:r>
+        <w:t>Controller</w:t>
+      </w:r>
+    </w:p>
+    <w:p>
+      <w:pPr>
+        <w:pStyle w:val="ListParagraph"/>
+        <w:numPr>
+          <w:ilvl w:val="0"/>
+          <w:numId w:val="6"/>
+        </w:numPr>
+      </w:pPr>
+      <w:r>
+        <w:t>StudentsController</w:t>
+      </w:r>
+    </w:p>
     <w:p>
       <w:r>
         <w:t xml:space="preserve">Code Generator </w:t>
@@ -2601,6 +2629,66 @@
       <w:r>
         <w:t>dotnet aspnet-codegenerator controller -name CoursesController -m Course -dc SchoolDbContext --relativeFolderPath Controllers --useDefaultLayout --referenceScriptLibraries -f</w:t>
       </w:r>
+    </w:p>
+    <w:p>
+      <w:pPr>
+        <w:pStyle w:val="Terminal"/>
+        <w:ind w:left="0"/>
+      </w:pPr>
+    </w:p>
+    <w:p>
+      <w:pPr>
+        <w:pStyle w:val="Terminal"/>
+        <w:ind w:left="0"/>
+      </w:pPr>
+      <w:r>
+        <w:t xml:space="preserve">dotnet aspnet-codegenerator controller -name </w:t>
+      </w:r>
+      <w:r>
+        <w:t>Lecturers</w:t>
+      </w:r>
+      <w:r>
+        <w:t xml:space="preserve">Controller -m </w:t>
+      </w:r>
+      <w:r>
+        <w:t>Lecturer</w:t>
+      </w:r>
+      <w:r>
+        <w:t xml:space="preserve"> -dc SchoolDbContext --relativeFolderPath Controllers --useDefaultLayout --referenceScriptLibraries -f</w:t>
+      </w:r>
+    </w:p>
+    <w:p>
+      <w:pPr>
+        <w:pStyle w:val="Terminal"/>
+        <w:ind w:left="0"/>
+      </w:pPr>
+    </w:p>
+    <w:p>
+      <w:pPr>
+        <w:pStyle w:val="Terminal"/>
+        <w:ind w:left="0"/>
+      </w:pPr>
+      <w:r>
+        <w:t xml:space="preserve">dotnet aspnet-codegenerator controller -name </w:t>
+      </w:r>
+      <w:r>
+        <w:t>Students</w:t>
+      </w:r>
+      <w:r>
+        <w:t xml:space="preserve">Controller -m </w:t>
+      </w:r>
+      <w:r>
+        <w:t>Student</w:t>
+      </w:r>
+      <w:r>
+        <w:t xml:space="preserve"> -dc SchoolDbContext --relativeFolderPath Controllers --useDefaultLayout --referenceScriptLibraries -f</w:t>
+      </w:r>
+    </w:p>
+    <w:p>
+      <w:pPr>
+        <w:pStyle w:val="Terminal"/>
+        <w:ind w:left="0"/>
+      </w:pPr>
     </w:p>
     <w:p/>
     <w:p/>

</xml_diff>

<commit_message>
Update styles of Create, Edit, and Read and Delete options
</commit_message>
<xml_diff>
--- a/Docs.docx
+++ b/Docs.docx
@@ -37,7 +37,15 @@
         <w:t>Design Pattern – IoC(</w:t>
       </w:r>
       <w:r>
-        <w:t>Inversion of Controll)</w:t>
+        <w:t xml:space="preserve">Inversion of </w:t>
+      </w:r>
+      <w:proofErr w:type="spellStart"/>
+      <w:r>
+        <w:t>Controll</w:t>
+      </w:r>
+      <w:proofErr w:type="spellEnd"/>
+      <w:r>
+        <w:t>)</w:t>
       </w:r>
     </w:p>
     <w:p>
@@ -71,7 +79,15 @@
         <w:pStyle w:val="Terminal"/>
       </w:pPr>
       <w:r>
-        <w:t>docker pull mcr.microsoft.com/mssql/server</w:t>
+        <w:t>docker pull mcr.microsoft.com/</w:t>
+      </w:r>
+      <w:proofErr w:type="spellStart"/>
+      <w:r>
+        <w:t>mssql</w:t>
+      </w:r>
+      <w:proofErr w:type="spellEnd"/>
+      <w:r>
+        <w:t>/server</w:t>
       </w:r>
     </w:p>
     <w:p>
@@ -97,7 +113,15 @@
         <w:pStyle w:val="Terminal"/>
       </w:pPr>
       <w:r>
-        <w:t>docker run -e 'ACCEPT_EULA=Y' -e 'SA_PASSWORD=UPPERlower123@#' -p 1400:1433 -d mcr.microsoft.com/mssql/server</w:t>
+        <w:t>docker run -e 'ACCEPT_EULA=Y' -e 'SA_PASSWORD=UPPERlower123@#' -p 1400:1433 -d mcr.microsoft.com/</w:t>
+      </w:r>
+      <w:proofErr w:type="spellStart"/>
+      <w:r>
+        <w:t>mssql</w:t>
+      </w:r>
+      <w:proofErr w:type="spellEnd"/>
+      <w:r>
+        <w:t>/server</w:t>
       </w:r>
     </w:p>
     <w:p/>
@@ -188,6 +212,7 @@
         </w:rPr>
         <w:t xml:space="preserve"> </w:t>
       </w:r>
+      <w:proofErr w:type="spellStart"/>
       <w:r>
         <w:rPr>
           <w:rFonts w:ascii="Consolas" w:eastAsia="Times New Roman" w:hAnsi="Consolas" w:cs="Times New Roman"/>
@@ -199,6 +224,7 @@
         </w:rPr>
         <w:t>SchoolDB</w:t>
       </w:r>
+      <w:proofErr w:type="spellEnd"/>
     </w:p>
     <w:p>
       <w:pPr>
@@ -272,7 +298,31 @@
           <w:szCs w:val="18"/>
           <w14:ligatures w14:val="none"/>
         </w:rPr>
-        <w:t xml:space="preserve"> SchoolDB;</w:t>
+        <w:t xml:space="preserve"> </w:t>
+      </w:r>
+      <w:proofErr w:type="spellStart"/>
+      <w:r>
+        <w:rPr>
+          <w:rFonts w:ascii="Consolas" w:eastAsia="Times New Roman" w:hAnsi="Consolas" w:cs="Times New Roman"/>
+          <w:color w:val="212121"/>
+          <w:kern w:val="0"/>
+          <w:sz w:val="18"/>
+          <w:szCs w:val="18"/>
+          <w14:ligatures w14:val="none"/>
+        </w:rPr>
+        <w:t>SchoolDB</w:t>
+      </w:r>
+      <w:proofErr w:type="spellEnd"/>
+      <w:r>
+        <w:rPr>
+          <w:rFonts w:ascii="Consolas" w:eastAsia="Times New Roman" w:hAnsi="Consolas" w:cs="Times New Roman"/>
+          <w:color w:val="212121"/>
+          <w:kern w:val="0"/>
+          <w:sz w:val="18"/>
+          <w:szCs w:val="18"/>
+          <w14:ligatures w14:val="none"/>
+        </w:rPr>
+        <w:t>;</w:t>
       </w:r>
     </w:p>
     <w:p>
@@ -712,7 +762,31 @@
           <w:szCs w:val="18"/>
           <w14:ligatures w14:val="none"/>
         </w:rPr>
-        <w:t xml:space="preserve">    DateOfBirth </w:t>
+        <w:t xml:space="preserve">    </w:t>
+      </w:r>
+      <w:proofErr w:type="spellStart"/>
+      <w:r>
+        <w:rPr>
+          <w:rFonts w:ascii="Consolas" w:eastAsia="Times New Roman" w:hAnsi="Consolas" w:cs="Times New Roman"/>
+          <w:color w:val="212121"/>
+          <w:kern w:val="0"/>
+          <w:sz w:val="18"/>
+          <w:szCs w:val="18"/>
+          <w14:ligatures w14:val="none"/>
+        </w:rPr>
+        <w:t>DateOfBirth</w:t>
+      </w:r>
+      <w:proofErr w:type="spellEnd"/>
+      <w:r>
+        <w:rPr>
+          <w:rFonts w:ascii="Consolas" w:eastAsia="Times New Roman" w:hAnsi="Consolas" w:cs="Times New Roman"/>
+          <w:color w:val="212121"/>
+          <w:kern w:val="0"/>
+          <w:sz w:val="18"/>
+          <w:szCs w:val="18"/>
+          <w14:ligatures w14:val="none"/>
+        </w:rPr>
+        <w:t xml:space="preserve"> </w:t>
       </w:r>
       <w:r>
         <w:rPr>
@@ -1687,7 +1761,15 @@
         <w:t>String</w:t>
       </w:r>
       <w:r>
-        <w:t xml:space="preserve"> (appsettings.json)</w:t>
+        <w:t xml:space="preserve"> (</w:t>
+      </w:r>
+      <w:proofErr w:type="spellStart"/>
+      <w:r>
+        <w:t>appsettings.json</w:t>
+      </w:r>
+      <w:proofErr w:type="spellEnd"/>
+      <w:r>
+        <w:t>)</w:t>
       </w:r>
     </w:p>
     <w:p>
@@ -1718,7 +1800,31 @@
           <w14:ligatures w14:val="none"/>
         </w:rPr>
         <w:lastRenderedPageBreak/>
-        <w:t>"ConnectionStrings"</w:t>
+        <w:t>"</w:t>
+      </w:r>
+      <w:proofErr w:type="spellStart"/>
+      <w:r>
+        <w:rPr>
+          <w:rFonts w:ascii="Consolas" w:eastAsia="Times New Roman" w:hAnsi="Consolas" w:cs="Times New Roman"/>
+          <w:color w:val="9CDCFE"/>
+          <w:kern w:val="0"/>
+          <w:sz w:val="21"/>
+          <w:szCs w:val="21"/>
+          <w14:ligatures w14:val="none"/>
+        </w:rPr>
+        <w:t>ConnectionStrings</w:t>
+      </w:r>
+      <w:proofErr w:type="spellEnd"/>
+      <w:r>
+        <w:rPr>
+          <w:rFonts w:ascii="Consolas" w:eastAsia="Times New Roman" w:hAnsi="Consolas" w:cs="Times New Roman"/>
+          <w:color w:val="9CDCFE"/>
+          <w:kern w:val="0"/>
+          <w:sz w:val="21"/>
+          <w:szCs w:val="21"/>
+          <w14:ligatures w14:val="none"/>
+        </w:rPr>
+        <w:t>"</w:t>
       </w:r>
       <w:r>
         <w:rPr>
@@ -1770,7 +1876,31 @@
           <w:szCs w:val="21"/>
           <w14:ligatures w14:val="none"/>
         </w:rPr>
-        <w:t>"DefaultConnection"</w:t>
+        <w:t>"</w:t>
+      </w:r>
+      <w:proofErr w:type="spellStart"/>
+      <w:r>
+        <w:rPr>
+          <w:rFonts w:ascii="Consolas" w:eastAsia="Times New Roman" w:hAnsi="Consolas" w:cs="Times New Roman"/>
+          <w:color w:val="9CDCFE"/>
+          <w:kern w:val="0"/>
+          <w:sz w:val="21"/>
+          <w:szCs w:val="21"/>
+          <w14:ligatures w14:val="none"/>
+        </w:rPr>
+        <w:t>DefaultConnection</w:t>
+      </w:r>
+      <w:proofErr w:type="spellEnd"/>
+      <w:r>
+        <w:rPr>
+          <w:rFonts w:ascii="Consolas" w:eastAsia="Times New Roman" w:hAnsi="Consolas" w:cs="Times New Roman"/>
+          <w:color w:val="9CDCFE"/>
+          <w:kern w:val="0"/>
+          <w:sz w:val="21"/>
+          <w:szCs w:val="21"/>
+          <w14:ligatures w14:val="none"/>
+        </w:rPr>
+        <w:t>"</w:t>
       </w:r>
       <w:r>
         <w:rPr>
@@ -1792,7 +1922,31 @@
           <w:szCs w:val="21"/>
           <w14:ligatures w14:val="none"/>
         </w:rPr>
-        <w:t>"Server=localhost, 1400;Database=SchoolDB;Trusted_Connection=false;MultipleActiveResultSets=true;Encrypt=false;User Id=sa;Password=UPPERlower123@#;"</w:t>
+        <w:t>"Server=localhost, 1400;Database=SchoolDB;Trusted_Connection=false;MultipleActiveResultSets=true;Encrypt=false;User Id=</w:t>
+      </w:r>
+      <w:proofErr w:type="spellStart"/>
+      <w:r>
+        <w:rPr>
+          <w:rFonts w:ascii="Consolas" w:eastAsia="Times New Roman" w:hAnsi="Consolas" w:cs="Times New Roman"/>
+          <w:color w:val="CE9178"/>
+          <w:kern w:val="0"/>
+          <w:sz w:val="21"/>
+          <w:szCs w:val="21"/>
+          <w14:ligatures w14:val="none"/>
+        </w:rPr>
+        <w:t>sa;Password</w:t>
+      </w:r>
+      <w:proofErr w:type="spellEnd"/>
+      <w:r>
+        <w:rPr>
+          <w:rFonts w:ascii="Consolas" w:eastAsia="Times New Roman" w:hAnsi="Consolas" w:cs="Times New Roman"/>
+          <w:color w:val="CE9178"/>
+          <w:kern w:val="0"/>
+          <w:sz w:val="21"/>
+          <w:szCs w:val="21"/>
+          <w14:ligatures w14:val="none"/>
+        </w:rPr>
+        <w:t>=UPPERlower123@#;"</w:t>
       </w:r>
     </w:p>
     <w:p>
@@ -1866,14 +2020,51 @@
         <w:ind w:left="0"/>
       </w:pPr>
       <w:r>
-        <w:t>dotnet ef dbcontext scaffold "Server=localhost, 1400;Database=SchoolDB;Trusted_Connection=false;MultipleActiveResultSets=true;Encrypt=false;User Id=sa;Password=UPPERlower123@#;" Microsoft.EntityFrameworkCore.SqlServer -o Data</w:t>
-      </w:r>
+        <w:t xml:space="preserve">dotnet </w:t>
+      </w:r>
+      <w:proofErr w:type="spellStart"/>
+      <w:r>
+        <w:t>ef</w:t>
+      </w:r>
+      <w:proofErr w:type="spellEnd"/>
       <w:r>
         <w:t xml:space="preserve"> </w:t>
       </w:r>
-      <w:r>
-        <w:t>-f --no-onconfiguring</w:t>
-      </w:r>
+      <w:proofErr w:type="spellStart"/>
+      <w:r>
+        <w:t>dbcontext</w:t>
+      </w:r>
+      <w:proofErr w:type="spellEnd"/>
+      <w:r>
+        <w:t xml:space="preserve"> scaffold "Server=localhost, 1400;Database=SchoolDB;Trusted_Connection=false;MultipleActiveResultSets=true;Encrypt=false;User Id=</w:t>
+      </w:r>
+      <w:proofErr w:type="spellStart"/>
+      <w:r>
+        <w:t>sa;Password</w:t>
+      </w:r>
+      <w:proofErr w:type="spellEnd"/>
+      <w:r>
+        <w:t xml:space="preserve">=UPPERlower123@#;" </w:t>
+      </w:r>
+      <w:proofErr w:type="spellStart"/>
+      <w:r>
+        <w:t>Microsoft.EntityFrameworkCore.SqlServer</w:t>
+      </w:r>
+      <w:proofErr w:type="spellEnd"/>
+      <w:r>
+        <w:t xml:space="preserve"> -o Data</w:t>
+      </w:r>
+      <w:r>
+        <w:t xml:space="preserve"> </w:t>
+      </w:r>
+      <w:r>
+        <w:t>-f --no-</w:t>
+      </w:r>
+      <w:proofErr w:type="spellStart"/>
+      <w:r>
+        <w:t>onconfiguring</w:t>
+      </w:r>
+      <w:proofErr w:type="spellEnd"/>
     </w:p>
     <w:p>
       <w:pPr>
@@ -1883,21 +2074,41 @@
           <w:numId w:val="2"/>
         </w:numPr>
       </w:pPr>
+      <w:proofErr w:type="spellStart"/>
       <w:r>
         <w:t>Configur</w:t>
       </w:r>
+      <w:proofErr w:type="spellEnd"/>
       <w:r>
         <w:t xml:space="preserve"> </w:t>
       </w:r>
+      <w:proofErr w:type="spellStart"/>
       <w:r>
         <w:t>e</w:t>
       </w:r>
       <w:r>
-        <w:t>Dependancy Injection</w:t>
-      </w:r>
-      <w:r>
-        <w:t xml:space="preserve"> DBContext in Program.cs</w:t>
-      </w:r>
+        <w:t>Dependancy</w:t>
+      </w:r>
+      <w:proofErr w:type="spellEnd"/>
+      <w:r>
+        <w:t xml:space="preserve"> Injection</w:t>
+      </w:r>
+      <w:r>
+        <w:t xml:space="preserve"> </w:t>
+      </w:r>
+      <w:proofErr w:type="spellStart"/>
+      <w:r>
+        <w:t>DBContext</w:t>
+      </w:r>
+      <w:proofErr w:type="spellEnd"/>
+      <w:r>
+        <w:t xml:space="preserve"> in </w:t>
+      </w:r>
+      <w:proofErr w:type="spellStart"/>
+      <w:r>
+        <w:t>Program.cs</w:t>
+      </w:r>
+      <w:proofErr w:type="spellEnd"/>
     </w:p>
     <w:p>
       <w:pPr>
@@ -1983,6 +2194,7 @@
         </w:rPr>
         <w:t xml:space="preserve"> </w:t>
       </w:r>
+      <w:proofErr w:type="spellStart"/>
       <w:r>
         <w:rPr>
           <w:rFonts w:ascii="Consolas" w:eastAsia="Times New Roman" w:hAnsi="Consolas" w:cs="Times New Roman"/>
@@ -2038,6 +2250,7 @@
         </w:rPr>
         <w:t>GetConnectionString</w:t>
       </w:r>
+      <w:proofErr w:type="spellEnd"/>
       <w:r>
         <w:rPr>
           <w:rFonts w:ascii="Consolas" w:eastAsia="Times New Roman" w:hAnsi="Consolas" w:cs="Times New Roman"/>
@@ -2058,7 +2271,31 @@
           <w:szCs w:val="21"/>
           <w14:ligatures w14:val="none"/>
         </w:rPr>
-        <w:t>"DefaultConnection"</w:t>
+        <w:t>"</w:t>
+      </w:r>
+      <w:proofErr w:type="spellStart"/>
+      <w:r>
+        <w:rPr>
+          <w:rFonts w:ascii="Consolas" w:eastAsia="Times New Roman" w:hAnsi="Consolas" w:cs="Times New Roman"/>
+          <w:color w:val="CE9178"/>
+          <w:kern w:val="0"/>
+          <w:sz w:val="21"/>
+          <w:szCs w:val="21"/>
+          <w14:ligatures w14:val="none"/>
+        </w:rPr>
+        <w:t>DefaultConnection</w:t>
+      </w:r>
+      <w:proofErr w:type="spellEnd"/>
+      <w:r>
+        <w:rPr>
+          <w:rFonts w:ascii="Consolas" w:eastAsia="Times New Roman" w:hAnsi="Consolas" w:cs="Times New Roman"/>
+          <w:color w:val="CE9178"/>
+          <w:kern w:val="0"/>
+          <w:sz w:val="21"/>
+          <w:szCs w:val="21"/>
+          <w14:ligatures w14:val="none"/>
+        </w:rPr>
+        <w:t>"</w:t>
       </w:r>
       <w:r>
         <w:rPr>
@@ -2090,6 +2327,7 @@
           <w14:ligatures w14:val="none"/>
         </w:rPr>
       </w:pPr>
+      <w:proofErr w:type="spellStart"/>
       <w:r>
         <w:rPr>
           <w:rFonts w:ascii="Consolas" w:eastAsia="Times New Roman" w:hAnsi="Consolas" w:cs="Times New Roman"/>
@@ -2145,6 +2383,7 @@
         </w:rPr>
         <w:t>AddDbContext</w:t>
       </w:r>
+      <w:proofErr w:type="spellEnd"/>
       <w:r>
         <w:rPr>
           <w:rFonts w:ascii="Consolas" w:eastAsia="Times New Roman" w:hAnsi="Consolas" w:cs="Times New Roman"/>
@@ -2156,6 +2395,7 @@
         </w:rPr>
         <w:t>&lt;</w:t>
       </w:r>
+      <w:proofErr w:type="spellStart"/>
       <w:r>
         <w:rPr>
           <w:rFonts w:ascii="Consolas" w:eastAsia="Times New Roman" w:hAnsi="Consolas" w:cs="Times New Roman"/>
@@ -2167,6 +2407,7 @@
         </w:rPr>
         <w:t>SchoolDbContext</w:t>
       </w:r>
+      <w:proofErr w:type="spellEnd"/>
       <w:r>
         <w:rPr>
           <w:rFonts w:ascii="Consolas" w:eastAsia="Times New Roman" w:hAnsi="Consolas" w:cs="Times New Roman"/>
@@ -2241,6 +2482,7 @@
         </w:rPr>
         <w:t xml:space="preserve">    </w:t>
       </w:r>
+      <w:proofErr w:type="spellStart"/>
       <w:r>
         <w:rPr>
           <w:rFonts w:ascii="Consolas" w:eastAsia="Times New Roman" w:hAnsi="Consolas" w:cs="Times New Roman"/>
@@ -2274,6 +2516,7 @@
         </w:rPr>
         <w:t>UseSqlServer</w:t>
       </w:r>
+      <w:proofErr w:type="spellEnd"/>
       <w:r>
         <w:rPr>
           <w:rFonts w:ascii="Consolas" w:eastAsia="Times New Roman" w:hAnsi="Consolas" w:cs="Times New Roman"/>
@@ -2353,9 +2596,11 @@
         </w:numPr>
         <w:spacing w:line="259" w:lineRule="auto"/>
       </w:pPr>
+      <w:proofErr w:type="spellStart"/>
       <w:r>
         <w:t>Microsoft.EntityFrameworkCore</w:t>
       </w:r>
+      <w:proofErr w:type="spellEnd"/>
     </w:p>
     <w:p>
       <w:pPr>
@@ -2366,9 +2611,11 @@
         </w:numPr>
         <w:spacing w:line="259" w:lineRule="auto"/>
       </w:pPr>
+      <w:proofErr w:type="spellStart"/>
       <w:r>
         <w:t>Microsoft.EntityFrameworkCore.Design</w:t>
       </w:r>
+      <w:proofErr w:type="spellEnd"/>
     </w:p>
     <w:p>
       <w:pPr>
@@ -2379,12 +2626,14 @@
         </w:numPr>
         <w:spacing w:line="259" w:lineRule="auto"/>
       </w:pPr>
+      <w:proofErr w:type="spellStart"/>
       <w:r>
         <w:t>Microsoft.EntityFrameworkCore.</w:t>
       </w:r>
       <w:r>
         <w:t>SqlServer</w:t>
       </w:r>
+      <w:proofErr w:type="spellEnd"/>
     </w:p>
     <w:p>
       <w:pPr>
@@ -2395,9 +2644,11 @@
         </w:numPr>
         <w:spacing w:line="259" w:lineRule="auto"/>
       </w:pPr>
+      <w:proofErr w:type="spellStart"/>
       <w:r>
         <w:t>Microsoft.EntityFrameworkCore.Tools</w:t>
       </w:r>
+      <w:proofErr w:type="spellEnd"/>
     </w:p>
     <w:p>
       <w:pPr>
@@ -2408,9 +2659,11 @@
         </w:numPr>
         <w:spacing w:line="259" w:lineRule="auto"/>
       </w:pPr>
+      <w:proofErr w:type="spellStart"/>
       <w:r>
         <w:t>Microsoft.VisualStudio.Web.CodeGeneration.Design</w:t>
       </w:r>
+      <w:proofErr w:type="spellEnd"/>
     </w:p>
     <w:p>
       <w:r>
@@ -2424,8 +2677,13 @@
         <w:ind w:left="0"/>
       </w:pPr>
       <w:r>
-        <w:t>dotnet add package Microsoft.EntityFrameworkCore</w:t>
-      </w:r>
+        <w:t xml:space="preserve">dotnet add package </w:t>
+      </w:r>
+      <w:proofErr w:type="spellStart"/>
+      <w:r>
+        <w:t>Microsoft.EntityFrameworkCore</w:t>
+      </w:r>
+      <w:proofErr w:type="spellEnd"/>
     </w:p>
     <w:p>
       <w:pPr>
@@ -2434,8 +2692,13 @@
         <w:ind w:left="0"/>
       </w:pPr>
       <w:r>
-        <w:t>dotnet add package Microsoft.EntityFrameworkCore.SqlServer</w:t>
-      </w:r>
+        <w:t xml:space="preserve">dotnet add package </w:t>
+      </w:r>
+      <w:proofErr w:type="spellStart"/>
+      <w:r>
+        <w:t>Microsoft.EntityFrameworkCore.SqlServer</w:t>
+      </w:r>
+      <w:proofErr w:type="spellEnd"/>
     </w:p>
     <w:p>
       <w:pPr>
@@ -2444,11 +2707,16 @@
         <w:ind w:left="0"/>
       </w:pPr>
       <w:r>
-        <w:t>dotnet add package Microsoft.EntityFrameworkCore.</w:t>
+        <w:t xml:space="preserve">dotnet add package </w:t>
+      </w:r>
+      <w:proofErr w:type="spellStart"/>
+      <w:r>
+        <w:t>Microsoft.EntityFrameworkCore.</w:t>
       </w:r>
       <w:r>
         <w:t>Design</w:t>
       </w:r>
+      <w:proofErr w:type="spellEnd"/>
     </w:p>
     <w:p>
       <w:pPr>
@@ -2457,11 +2725,16 @@
         <w:ind w:left="0"/>
       </w:pPr>
       <w:r>
-        <w:t>dotnet add package Microsoft.EntityFrameworkCore.</w:t>
+        <w:t xml:space="preserve">dotnet add package </w:t>
+      </w:r>
+      <w:proofErr w:type="spellStart"/>
+      <w:r>
+        <w:t>Microsoft.EntityFrameworkCore.</w:t>
       </w:r>
       <w:r>
         <w:t>Tools</w:t>
       </w:r>
+      <w:proofErr w:type="spellEnd"/>
     </w:p>
     <w:p>
       <w:pPr>
@@ -2480,10 +2753,12 @@
         <w:t xml:space="preserve">dotnet add package </w:t>
       </w:r>
       <w:bookmarkStart w:id="0" w:name="_Hlk199289390"/>
+      <w:proofErr w:type="spellStart"/>
       <w:r>
         <w:t>Microsoft.VisualStudio.Web.CodeGeneration.Design</w:t>
       </w:r>
       <w:bookmarkEnd w:id="0"/>
+      <w:proofErr w:type="spellEnd"/>
     </w:p>
     <w:p/>
     <w:p>
@@ -2534,16 +2809,34 @@
         <w:pStyle w:val="Terminal"/>
       </w:pPr>
       <w:r>
-        <w:t>dotnet tool install --global dotnet-ef</w:t>
-      </w:r>
+        <w:t>dotnet tool install --global dotnet-</w:t>
+      </w:r>
+      <w:proofErr w:type="spellStart"/>
+      <w:r>
+        <w:t>ef</w:t>
+      </w:r>
+      <w:proofErr w:type="spellEnd"/>
     </w:p>
     <w:p>
       <w:pPr>
         <w:pStyle w:val="Terminal"/>
       </w:pPr>
       <w:r>
-        <w:t>dotnet tool install --global dotnet-aspnet-codegenerator</w:t>
-      </w:r>
+        <w:t>dotnet tool install --global dotnet-</w:t>
+      </w:r>
+      <w:proofErr w:type="spellStart"/>
+      <w:r>
+        <w:t>aspnet</w:t>
+      </w:r>
+      <w:proofErr w:type="spellEnd"/>
+      <w:r>
+        <w:t>-</w:t>
+      </w:r>
+      <w:proofErr w:type="spellStart"/>
+      <w:r>
+        <w:t>codegenerator</w:t>
+      </w:r>
+      <w:proofErr w:type="spellEnd"/>
     </w:p>
     <w:p/>
     <w:p>
@@ -2556,7 +2849,15 @@
     </w:p>
     <w:p>
       <w:r>
-        <w:t xml:space="preserve">Created Controllers vis Codegenerator. </w:t>
+        <w:t xml:space="preserve">Created Controllers vis </w:t>
+      </w:r>
+      <w:proofErr w:type="spellStart"/>
+      <w:r>
+        <w:t>Codegenerator</w:t>
+      </w:r>
+      <w:proofErr w:type="spellEnd"/>
+      <w:r>
+        <w:t xml:space="preserve">. </w:t>
       </w:r>
       <w:r>
         <w:t>Code Generator creates Controller Class, Razor view page</w:t>
@@ -2576,9 +2877,11 @@
           <w:numId w:val="6"/>
         </w:numPr>
       </w:pPr>
+      <w:proofErr w:type="spellStart"/>
       <w:r>
         <w:t>CoursesController</w:t>
       </w:r>
+      <w:proofErr w:type="spellEnd"/>
     </w:p>
     <w:p>
       <w:pPr>
@@ -2588,12 +2891,14 @@
           <w:numId w:val="6"/>
         </w:numPr>
       </w:pPr>
+      <w:proofErr w:type="spellStart"/>
       <w:r>
         <w:t>Lecturers</w:t>
       </w:r>
       <w:r>
         <w:t>Controller</w:t>
       </w:r>
+      <w:proofErr w:type="spellEnd"/>
     </w:p>
     <w:p>
       <w:pPr>
@@ -2603,9 +2908,11 @@
           <w:numId w:val="6"/>
         </w:numPr>
       </w:pPr>
+      <w:proofErr w:type="spellStart"/>
       <w:r>
         <w:t>StudentsController</w:t>
       </w:r>
+      <w:proofErr w:type="spellEnd"/>
     </w:p>
     <w:p>
       <w:r>
@@ -2627,7 +2934,55 @@
         <w:ind w:left="0"/>
       </w:pPr>
       <w:r>
-        <w:t>dotnet aspnet-codegenerator controller -name CoursesController -m Course -dc SchoolDbContext --relativeFolderPath Controllers --useDefaultLayout --referenceScriptLibraries -f</w:t>
+        <w:t xml:space="preserve">dotnet </w:t>
+      </w:r>
+      <w:proofErr w:type="spellStart"/>
+      <w:r>
+        <w:t>aspnet-codegenerator</w:t>
+      </w:r>
+      <w:proofErr w:type="spellEnd"/>
+      <w:r>
+        <w:t xml:space="preserve"> controller -name </w:t>
+      </w:r>
+      <w:proofErr w:type="spellStart"/>
+      <w:r>
+        <w:t>CoursesController</w:t>
+      </w:r>
+      <w:proofErr w:type="spellEnd"/>
+      <w:r>
+        <w:t xml:space="preserve"> -m Course -dc </w:t>
+      </w:r>
+      <w:proofErr w:type="spellStart"/>
+      <w:r>
+        <w:t>SchoolDbContext</w:t>
+      </w:r>
+      <w:proofErr w:type="spellEnd"/>
+      <w:r>
+        <w:t xml:space="preserve"> --</w:t>
+      </w:r>
+      <w:proofErr w:type="spellStart"/>
+      <w:r>
+        <w:t>relativeFolderPath</w:t>
+      </w:r>
+      <w:proofErr w:type="spellEnd"/>
+      <w:r>
+        <w:t xml:space="preserve"> Controllers --</w:t>
+      </w:r>
+      <w:proofErr w:type="spellStart"/>
+      <w:r>
+        <w:t>useDefaultLayout</w:t>
+      </w:r>
+      <w:proofErr w:type="spellEnd"/>
+      <w:r>
+        <w:t xml:space="preserve"> --</w:t>
+      </w:r>
+      <w:proofErr w:type="spellStart"/>
+      <w:r>
+        <w:t>referenceScriptLibraries</w:t>
+      </w:r>
+      <w:proofErr w:type="spellEnd"/>
+      <w:r>
+        <w:t xml:space="preserve"> -f</w:t>
       </w:r>
     </w:p>
     <w:p>
@@ -2642,19 +2997,64 @@
         <w:ind w:left="0"/>
       </w:pPr>
       <w:r>
-        <w:t xml:space="preserve">dotnet aspnet-codegenerator controller -name </w:t>
-      </w:r>
+        <w:t xml:space="preserve">dotnet </w:t>
+      </w:r>
+      <w:proofErr w:type="spellStart"/>
+      <w:r>
+        <w:t>aspnet-codegenerator</w:t>
+      </w:r>
+      <w:proofErr w:type="spellEnd"/>
+      <w:r>
+        <w:t xml:space="preserve"> controller -name </w:t>
+      </w:r>
+      <w:proofErr w:type="spellStart"/>
       <w:r>
         <w:t>Lecturers</w:t>
       </w:r>
       <w:r>
-        <w:t xml:space="preserve">Controller -m </w:t>
+        <w:t>Controller</w:t>
+      </w:r>
+      <w:proofErr w:type="spellEnd"/>
+      <w:r>
+        <w:t xml:space="preserve"> -m </w:t>
       </w:r>
       <w:r>
         <w:t>Lecturer</w:t>
       </w:r>
       <w:r>
-        <w:t xml:space="preserve"> -dc SchoolDbContext --relativeFolderPath Controllers --useDefaultLayout --referenceScriptLibraries -f</w:t>
+        <w:t xml:space="preserve"> -dc </w:t>
+      </w:r>
+      <w:proofErr w:type="spellStart"/>
+      <w:r>
+        <w:t>SchoolDbContext</w:t>
+      </w:r>
+      <w:proofErr w:type="spellEnd"/>
+      <w:r>
+        <w:t xml:space="preserve"> --</w:t>
+      </w:r>
+      <w:proofErr w:type="spellStart"/>
+      <w:r>
+        <w:t>relativeFolderPath</w:t>
+      </w:r>
+      <w:proofErr w:type="spellEnd"/>
+      <w:r>
+        <w:t xml:space="preserve"> Controllers --</w:t>
+      </w:r>
+      <w:proofErr w:type="spellStart"/>
+      <w:r>
+        <w:t>useDefaultLayout</w:t>
+      </w:r>
+      <w:proofErr w:type="spellEnd"/>
+      <w:r>
+        <w:t xml:space="preserve"> --</w:t>
+      </w:r>
+      <w:proofErr w:type="spellStart"/>
+      <w:r>
+        <w:t>referenceScriptLibraries</w:t>
+      </w:r>
+      <w:proofErr w:type="spellEnd"/>
+      <w:r>
+        <w:t xml:space="preserve"> -f</w:t>
       </w:r>
     </w:p>
     <w:p>
@@ -2669,19 +3069,64 @@
         <w:ind w:left="0"/>
       </w:pPr>
       <w:r>
-        <w:t xml:space="preserve">dotnet aspnet-codegenerator controller -name </w:t>
-      </w:r>
+        <w:t xml:space="preserve">dotnet </w:t>
+      </w:r>
+      <w:proofErr w:type="spellStart"/>
+      <w:r>
+        <w:t>aspnet-codegenerator</w:t>
+      </w:r>
+      <w:proofErr w:type="spellEnd"/>
+      <w:r>
+        <w:t xml:space="preserve"> controller -name </w:t>
+      </w:r>
+      <w:proofErr w:type="spellStart"/>
       <w:r>
         <w:t>Students</w:t>
       </w:r>
       <w:r>
-        <w:t xml:space="preserve">Controller -m </w:t>
+        <w:t>Controller</w:t>
+      </w:r>
+      <w:proofErr w:type="spellEnd"/>
+      <w:r>
+        <w:t xml:space="preserve"> -m </w:t>
       </w:r>
       <w:r>
         <w:t>Student</w:t>
       </w:r>
       <w:r>
-        <w:t xml:space="preserve"> -dc SchoolDbContext --relativeFolderPath Controllers --useDefaultLayout --referenceScriptLibraries -f</w:t>
+        <w:t xml:space="preserve"> -dc </w:t>
+      </w:r>
+      <w:proofErr w:type="spellStart"/>
+      <w:r>
+        <w:t>SchoolDbContext</w:t>
+      </w:r>
+      <w:proofErr w:type="spellEnd"/>
+      <w:r>
+        <w:t xml:space="preserve"> --</w:t>
+      </w:r>
+      <w:proofErr w:type="spellStart"/>
+      <w:r>
+        <w:t>relativeFolderPath</w:t>
+      </w:r>
+      <w:proofErr w:type="spellEnd"/>
+      <w:r>
+        <w:t xml:space="preserve"> Controllers --</w:t>
+      </w:r>
+      <w:proofErr w:type="spellStart"/>
+      <w:r>
+        <w:t>useDefaultLayout</w:t>
+      </w:r>
+      <w:proofErr w:type="spellEnd"/>
+      <w:r>
+        <w:t xml:space="preserve"> --</w:t>
+      </w:r>
+      <w:proofErr w:type="spellStart"/>
+      <w:r>
+        <w:t>referenceScriptLibraries</w:t>
+      </w:r>
+      <w:proofErr w:type="spellEnd"/>
+      <w:r>
+        <w:t xml:space="preserve"> -f</w:t>
       </w:r>
     </w:p>
     <w:p>
@@ -2690,6 +3135,883 @@
         <w:ind w:left="0"/>
       </w:pPr>
     </w:p>
+    <w:p/>
+    <w:p>
+      <w:r>
+        <w:br w:type="page"/>
+      </w:r>
+    </w:p>
+    <w:p>
+      <w:r>
+        <w:lastRenderedPageBreak/>
+        <w:br w:type="page"/>
+      </w:r>
+    </w:p>
+    <w:p>
+      <w:pPr>
+        <w:pStyle w:val="Headline"/>
+        <w:rPr>
+          <w:sz w:val="28"/>
+          <w:szCs w:val="28"/>
+        </w:rPr>
+      </w:pPr>
+      <w:r>
+        <w:rPr>
+          <w:sz w:val="28"/>
+          <w:szCs w:val="28"/>
+        </w:rPr>
+        <w:lastRenderedPageBreak/>
+        <w:t>Frontend -Razor Pages</w:t>
+      </w:r>
+    </w:p>
+    <w:p>
+      <w:pPr>
+        <w:pStyle w:val="Headline"/>
+        <w:numPr>
+          <w:ilvl w:val="0"/>
+          <w:numId w:val="2"/>
+        </w:numPr>
+      </w:pPr>
+      <w:r>
+        <w:t>Alert – Sweetalert2</w:t>
+      </w:r>
+    </w:p>
+    <w:p>
+      <w:pPr>
+        <w:pStyle w:val="Headline"/>
+        <w:ind w:firstLine="360"/>
+        <w:rPr>
+          <w:b w:val="0"/>
+          <w:bCs w:val="0"/>
+          <w:sz w:val="24"/>
+          <w:szCs w:val="24"/>
+        </w:rPr>
+      </w:pPr>
+      <w:r>
+        <w:rPr>
+          <w:b w:val="0"/>
+          <w:bCs w:val="0"/>
+          <w:sz w:val="24"/>
+          <w:szCs w:val="24"/>
+        </w:rPr>
+        <w:t>View &gt; Shared &gt; _</w:t>
+      </w:r>
+      <w:proofErr w:type="spellStart"/>
+      <w:r>
+        <w:rPr>
+          <w:b w:val="0"/>
+          <w:bCs w:val="0"/>
+          <w:sz w:val="24"/>
+          <w:szCs w:val="24"/>
+        </w:rPr>
+        <w:t>Layout.cshtml</w:t>
+      </w:r>
+      <w:proofErr w:type="spellEnd"/>
+      <w:r>
+        <w:rPr>
+          <w:b w:val="0"/>
+          <w:bCs w:val="0"/>
+          <w:sz w:val="24"/>
+          <w:szCs w:val="24"/>
+        </w:rPr>
+        <w:t xml:space="preserve"> (below </w:t>
+      </w:r>
+      <w:proofErr w:type="spellStart"/>
+      <w:r>
+        <w:rPr>
+          <w:b w:val="0"/>
+          <w:bCs w:val="0"/>
+          <w:sz w:val="24"/>
+          <w:szCs w:val="24"/>
+        </w:rPr>
+        <w:t>jquery</w:t>
+      </w:r>
+      <w:proofErr w:type="spellEnd"/>
+      <w:r>
+        <w:rPr>
+          <w:b w:val="0"/>
+          <w:bCs w:val="0"/>
+          <w:sz w:val="24"/>
+          <w:szCs w:val="24"/>
+        </w:rPr>
+        <w:t xml:space="preserve"> script)</w:t>
+      </w:r>
+    </w:p>
+    <w:p>
+      <w:pPr>
+        <w:pBdr>
+          <w:top w:val="single" w:sz="4" w:space="1" w:color="auto"/>
+          <w:left w:val="single" w:sz="4" w:space="4" w:color="auto"/>
+          <w:bottom w:val="single" w:sz="4" w:space="1" w:color="auto"/>
+          <w:right w:val="single" w:sz="4" w:space="4" w:color="auto"/>
+        </w:pBdr>
+        <w:spacing w:after="0" w:line="285" w:lineRule="atLeast"/>
+        <w:ind w:left="450"/>
+        <w:rPr>
+          <w:rFonts w:ascii="Consolas" w:eastAsia="Times New Roman" w:hAnsi="Consolas" w:cs="Times New Roman"/>
+          <w:color w:val="CCCCCC"/>
+          <w:kern w:val="0"/>
+          <w:sz w:val="21"/>
+          <w:szCs w:val="21"/>
+          <w14:ligatures w14:val="none"/>
+        </w:rPr>
+      </w:pPr>
+      <w:r>
+        <w:rPr>
+          <w:rFonts w:ascii="Consolas" w:eastAsia="Times New Roman" w:hAnsi="Consolas" w:cs="Times New Roman"/>
+          <w:color w:val="808080"/>
+          <w:kern w:val="0"/>
+          <w:sz w:val="21"/>
+          <w:szCs w:val="21"/>
+          <w14:ligatures w14:val="none"/>
+        </w:rPr>
+        <w:t>&lt;</w:t>
+      </w:r>
+      <w:r>
+        <w:rPr>
+          <w:rFonts w:ascii="Consolas" w:eastAsia="Times New Roman" w:hAnsi="Consolas" w:cs="Times New Roman"/>
+          <w:color w:val="569CD6"/>
+          <w:kern w:val="0"/>
+          <w:sz w:val="21"/>
+          <w:szCs w:val="21"/>
+          <w14:ligatures w14:val="none"/>
+        </w:rPr>
+        <w:t>script</w:t>
+      </w:r>
+      <w:r>
+        <w:rPr>
+          <w:rFonts w:ascii="Consolas" w:eastAsia="Times New Roman" w:hAnsi="Consolas" w:cs="Times New Roman"/>
+          <w:color w:val="D4D4D4"/>
+          <w:kern w:val="0"/>
+          <w:sz w:val="21"/>
+          <w:szCs w:val="21"/>
+          <w14:ligatures w14:val="none"/>
+        </w:rPr>
+        <w:t xml:space="preserve"> </w:t>
+      </w:r>
+      <w:proofErr w:type="spellStart"/>
+      <w:r>
+        <w:rPr>
+          <w:rFonts w:ascii="Consolas" w:eastAsia="Times New Roman" w:hAnsi="Consolas" w:cs="Times New Roman"/>
+          <w:color w:val="9CDCFE"/>
+          <w:kern w:val="0"/>
+          <w:sz w:val="21"/>
+          <w:szCs w:val="21"/>
+          <w14:ligatures w14:val="none"/>
+        </w:rPr>
+        <w:t>src</w:t>
+      </w:r>
+      <w:proofErr w:type="spellEnd"/>
+      <w:r>
+        <w:rPr>
+          <w:rFonts w:ascii="Consolas" w:eastAsia="Times New Roman" w:hAnsi="Consolas" w:cs="Times New Roman"/>
+          <w:color w:val="D4D4D4"/>
+          <w:kern w:val="0"/>
+          <w:sz w:val="21"/>
+          <w:szCs w:val="21"/>
+          <w14:ligatures w14:val="none"/>
+        </w:rPr>
+        <w:t>=</w:t>
+      </w:r>
+      <w:r>
+        <w:rPr>
+          <w:rFonts w:ascii="Consolas" w:eastAsia="Times New Roman" w:hAnsi="Consolas" w:cs="Times New Roman"/>
+          <w:color w:val="808080"/>
+          <w:kern w:val="0"/>
+          <w:sz w:val="21"/>
+          <w:szCs w:val="21"/>
+          <w14:ligatures w14:val="none"/>
+        </w:rPr>
+        <w:t>"</w:t>
+      </w:r>
+      <w:r>
+        <w:rPr>
+          <w:rFonts w:ascii="Consolas" w:eastAsia="Times New Roman" w:hAnsi="Consolas" w:cs="Times New Roman"/>
+          <w:color w:val="CE9178"/>
+          <w:kern w:val="0"/>
+          <w:sz w:val="21"/>
+          <w:szCs w:val="21"/>
+          <w14:ligatures w14:val="none"/>
+        </w:rPr>
+        <w:t>https://cdn.jsdelivr.net/</w:t>
+      </w:r>
+      <w:proofErr w:type="spellStart"/>
+      <w:r>
+        <w:rPr>
+          <w:rFonts w:ascii="Consolas" w:eastAsia="Times New Roman" w:hAnsi="Consolas" w:cs="Times New Roman"/>
+          <w:color w:val="CE9178"/>
+          <w:kern w:val="0"/>
+          <w:sz w:val="21"/>
+          <w:szCs w:val="21"/>
+          <w14:ligatures w14:val="none"/>
+        </w:rPr>
+        <w:t>npm</w:t>
+      </w:r>
+      <w:proofErr w:type="spellEnd"/>
+      <w:r>
+        <w:rPr>
+          <w:rFonts w:ascii="Consolas" w:eastAsia="Times New Roman" w:hAnsi="Consolas" w:cs="Times New Roman"/>
+          <w:color w:val="CE9178"/>
+          <w:kern w:val="0"/>
+          <w:sz w:val="21"/>
+          <w:szCs w:val="21"/>
+          <w14:ligatures w14:val="none"/>
+        </w:rPr>
+        <w:t>/sweetalert2@11</w:t>
+      </w:r>
+      <w:r>
+        <w:rPr>
+          <w:rFonts w:ascii="Consolas" w:eastAsia="Times New Roman" w:hAnsi="Consolas" w:cs="Times New Roman"/>
+          <w:color w:val="808080"/>
+          <w:kern w:val="0"/>
+          <w:sz w:val="21"/>
+          <w:szCs w:val="21"/>
+          <w14:ligatures w14:val="none"/>
+        </w:rPr>
+        <w:t>"&gt;&lt;/</w:t>
+      </w:r>
+      <w:r>
+        <w:rPr>
+          <w:rFonts w:ascii="Consolas" w:eastAsia="Times New Roman" w:hAnsi="Consolas" w:cs="Times New Roman"/>
+          <w:color w:val="569CD6"/>
+          <w:kern w:val="0"/>
+          <w:sz w:val="21"/>
+          <w:szCs w:val="21"/>
+          <w14:ligatures w14:val="none"/>
+        </w:rPr>
+        <w:t>script</w:t>
+      </w:r>
+      <w:r>
+        <w:rPr>
+          <w:rFonts w:ascii="Consolas" w:eastAsia="Times New Roman" w:hAnsi="Consolas" w:cs="Times New Roman"/>
+          <w:color w:val="808080"/>
+          <w:kern w:val="0"/>
+          <w:sz w:val="21"/>
+          <w:szCs w:val="21"/>
+          <w14:ligatures w14:val="none"/>
+        </w:rPr>
+        <w:t>&gt;</w:t>
+      </w:r>
+    </w:p>
+    <w:p/>
+    <w:p>
+      <w:pPr>
+        <w:ind w:firstLine="450"/>
+      </w:pPr>
+      <w:proofErr w:type="spellStart"/>
+      <w:r>
+        <w:t>jquery</w:t>
+      </w:r>
+      <w:proofErr w:type="spellEnd"/>
+      <w:r>
+        <w:t xml:space="preserve"> code </w:t>
+      </w:r>
+    </w:p>
+    <w:p>
+      <w:pPr>
+        <w:pBdr>
+          <w:top w:val="single" w:sz="4" w:space="1" w:color="auto"/>
+          <w:left w:val="single" w:sz="4" w:space="4" w:color="auto"/>
+          <w:bottom w:val="single" w:sz="4" w:space="1" w:color="auto"/>
+          <w:right w:val="single" w:sz="4" w:space="4" w:color="auto"/>
+        </w:pBdr>
+        <w:spacing w:after="0" w:line="285" w:lineRule="atLeast"/>
+        <w:ind w:left="450"/>
+        <w:rPr>
+          <w:rFonts w:ascii="Consolas" w:eastAsia="Times New Roman" w:hAnsi="Consolas" w:cs="Times New Roman"/>
+          <w:color w:val="CCCCCC"/>
+          <w:kern w:val="0"/>
+          <w:sz w:val="21"/>
+          <w:szCs w:val="21"/>
+          <w14:ligatures w14:val="none"/>
+        </w:rPr>
+      </w:pPr>
+      <w:r>
+        <w:rPr>
+          <w:rFonts w:ascii="Consolas" w:eastAsia="Times New Roman" w:hAnsi="Consolas" w:cs="Times New Roman"/>
+          <w:color w:val="C586C0"/>
+          <w:kern w:val="0"/>
+          <w:sz w:val="21"/>
+          <w:szCs w:val="21"/>
+          <w14:ligatures w14:val="none"/>
+        </w:rPr>
+        <w:t>@section</w:t>
+      </w:r>
+      <w:r>
+        <w:rPr>
+          <w:rFonts w:ascii="Consolas" w:eastAsia="Times New Roman" w:hAnsi="Consolas" w:cs="Times New Roman"/>
+          <w:color w:val="CCCCCC"/>
+          <w:kern w:val="0"/>
+          <w:sz w:val="21"/>
+          <w:szCs w:val="21"/>
+          <w14:ligatures w14:val="none"/>
+        </w:rPr>
+        <w:t xml:space="preserve"> </w:t>
+      </w:r>
+      <w:r>
+        <w:rPr>
+          <w:rFonts w:ascii="Consolas" w:eastAsia="Times New Roman" w:hAnsi="Consolas" w:cs="Times New Roman"/>
+          <w:color w:val="9CDCFE"/>
+          <w:kern w:val="0"/>
+          <w:sz w:val="21"/>
+          <w:szCs w:val="21"/>
+          <w14:ligatures w14:val="none"/>
+        </w:rPr>
+        <w:t>Scripts</w:t>
+      </w:r>
+      <w:r>
+        <w:rPr>
+          <w:rFonts w:ascii="Consolas" w:eastAsia="Times New Roman" w:hAnsi="Consolas" w:cs="Times New Roman"/>
+          <w:color w:val="C586C0"/>
+          <w:kern w:val="0"/>
+          <w:sz w:val="21"/>
+          <w:szCs w:val="21"/>
+          <w14:ligatures w14:val="none"/>
+        </w:rPr>
+        <w:t>{</w:t>
+      </w:r>
+    </w:p>
+    <w:p>
+      <w:pPr>
+        <w:pBdr>
+          <w:top w:val="single" w:sz="4" w:space="1" w:color="auto"/>
+          <w:left w:val="single" w:sz="4" w:space="4" w:color="auto"/>
+          <w:bottom w:val="single" w:sz="4" w:space="1" w:color="auto"/>
+          <w:right w:val="single" w:sz="4" w:space="4" w:color="auto"/>
+        </w:pBdr>
+        <w:spacing w:after="0" w:line="285" w:lineRule="atLeast"/>
+        <w:ind w:left="450"/>
+        <w:rPr>
+          <w:rFonts w:ascii="Consolas" w:eastAsia="Times New Roman" w:hAnsi="Consolas" w:cs="Times New Roman"/>
+          <w:color w:val="CCCCCC"/>
+          <w:kern w:val="0"/>
+          <w:sz w:val="21"/>
+          <w:szCs w:val="21"/>
+          <w14:ligatures w14:val="none"/>
+        </w:rPr>
+      </w:pPr>
+      <w:r>
+        <w:rPr>
+          <w:rFonts w:ascii="Consolas" w:eastAsia="Times New Roman" w:hAnsi="Consolas" w:cs="Times New Roman"/>
+          <w:color w:val="CCCCCC"/>
+          <w:kern w:val="0"/>
+          <w:sz w:val="21"/>
+          <w:szCs w:val="21"/>
+          <w14:ligatures w14:val="none"/>
+        </w:rPr>
+        <w:t xml:space="preserve">    </w:t>
+      </w:r>
+      <w:r>
+        <w:rPr>
+          <w:rFonts w:ascii="Consolas" w:eastAsia="Times New Roman" w:hAnsi="Consolas" w:cs="Times New Roman"/>
+          <w:color w:val="808080"/>
+          <w:kern w:val="0"/>
+          <w:sz w:val="21"/>
+          <w:szCs w:val="21"/>
+          <w14:ligatures w14:val="none"/>
+        </w:rPr>
+        <w:t>&lt;</w:t>
+      </w:r>
+      <w:r>
+        <w:rPr>
+          <w:rFonts w:ascii="Consolas" w:eastAsia="Times New Roman" w:hAnsi="Consolas" w:cs="Times New Roman"/>
+          <w:color w:val="569CD6"/>
+          <w:kern w:val="0"/>
+          <w:sz w:val="21"/>
+          <w:szCs w:val="21"/>
+          <w14:ligatures w14:val="none"/>
+        </w:rPr>
+        <w:t>script</w:t>
+      </w:r>
+      <w:r>
+        <w:rPr>
+          <w:rFonts w:ascii="Consolas" w:eastAsia="Times New Roman" w:hAnsi="Consolas" w:cs="Times New Roman"/>
+          <w:color w:val="808080"/>
+          <w:kern w:val="0"/>
+          <w:sz w:val="21"/>
+          <w:szCs w:val="21"/>
+          <w14:ligatures w14:val="none"/>
+        </w:rPr>
+        <w:t>&gt;</w:t>
+      </w:r>
+    </w:p>
+    <w:p>
+      <w:pPr>
+        <w:pBdr>
+          <w:top w:val="single" w:sz="4" w:space="1" w:color="auto"/>
+          <w:left w:val="single" w:sz="4" w:space="4" w:color="auto"/>
+          <w:bottom w:val="single" w:sz="4" w:space="1" w:color="auto"/>
+          <w:right w:val="single" w:sz="4" w:space="4" w:color="auto"/>
+        </w:pBdr>
+        <w:spacing w:after="0" w:line="285" w:lineRule="atLeast"/>
+        <w:ind w:left="450"/>
+        <w:rPr>
+          <w:rFonts w:ascii="Consolas" w:eastAsia="Times New Roman" w:hAnsi="Consolas" w:cs="Times New Roman"/>
+          <w:color w:val="CCCCCC"/>
+          <w:kern w:val="0"/>
+          <w:sz w:val="21"/>
+          <w:szCs w:val="21"/>
+          <w14:ligatures w14:val="none"/>
+        </w:rPr>
+      </w:pPr>
+      <w:r>
+        <w:rPr>
+          <w:rFonts w:ascii="Consolas" w:eastAsia="Times New Roman" w:hAnsi="Consolas" w:cs="Times New Roman"/>
+          <w:color w:val="D4D4D4"/>
+          <w:kern w:val="0"/>
+          <w:sz w:val="21"/>
+          <w:szCs w:val="21"/>
+          <w14:ligatures w14:val="none"/>
+        </w:rPr>
+        <w:t xml:space="preserve">        </w:t>
+      </w:r>
+      <w:r>
+        <w:rPr>
+          <w:rFonts w:ascii="Consolas" w:eastAsia="Times New Roman" w:hAnsi="Consolas" w:cs="Times New Roman"/>
+          <w:color w:val="DCDCAA"/>
+          <w:kern w:val="0"/>
+          <w:sz w:val="21"/>
+          <w:szCs w:val="21"/>
+          <w14:ligatures w14:val="none"/>
+        </w:rPr>
+        <w:t>$</w:t>
+      </w:r>
+      <w:r>
+        <w:rPr>
+          <w:rFonts w:ascii="Consolas" w:eastAsia="Times New Roman" w:hAnsi="Consolas" w:cs="Times New Roman"/>
+          <w:color w:val="D4D4D4"/>
+          <w:kern w:val="0"/>
+          <w:sz w:val="21"/>
+          <w:szCs w:val="21"/>
+          <w14:ligatures w14:val="none"/>
+        </w:rPr>
+        <w:t>(</w:t>
+      </w:r>
+      <w:r>
+        <w:rPr>
+          <w:rFonts w:ascii="Consolas" w:eastAsia="Times New Roman" w:hAnsi="Consolas" w:cs="Times New Roman"/>
+          <w:color w:val="569CD6"/>
+          <w:kern w:val="0"/>
+          <w:sz w:val="21"/>
+          <w:szCs w:val="21"/>
+          <w14:ligatures w14:val="none"/>
+        </w:rPr>
+        <w:t>function</w:t>
+      </w:r>
+      <w:r>
+        <w:rPr>
+          <w:rFonts w:ascii="Consolas" w:eastAsia="Times New Roman" w:hAnsi="Consolas" w:cs="Times New Roman"/>
+          <w:color w:val="D4D4D4"/>
+          <w:kern w:val="0"/>
+          <w:sz w:val="21"/>
+          <w:szCs w:val="21"/>
+          <w14:ligatures w14:val="none"/>
+        </w:rPr>
+        <w:t xml:space="preserve"> () {</w:t>
+      </w:r>
+    </w:p>
+    <w:p>
+      <w:pPr>
+        <w:pBdr>
+          <w:top w:val="single" w:sz="4" w:space="1" w:color="auto"/>
+          <w:left w:val="single" w:sz="4" w:space="4" w:color="auto"/>
+          <w:bottom w:val="single" w:sz="4" w:space="1" w:color="auto"/>
+          <w:right w:val="single" w:sz="4" w:space="4" w:color="auto"/>
+        </w:pBdr>
+        <w:spacing w:after="0" w:line="285" w:lineRule="atLeast"/>
+        <w:ind w:left="450"/>
+        <w:rPr>
+          <w:rFonts w:ascii="Consolas" w:eastAsia="Times New Roman" w:hAnsi="Consolas" w:cs="Times New Roman"/>
+          <w:color w:val="CCCCCC"/>
+          <w:kern w:val="0"/>
+          <w:sz w:val="21"/>
+          <w:szCs w:val="21"/>
+          <w14:ligatures w14:val="none"/>
+        </w:rPr>
+      </w:pPr>
+      <w:r>
+        <w:rPr>
+          <w:rFonts w:ascii="Consolas" w:eastAsia="Times New Roman" w:hAnsi="Consolas" w:cs="Times New Roman"/>
+          <w:color w:val="D4D4D4"/>
+          <w:kern w:val="0"/>
+          <w:sz w:val="21"/>
+          <w:szCs w:val="21"/>
+          <w14:ligatures w14:val="none"/>
+        </w:rPr>
+        <w:t xml:space="preserve">            </w:t>
+      </w:r>
+      <w:r>
+        <w:rPr>
+          <w:rFonts w:ascii="Consolas" w:eastAsia="Times New Roman" w:hAnsi="Consolas" w:cs="Times New Roman"/>
+          <w:color w:val="DCDCAA"/>
+          <w:kern w:val="0"/>
+          <w:sz w:val="21"/>
+          <w:szCs w:val="21"/>
+          <w14:ligatures w14:val="none"/>
+        </w:rPr>
+        <w:t>$</w:t>
+      </w:r>
+      <w:r>
+        <w:rPr>
+          <w:rFonts w:ascii="Consolas" w:eastAsia="Times New Roman" w:hAnsi="Consolas" w:cs="Times New Roman"/>
+          <w:color w:val="D4D4D4"/>
+          <w:kern w:val="0"/>
+          <w:sz w:val="21"/>
+          <w:szCs w:val="21"/>
+          <w14:ligatures w14:val="none"/>
+        </w:rPr>
+        <w:t>(</w:t>
+      </w:r>
+      <w:r>
+        <w:rPr>
+          <w:rFonts w:ascii="Consolas" w:eastAsia="Times New Roman" w:hAnsi="Consolas" w:cs="Times New Roman"/>
+          <w:color w:val="CE9178"/>
+          <w:kern w:val="0"/>
+          <w:sz w:val="21"/>
+          <w:szCs w:val="21"/>
+          <w14:ligatures w14:val="none"/>
+        </w:rPr>
+        <w:t>'.</w:t>
+      </w:r>
+      <w:proofErr w:type="spellStart"/>
+      <w:r>
+        <w:rPr>
+          <w:rFonts w:ascii="Consolas" w:eastAsia="Times New Roman" w:hAnsi="Consolas" w:cs="Times New Roman"/>
+          <w:color w:val="CE9178"/>
+          <w:kern w:val="0"/>
+          <w:sz w:val="21"/>
+          <w:szCs w:val="21"/>
+          <w14:ligatures w14:val="none"/>
+        </w:rPr>
+        <w:t>dltBtn</w:t>
+      </w:r>
+      <w:proofErr w:type="spellEnd"/>
+      <w:r>
+        <w:rPr>
+          <w:rFonts w:ascii="Consolas" w:eastAsia="Times New Roman" w:hAnsi="Consolas" w:cs="Times New Roman"/>
+          <w:color w:val="CE9178"/>
+          <w:kern w:val="0"/>
+          <w:sz w:val="21"/>
+          <w:szCs w:val="21"/>
+          <w14:ligatures w14:val="none"/>
+        </w:rPr>
+        <w:t>'</w:t>
+      </w:r>
+      <w:r>
+        <w:rPr>
+          <w:rFonts w:ascii="Consolas" w:eastAsia="Times New Roman" w:hAnsi="Consolas" w:cs="Times New Roman"/>
+          <w:color w:val="D4D4D4"/>
+          <w:kern w:val="0"/>
+          <w:sz w:val="21"/>
+          <w:szCs w:val="21"/>
+          <w14:ligatures w14:val="none"/>
+        </w:rPr>
+        <w:t>).</w:t>
+      </w:r>
+      <w:r>
+        <w:rPr>
+          <w:rFonts w:ascii="Consolas" w:eastAsia="Times New Roman" w:hAnsi="Consolas" w:cs="Times New Roman"/>
+          <w:color w:val="DCDCAA"/>
+          <w:kern w:val="0"/>
+          <w:sz w:val="21"/>
+          <w:szCs w:val="21"/>
+          <w14:ligatures w14:val="none"/>
+        </w:rPr>
+        <w:t>click</w:t>
+      </w:r>
+      <w:r>
+        <w:rPr>
+          <w:rFonts w:ascii="Consolas" w:eastAsia="Times New Roman" w:hAnsi="Consolas" w:cs="Times New Roman"/>
+          <w:color w:val="D4D4D4"/>
+          <w:kern w:val="0"/>
+          <w:sz w:val="21"/>
+          <w:szCs w:val="21"/>
+          <w14:ligatures w14:val="none"/>
+        </w:rPr>
+        <w:t>(</w:t>
+      </w:r>
+      <w:r>
+        <w:rPr>
+          <w:rFonts w:ascii="Consolas" w:eastAsia="Times New Roman" w:hAnsi="Consolas" w:cs="Times New Roman"/>
+          <w:color w:val="569CD6"/>
+          <w:kern w:val="0"/>
+          <w:sz w:val="21"/>
+          <w:szCs w:val="21"/>
+          <w14:ligatures w14:val="none"/>
+        </w:rPr>
+        <w:t>function</w:t>
+      </w:r>
+      <w:r>
+        <w:rPr>
+          <w:rFonts w:ascii="Consolas" w:eastAsia="Times New Roman" w:hAnsi="Consolas" w:cs="Times New Roman"/>
+          <w:color w:val="D4D4D4"/>
+          <w:kern w:val="0"/>
+          <w:sz w:val="21"/>
+          <w:szCs w:val="21"/>
+          <w14:ligatures w14:val="none"/>
+        </w:rPr>
+        <w:t xml:space="preserve"> (</w:t>
+      </w:r>
+      <w:r>
+        <w:rPr>
+          <w:rFonts w:ascii="Consolas" w:eastAsia="Times New Roman" w:hAnsi="Consolas" w:cs="Times New Roman"/>
+          <w:color w:val="9CDCFE"/>
+          <w:kern w:val="0"/>
+          <w:sz w:val="21"/>
+          <w:szCs w:val="21"/>
+          <w14:ligatures w14:val="none"/>
+        </w:rPr>
+        <w:t>e</w:t>
+      </w:r>
+      <w:r>
+        <w:rPr>
+          <w:rFonts w:ascii="Consolas" w:eastAsia="Times New Roman" w:hAnsi="Consolas" w:cs="Times New Roman"/>
+          <w:color w:val="D4D4D4"/>
+          <w:kern w:val="0"/>
+          <w:sz w:val="21"/>
+          <w:szCs w:val="21"/>
+          <w14:ligatures w14:val="none"/>
+        </w:rPr>
+        <w:t>){</w:t>
+      </w:r>
+    </w:p>
+    <w:p>
+      <w:pPr>
+        <w:pBdr>
+          <w:top w:val="single" w:sz="4" w:space="1" w:color="auto"/>
+          <w:left w:val="single" w:sz="4" w:space="4" w:color="auto"/>
+          <w:bottom w:val="single" w:sz="4" w:space="1" w:color="auto"/>
+          <w:right w:val="single" w:sz="4" w:space="4" w:color="auto"/>
+        </w:pBdr>
+        <w:spacing w:after="0" w:line="285" w:lineRule="atLeast"/>
+        <w:ind w:left="450"/>
+        <w:rPr>
+          <w:rFonts w:ascii="Consolas" w:eastAsia="Times New Roman" w:hAnsi="Consolas" w:cs="Times New Roman"/>
+          <w:color w:val="CCCCCC"/>
+          <w:kern w:val="0"/>
+          <w:sz w:val="21"/>
+          <w:szCs w:val="21"/>
+          <w14:ligatures w14:val="none"/>
+        </w:rPr>
+      </w:pPr>
+      <w:r>
+        <w:rPr>
+          <w:rFonts w:ascii="Consolas" w:eastAsia="Times New Roman" w:hAnsi="Consolas" w:cs="Times New Roman"/>
+          <w:color w:val="D4D4D4"/>
+          <w:kern w:val="0"/>
+          <w:sz w:val="21"/>
+          <w:szCs w:val="21"/>
+          <w14:ligatures w14:val="none"/>
+        </w:rPr>
+        <w:t xml:space="preserve">                </w:t>
+      </w:r>
+      <w:r>
+        <w:rPr>
+          <w:rFonts w:ascii="Consolas" w:eastAsia="Times New Roman" w:hAnsi="Consolas" w:cs="Times New Roman"/>
+          <w:color w:val="6A9955"/>
+          <w:kern w:val="0"/>
+          <w:sz w:val="21"/>
+          <w:szCs w:val="21"/>
+          <w14:ligatures w14:val="none"/>
+        </w:rPr>
+        <w:t>//</w:t>
+      </w:r>
+      <w:proofErr w:type="spellStart"/>
+      <w:r>
+        <w:rPr>
+          <w:rFonts w:ascii="Consolas" w:eastAsia="Times New Roman" w:hAnsi="Consolas" w:cs="Times New Roman"/>
+          <w:color w:val="6A9955"/>
+          <w:kern w:val="0"/>
+          <w:sz w:val="21"/>
+          <w:szCs w:val="21"/>
+          <w14:ligatures w14:val="none"/>
+        </w:rPr>
+        <w:t>sweetAlert</w:t>
+      </w:r>
+      <w:proofErr w:type="spellEnd"/>
+      <w:r>
+        <w:rPr>
+          <w:rFonts w:ascii="Consolas" w:eastAsia="Times New Roman" w:hAnsi="Consolas" w:cs="Times New Roman"/>
+          <w:color w:val="6A9955"/>
+          <w:kern w:val="0"/>
+          <w:sz w:val="21"/>
+          <w:szCs w:val="21"/>
+          <w14:ligatures w14:val="none"/>
+        </w:rPr>
+        <w:t xml:space="preserve"> code</w:t>
+      </w:r>
+    </w:p>
+    <w:p>
+      <w:pPr>
+        <w:pBdr>
+          <w:top w:val="single" w:sz="4" w:space="1" w:color="auto"/>
+          <w:left w:val="single" w:sz="4" w:space="4" w:color="auto"/>
+          <w:bottom w:val="single" w:sz="4" w:space="1" w:color="auto"/>
+          <w:right w:val="single" w:sz="4" w:space="4" w:color="auto"/>
+        </w:pBdr>
+        <w:spacing w:after="0" w:line="285" w:lineRule="atLeast"/>
+        <w:ind w:left="450"/>
+        <w:rPr>
+          <w:rFonts w:ascii="Consolas" w:eastAsia="Times New Roman" w:hAnsi="Consolas" w:cs="Times New Roman"/>
+          <w:color w:val="CCCCCC"/>
+          <w:kern w:val="0"/>
+          <w:sz w:val="21"/>
+          <w:szCs w:val="21"/>
+          <w14:ligatures w14:val="none"/>
+        </w:rPr>
+      </w:pPr>
+      <w:r>
+        <w:rPr>
+          <w:rFonts w:ascii="Consolas" w:eastAsia="Times New Roman" w:hAnsi="Consolas" w:cs="Times New Roman"/>
+          <w:color w:val="D4D4D4"/>
+          <w:kern w:val="0"/>
+          <w:sz w:val="21"/>
+          <w:szCs w:val="21"/>
+          <w14:ligatures w14:val="none"/>
+        </w:rPr>
+        <w:t>            })</w:t>
+      </w:r>
+    </w:p>
+    <w:p>
+      <w:pPr>
+        <w:pBdr>
+          <w:top w:val="single" w:sz="4" w:space="1" w:color="auto"/>
+          <w:left w:val="single" w:sz="4" w:space="4" w:color="auto"/>
+          <w:bottom w:val="single" w:sz="4" w:space="1" w:color="auto"/>
+          <w:right w:val="single" w:sz="4" w:space="4" w:color="auto"/>
+        </w:pBdr>
+        <w:spacing w:after="0" w:line="285" w:lineRule="atLeast"/>
+        <w:ind w:left="450"/>
+        <w:rPr>
+          <w:rFonts w:ascii="Consolas" w:eastAsia="Times New Roman" w:hAnsi="Consolas" w:cs="Times New Roman"/>
+          <w:color w:val="CCCCCC"/>
+          <w:kern w:val="0"/>
+          <w:sz w:val="21"/>
+          <w:szCs w:val="21"/>
+          <w14:ligatures w14:val="none"/>
+        </w:rPr>
+      </w:pPr>
+      <w:r>
+        <w:rPr>
+          <w:rFonts w:ascii="Consolas" w:eastAsia="Times New Roman" w:hAnsi="Consolas" w:cs="Times New Roman"/>
+          <w:color w:val="D4D4D4"/>
+          <w:kern w:val="0"/>
+          <w:sz w:val="21"/>
+          <w:szCs w:val="21"/>
+          <w14:ligatures w14:val="none"/>
+        </w:rPr>
+        <w:t>        });</w:t>
+      </w:r>
+    </w:p>
+    <w:p>
+      <w:pPr>
+        <w:pBdr>
+          <w:top w:val="single" w:sz="4" w:space="1" w:color="auto"/>
+          <w:left w:val="single" w:sz="4" w:space="4" w:color="auto"/>
+          <w:bottom w:val="single" w:sz="4" w:space="1" w:color="auto"/>
+          <w:right w:val="single" w:sz="4" w:space="4" w:color="auto"/>
+        </w:pBdr>
+        <w:spacing w:after="0" w:line="285" w:lineRule="atLeast"/>
+        <w:ind w:left="450"/>
+        <w:rPr>
+          <w:rFonts w:ascii="Consolas" w:eastAsia="Times New Roman" w:hAnsi="Consolas" w:cs="Times New Roman"/>
+          <w:color w:val="CCCCCC"/>
+          <w:kern w:val="0"/>
+          <w:sz w:val="21"/>
+          <w:szCs w:val="21"/>
+          <w14:ligatures w14:val="none"/>
+        </w:rPr>
+      </w:pPr>
+      <w:r>
+        <w:rPr>
+          <w:rFonts w:ascii="Consolas" w:eastAsia="Times New Roman" w:hAnsi="Consolas" w:cs="Times New Roman"/>
+          <w:color w:val="D4D4D4"/>
+          <w:kern w:val="0"/>
+          <w:sz w:val="21"/>
+          <w:szCs w:val="21"/>
+          <w14:ligatures w14:val="none"/>
+        </w:rPr>
+        <w:t xml:space="preserve">    </w:t>
+      </w:r>
+      <w:r>
+        <w:rPr>
+          <w:rFonts w:ascii="Consolas" w:eastAsia="Times New Roman" w:hAnsi="Consolas" w:cs="Times New Roman"/>
+          <w:color w:val="808080"/>
+          <w:kern w:val="0"/>
+          <w:sz w:val="21"/>
+          <w:szCs w:val="21"/>
+          <w14:ligatures w14:val="none"/>
+        </w:rPr>
+        <w:t>&lt;/</w:t>
+      </w:r>
+      <w:r>
+        <w:rPr>
+          <w:rFonts w:ascii="Consolas" w:eastAsia="Times New Roman" w:hAnsi="Consolas" w:cs="Times New Roman"/>
+          <w:color w:val="569CD6"/>
+          <w:kern w:val="0"/>
+          <w:sz w:val="21"/>
+          <w:szCs w:val="21"/>
+          <w14:ligatures w14:val="none"/>
+        </w:rPr>
+        <w:t>script</w:t>
+      </w:r>
+      <w:r>
+        <w:rPr>
+          <w:rFonts w:ascii="Consolas" w:eastAsia="Times New Roman" w:hAnsi="Consolas" w:cs="Times New Roman"/>
+          <w:color w:val="808080"/>
+          <w:kern w:val="0"/>
+          <w:sz w:val="21"/>
+          <w:szCs w:val="21"/>
+          <w14:ligatures w14:val="none"/>
+        </w:rPr>
+        <w:t>&gt;</w:t>
+      </w:r>
+    </w:p>
+    <w:p>
+      <w:pPr>
+        <w:pBdr>
+          <w:top w:val="single" w:sz="4" w:space="1" w:color="auto"/>
+          <w:left w:val="single" w:sz="4" w:space="4" w:color="auto"/>
+          <w:bottom w:val="single" w:sz="4" w:space="1" w:color="auto"/>
+          <w:right w:val="single" w:sz="4" w:space="4" w:color="auto"/>
+        </w:pBdr>
+        <w:spacing w:after="0" w:line="285" w:lineRule="atLeast"/>
+        <w:ind w:left="450"/>
+        <w:rPr>
+          <w:rFonts w:ascii="Consolas" w:eastAsia="Times New Roman" w:hAnsi="Consolas" w:cs="Times New Roman"/>
+          <w:color w:val="CCCCCC"/>
+          <w:kern w:val="0"/>
+          <w:sz w:val="21"/>
+          <w:szCs w:val="21"/>
+          <w14:ligatures w14:val="none"/>
+        </w:rPr>
+      </w:pPr>
+      <w:r>
+        <w:rPr>
+          <w:rFonts w:ascii="Consolas" w:eastAsia="Times New Roman" w:hAnsi="Consolas" w:cs="Times New Roman"/>
+          <w:color w:val="C586C0"/>
+          <w:kern w:val="0"/>
+          <w:sz w:val="21"/>
+          <w:szCs w:val="21"/>
+          <w14:ligatures w14:val="none"/>
+        </w:rPr>
+        <w:t>}</w:t>
+      </w:r>
+    </w:p>
+    <w:p>
+      <w:pPr>
+        <w:spacing w:after="0" w:line="285" w:lineRule="atLeast"/>
+        <w:rPr>
+          <w:rFonts w:ascii="Consolas" w:eastAsia="Times New Roman" w:hAnsi="Consolas" w:cs="Times New Roman"/>
+          <w:color w:val="CCCCCC"/>
+          <w:kern w:val="0"/>
+          <w:sz w:val="21"/>
+          <w:szCs w:val="21"/>
+          <w14:ligatures w14:val="none"/>
+        </w:rPr>
+      </w:pPr>
+    </w:p>
+    <w:p/>
     <w:p/>
     <w:p/>
     <w:sectPr>
@@ -2796,7 +4118,7 @@
   <w:abstractNum w:abstractNumId="1" w15:restartNumberingAfterBreak="0">
     <w:nsid w:val="27FB0656"/>
     <w:multiLevelType w:val="hybridMultilevel"/>
-    <w:tmpl w:val="4C106908"/>
+    <w:tmpl w:val="1FC8C21C"/>
     <w:lvl w:ilvl="0" w:tplc="04090001">
       <w:start w:val="1"/>
       <w:numFmt w:val="bullet"/>
@@ -3911,7 +5233,6 @@
   <w:style w:type="character" w:default="1" w:styleId="DefaultParagraphFont">
     <w:name w:val="Default Paragraph Font"/>
     <w:uiPriority w:val="1"/>
-    <w:semiHidden/>
     <w:unhideWhenUsed/>
   </w:style>
   <w:style w:type="table" w:default="1" w:styleId="TableNormal">
@@ -4599,4 +5920,16 @@
     </a:ext>
   </a:extLst>
 </a:theme>
+</file>
+
+<file path=customXml/item1.xml><?xml version="1.0" encoding="utf-8"?>
+<b:Sources xmlns:b="http://schemas.openxmlformats.org/officeDocument/2006/bibliography" xmlns="http://schemas.openxmlformats.org/officeDocument/2006/bibliography" SelectedStyle="\APASixthEditionOfficeOnline.xsl" StyleName="APA" Version="6"/>
+</file>
+
+<file path=customXml/itemProps1.xml><?xml version="1.0" encoding="utf-8"?>
+<ds:datastoreItem xmlns:ds="http://schemas.openxmlformats.org/officeDocument/2006/customXml" ds:itemID="{F759595C-F442-44E5-BB46-64CAE1AFE18C}">
+  <ds:schemaRefs>
+    <ds:schemaRef ds:uri="http://schemas.openxmlformats.org/officeDocument/2006/bibliography"/>
+  </ds:schemaRefs>
+</ds:datastoreItem>
 </file>
</xml_diff>

<commit_message>
Added data table and custom label using annotation
</commit_message>
<xml_diff>
--- a/Docs.docx
+++ b/Docs.docx
@@ -3175,6 +3175,20 @@
       <w:r>
         <w:t>Alert – Sweetalert2</w:t>
       </w:r>
+      <w:r>
+        <w:t xml:space="preserve"> (</w:t>
+      </w:r>
+      <w:hyperlink r:id="rId6" w:history="1">
+        <w:r>
+          <w:rPr>
+            <w:rStyle w:val="Hyperlink"/>
+          </w:rPr>
+          <w:t>https://sweetalert2.github.io/</w:t>
+        </w:r>
+      </w:hyperlink>
+      <w:r>
+        <w:t>)</w:t>
+      </w:r>
     </w:p>
     <w:p>
       <w:pPr>
@@ -3398,13 +3412,14 @@
       <w:pPr>
         <w:ind w:firstLine="450"/>
       </w:pPr>
-      <w:proofErr w:type="spellStart"/>
-      <w:r>
-        <w:t>jquery</w:t>
-      </w:r>
-      <w:proofErr w:type="spellEnd"/>
+      <w:r>
+        <w:t>jQuery</w:t>
+      </w:r>
       <w:r>
         <w:t xml:space="preserve"> code </w:t>
+      </w:r>
+      <w:r>
+        <w:t>at every index page</w:t>
       </w:r>
     </w:p>
     <w:p>
@@ -4011,6 +4026,685 @@
         </w:rPr>
       </w:pPr>
     </w:p>
+    <w:p>
+      <w:pPr>
+        <w:pStyle w:val="Headline"/>
+        <w:numPr>
+          <w:ilvl w:val="0"/>
+          <w:numId w:val="2"/>
+        </w:numPr>
+      </w:pPr>
+      <w:proofErr w:type="spellStart"/>
+      <w:r>
+        <w:t>Datatables</w:t>
+      </w:r>
+      <w:proofErr w:type="spellEnd"/>
+      <w:r>
+        <w:t xml:space="preserve"> </w:t>
+      </w:r>
+      <w:r>
+        <w:t>(</w:t>
+      </w:r>
+      <w:hyperlink r:id="rId7" w:history="1">
+        <w:r>
+          <w:rPr>
+            <w:rStyle w:val="Hyperlink"/>
+          </w:rPr>
+          <w:t>https://datatables.net/</w:t>
+        </w:r>
+      </w:hyperlink>
+      <w:r>
+        <w:t>)</w:t>
+      </w:r>
+    </w:p>
+    <w:p>
+      <w:pPr>
+        <w:ind w:firstLine="360"/>
+      </w:pPr>
+      <w:r>
+        <w:t>View &gt; Shared &gt; _</w:t>
+      </w:r>
+      <w:proofErr w:type="spellStart"/>
+      <w:r>
+        <w:t>Layout.cshtml</w:t>
+      </w:r>
+      <w:proofErr w:type="spellEnd"/>
+    </w:p>
+    <w:p>
+      <w:pPr>
+        <w:pBdr>
+          <w:top w:val="single" w:sz="4" w:space="1" w:color="auto"/>
+          <w:left w:val="single" w:sz="4" w:space="4" w:color="auto"/>
+          <w:bottom w:val="single" w:sz="4" w:space="1" w:color="auto"/>
+          <w:right w:val="single" w:sz="4" w:space="4" w:color="auto"/>
+        </w:pBdr>
+        <w:spacing w:after="0" w:line="285" w:lineRule="atLeast"/>
+        <w:ind w:left="720"/>
+        <w:rPr>
+          <w:rFonts w:ascii="Consolas" w:eastAsia="Times New Roman" w:hAnsi="Consolas" w:cs="Times New Roman"/>
+          <w:color w:val="CCCCCC"/>
+          <w:kern w:val="0"/>
+          <w:sz w:val="21"/>
+          <w:szCs w:val="21"/>
+          <w14:ligatures w14:val="none"/>
+        </w:rPr>
+      </w:pPr>
+      <w:r>
+        <w:rPr>
+          <w:rFonts w:ascii="Consolas" w:eastAsia="Times New Roman" w:hAnsi="Consolas" w:cs="Times New Roman"/>
+          <w:color w:val="808080"/>
+          <w:kern w:val="0"/>
+          <w:sz w:val="21"/>
+          <w:szCs w:val="21"/>
+          <w14:ligatures w14:val="none"/>
+        </w:rPr>
+        <w:t>&lt;</w:t>
+      </w:r>
+      <w:r>
+        <w:rPr>
+          <w:rFonts w:ascii="Consolas" w:eastAsia="Times New Roman" w:hAnsi="Consolas" w:cs="Times New Roman"/>
+          <w:color w:val="569CD6"/>
+          <w:kern w:val="0"/>
+          <w:sz w:val="21"/>
+          <w:szCs w:val="21"/>
+          <w14:ligatures w14:val="none"/>
+        </w:rPr>
+        <w:t>link</w:t>
+      </w:r>
+      <w:r>
+        <w:rPr>
+          <w:rFonts w:ascii="Consolas" w:eastAsia="Times New Roman" w:hAnsi="Consolas" w:cs="Times New Roman"/>
+          <w:color w:val="CCCCCC"/>
+          <w:kern w:val="0"/>
+          <w:sz w:val="21"/>
+          <w:szCs w:val="21"/>
+          <w14:ligatures w14:val="none"/>
+        </w:rPr>
+        <w:t xml:space="preserve"> </w:t>
+      </w:r>
+      <w:proofErr w:type="spellStart"/>
+      <w:r>
+        <w:rPr>
+          <w:rFonts w:ascii="Consolas" w:eastAsia="Times New Roman" w:hAnsi="Consolas" w:cs="Times New Roman"/>
+          <w:color w:val="9CDCFE"/>
+          <w:kern w:val="0"/>
+          <w:sz w:val="21"/>
+          <w:szCs w:val="21"/>
+          <w14:ligatures w14:val="none"/>
+        </w:rPr>
+        <w:t>rel</w:t>
+      </w:r>
+      <w:proofErr w:type="spellEnd"/>
+      <w:r>
+        <w:rPr>
+          <w:rFonts w:ascii="Consolas" w:eastAsia="Times New Roman" w:hAnsi="Consolas" w:cs="Times New Roman"/>
+          <w:color w:val="CCCCCC"/>
+          <w:kern w:val="0"/>
+          <w:sz w:val="21"/>
+          <w:szCs w:val="21"/>
+          <w14:ligatures w14:val="none"/>
+        </w:rPr>
+        <w:t>=</w:t>
+      </w:r>
+      <w:r>
+        <w:rPr>
+          <w:rFonts w:ascii="Consolas" w:eastAsia="Times New Roman" w:hAnsi="Consolas" w:cs="Times New Roman"/>
+          <w:color w:val="808080"/>
+          <w:kern w:val="0"/>
+          <w:sz w:val="21"/>
+          <w:szCs w:val="21"/>
+          <w14:ligatures w14:val="none"/>
+        </w:rPr>
+        <w:t>"</w:t>
+      </w:r>
+      <w:r>
+        <w:rPr>
+          <w:rFonts w:ascii="Consolas" w:eastAsia="Times New Roman" w:hAnsi="Consolas" w:cs="Times New Roman"/>
+          <w:color w:val="CE9178"/>
+          <w:kern w:val="0"/>
+          <w:sz w:val="21"/>
+          <w:szCs w:val="21"/>
+          <w14:ligatures w14:val="none"/>
+        </w:rPr>
+        <w:t>stylesheet</w:t>
+      </w:r>
+      <w:r>
+        <w:rPr>
+          <w:rFonts w:ascii="Consolas" w:eastAsia="Times New Roman" w:hAnsi="Consolas" w:cs="Times New Roman"/>
+          <w:color w:val="808080"/>
+          <w:kern w:val="0"/>
+          <w:sz w:val="21"/>
+          <w:szCs w:val="21"/>
+          <w14:ligatures w14:val="none"/>
+        </w:rPr>
+        <w:t>"</w:t>
+      </w:r>
+      <w:r>
+        <w:rPr>
+          <w:rFonts w:ascii="Consolas" w:eastAsia="Times New Roman" w:hAnsi="Consolas" w:cs="Times New Roman"/>
+          <w:color w:val="CCCCCC"/>
+          <w:kern w:val="0"/>
+          <w:sz w:val="21"/>
+          <w:szCs w:val="21"/>
+          <w14:ligatures w14:val="none"/>
+        </w:rPr>
+        <w:t xml:space="preserve"> </w:t>
+      </w:r>
+      <w:r>
+        <w:rPr>
+          <w:rFonts w:ascii="Consolas" w:eastAsia="Times New Roman" w:hAnsi="Consolas" w:cs="Times New Roman"/>
+          <w:color w:val="9CDCFE"/>
+          <w:kern w:val="0"/>
+          <w:sz w:val="21"/>
+          <w:szCs w:val="21"/>
+          <w14:ligatures w14:val="none"/>
+        </w:rPr>
+        <w:t>href</w:t>
+      </w:r>
+      <w:r>
+        <w:rPr>
+          <w:rFonts w:ascii="Consolas" w:eastAsia="Times New Roman" w:hAnsi="Consolas" w:cs="Times New Roman"/>
+          <w:color w:val="CCCCCC"/>
+          <w:kern w:val="0"/>
+          <w:sz w:val="21"/>
+          <w:szCs w:val="21"/>
+          <w14:ligatures w14:val="none"/>
+        </w:rPr>
+        <w:t>=</w:t>
+      </w:r>
+      <w:r>
+        <w:rPr>
+          <w:rFonts w:ascii="Consolas" w:eastAsia="Times New Roman" w:hAnsi="Consolas" w:cs="Times New Roman"/>
+          <w:color w:val="808080"/>
+          <w:kern w:val="0"/>
+          <w:sz w:val="21"/>
+          <w:szCs w:val="21"/>
+          <w14:ligatures w14:val="none"/>
+        </w:rPr>
+        <w:t>"</w:t>
+      </w:r>
+      <w:r>
+        <w:rPr>
+          <w:rFonts w:ascii="Consolas" w:eastAsia="Times New Roman" w:hAnsi="Consolas" w:cs="Times New Roman"/>
+          <w:color w:val="CE9178"/>
+          <w:kern w:val="0"/>
+          <w:sz w:val="21"/>
+          <w:szCs w:val="21"/>
+          <w14:ligatures w14:val="none"/>
+        </w:rPr>
+        <w:t>//cdn.datatables.net/2.3.1/css/dataTables.dataTables.min.css</w:t>
+      </w:r>
+      <w:r>
+        <w:rPr>
+          <w:rFonts w:ascii="Consolas" w:eastAsia="Times New Roman" w:hAnsi="Consolas" w:cs="Times New Roman"/>
+          <w:color w:val="808080"/>
+          <w:kern w:val="0"/>
+          <w:sz w:val="21"/>
+          <w:szCs w:val="21"/>
+          <w14:ligatures w14:val="none"/>
+        </w:rPr>
+        <w:t>"</w:t>
+      </w:r>
+      <w:r>
+        <w:rPr>
+          <w:rFonts w:ascii="Consolas" w:eastAsia="Times New Roman" w:hAnsi="Consolas" w:cs="Times New Roman"/>
+          <w:color w:val="CCCCCC"/>
+          <w:kern w:val="0"/>
+          <w:sz w:val="21"/>
+          <w:szCs w:val="21"/>
+          <w14:ligatures w14:val="none"/>
+        </w:rPr>
+        <w:t xml:space="preserve"> </w:t>
+      </w:r>
+      <w:r>
+        <w:rPr>
+          <w:rFonts w:ascii="Consolas" w:eastAsia="Times New Roman" w:hAnsi="Consolas" w:cs="Times New Roman"/>
+          <w:color w:val="808080"/>
+          <w:kern w:val="0"/>
+          <w:sz w:val="21"/>
+          <w:szCs w:val="21"/>
+          <w14:ligatures w14:val="none"/>
+        </w:rPr>
+        <w:t>/&gt;</w:t>
+      </w:r>
+    </w:p>
+    <w:p>
+      <w:pPr>
+        <w:pBdr>
+          <w:top w:val="single" w:sz="4" w:space="1" w:color="auto"/>
+          <w:left w:val="single" w:sz="4" w:space="4" w:color="auto"/>
+          <w:bottom w:val="single" w:sz="4" w:space="1" w:color="auto"/>
+          <w:right w:val="single" w:sz="4" w:space="4" w:color="auto"/>
+        </w:pBdr>
+        <w:spacing w:after="0" w:line="285" w:lineRule="atLeast"/>
+        <w:ind w:left="720"/>
+        <w:rPr>
+          <w:rFonts w:ascii="Consolas" w:eastAsia="Times New Roman" w:hAnsi="Consolas" w:cs="Times New Roman"/>
+          <w:color w:val="CCCCCC"/>
+          <w:kern w:val="0"/>
+          <w:sz w:val="21"/>
+          <w:szCs w:val="21"/>
+          <w14:ligatures w14:val="none"/>
+        </w:rPr>
+      </w:pPr>
+      <w:r>
+        <w:rPr>
+          <w:rFonts w:ascii="Consolas" w:eastAsia="Times New Roman" w:hAnsi="Consolas" w:cs="Times New Roman"/>
+          <w:color w:val="CCCCCC"/>
+          <w:kern w:val="0"/>
+          <w:sz w:val="21"/>
+          <w:szCs w:val="21"/>
+          <w14:ligatures w14:val="none"/>
+        </w:rPr>
+        <w:t xml:space="preserve">    </w:t>
+      </w:r>
+    </w:p>
+    <w:p>
+      <w:pPr>
+        <w:pBdr>
+          <w:top w:val="single" w:sz="4" w:space="1" w:color="auto"/>
+          <w:left w:val="single" w:sz="4" w:space="4" w:color="auto"/>
+          <w:bottom w:val="single" w:sz="4" w:space="1" w:color="auto"/>
+          <w:right w:val="single" w:sz="4" w:space="4" w:color="auto"/>
+        </w:pBdr>
+        <w:spacing w:after="0" w:line="285" w:lineRule="atLeast"/>
+        <w:ind w:left="720"/>
+        <w:rPr>
+          <w:rFonts w:ascii="Consolas" w:eastAsia="Times New Roman" w:hAnsi="Consolas" w:cs="Times New Roman"/>
+          <w:color w:val="CCCCCC"/>
+          <w:kern w:val="0"/>
+          <w:sz w:val="21"/>
+          <w:szCs w:val="21"/>
+          <w14:ligatures w14:val="none"/>
+        </w:rPr>
+      </w:pPr>
+    </w:p>
+    <w:p>
+      <w:pPr>
+        <w:pBdr>
+          <w:top w:val="single" w:sz="4" w:space="1" w:color="auto"/>
+          <w:left w:val="single" w:sz="4" w:space="4" w:color="auto"/>
+          <w:bottom w:val="single" w:sz="4" w:space="1" w:color="auto"/>
+          <w:right w:val="single" w:sz="4" w:space="4" w:color="auto"/>
+        </w:pBdr>
+        <w:spacing w:after="0" w:line="285" w:lineRule="atLeast"/>
+        <w:ind w:left="720"/>
+        <w:rPr>
+          <w:rFonts w:ascii="Consolas" w:eastAsia="Times New Roman" w:hAnsi="Consolas" w:cs="Times New Roman"/>
+          <w:color w:val="CCCCCC"/>
+          <w:kern w:val="0"/>
+          <w:sz w:val="21"/>
+          <w:szCs w:val="21"/>
+          <w14:ligatures w14:val="none"/>
+        </w:rPr>
+      </w:pPr>
+      <w:r>
+        <w:rPr>
+          <w:rFonts w:ascii="Consolas" w:eastAsia="Times New Roman" w:hAnsi="Consolas" w:cs="Times New Roman"/>
+          <w:color w:val="808080"/>
+          <w:kern w:val="0"/>
+          <w:sz w:val="21"/>
+          <w:szCs w:val="21"/>
+          <w14:ligatures w14:val="none"/>
+        </w:rPr>
+        <w:t>&lt;</w:t>
+      </w:r>
+      <w:r>
+        <w:rPr>
+          <w:rFonts w:ascii="Consolas" w:eastAsia="Times New Roman" w:hAnsi="Consolas" w:cs="Times New Roman"/>
+          <w:color w:val="569CD6"/>
+          <w:kern w:val="0"/>
+          <w:sz w:val="21"/>
+          <w:szCs w:val="21"/>
+          <w14:ligatures w14:val="none"/>
+        </w:rPr>
+        <w:t>script</w:t>
+      </w:r>
+      <w:r>
+        <w:rPr>
+          <w:rFonts w:ascii="Consolas" w:eastAsia="Times New Roman" w:hAnsi="Consolas" w:cs="Times New Roman"/>
+          <w:color w:val="D4D4D4"/>
+          <w:kern w:val="0"/>
+          <w:sz w:val="21"/>
+          <w:szCs w:val="21"/>
+          <w14:ligatures w14:val="none"/>
+        </w:rPr>
+        <w:t xml:space="preserve"> </w:t>
+      </w:r>
+      <w:proofErr w:type="spellStart"/>
+      <w:r>
+        <w:rPr>
+          <w:rFonts w:ascii="Consolas" w:eastAsia="Times New Roman" w:hAnsi="Consolas" w:cs="Times New Roman"/>
+          <w:color w:val="9CDCFE"/>
+          <w:kern w:val="0"/>
+          <w:sz w:val="21"/>
+          <w:szCs w:val="21"/>
+          <w14:ligatures w14:val="none"/>
+        </w:rPr>
+        <w:t>src</w:t>
+      </w:r>
+      <w:proofErr w:type="spellEnd"/>
+      <w:r>
+        <w:rPr>
+          <w:rFonts w:ascii="Consolas" w:eastAsia="Times New Roman" w:hAnsi="Consolas" w:cs="Times New Roman"/>
+          <w:color w:val="D4D4D4"/>
+          <w:kern w:val="0"/>
+          <w:sz w:val="21"/>
+          <w:szCs w:val="21"/>
+          <w14:ligatures w14:val="none"/>
+        </w:rPr>
+        <w:t>=</w:t>
+      </w:r>
+      <w:r>
+        <w:rPr>
+          <w:rFonts w:ascii="Consolas" w:eastAsia="Times New Roman" w:hAnsi="Consolas" w:cs="Times New Roman"/>
+          <w:color w:val="808080"/>
+          <w:kern w:val="0"/>
+          <w:sz w:val="21"/>
+          <w:szCs w:val="21"/>
+          <w14:ligatures w14:val="none"/>
+        </w:rPr>
+        <w:t>"</w:t>
+      </w:r>
+      <w:r>
+        <w:rPr>
+          <w:rFonts w:ascii="Consolas" w:eastAsia="Times New Roman" w:hAnsi="Consolas" w:cs="Times New Roman"/>
+          <w:color w:val="CE9178"/>
+          <w:kern w:val="0"/>
+          <w:sz w:val="21"/>
+          <w:szCs w:val="21"/>
+          <w14:ligatures w14:val="none"/>
+        </w:rPr>
+        <w:t>//cdn.datatables.net/2.3.1/</w:t>
+      </w:r>
+      <w:proofErr w:type="spellStart"/>
+      <w:r>
+        <w:rPr>
+          <w:rFonts w:ascii="Consolas" w:eastAsia="Times New Roman" w:hAnsi="Consolas" w:cs="Times New Roman"/>
+          <w:color w:val="CE9178"/>
+          <w:kern w:val="0"/>
+          <w:sz w:val="21"/>
+          <w:szCs w:val="21"/>
+          <w14:ligatures w14:val="none"/>
+        </w:rPr>
+        <w:t>js</w:t>
+      </w:r>
+      <w:proofErr w:type="spellEnd"/>
+      <w:r>
+        <w:rPr>
+          <w:rFonts w:ascii="Consolas" w:eastAsia="Times New Roman" w:hAnsi="Consolas" w:cs="Times New Roman"/>
+          <w:color w:val="CE9178"/>
+          <w:kern w:val="0"/>
+          <w:sz w:val="21"/>
+          <w:szCs w:val="21"/>
+          <w14:ligatures w14:val="none"/>
+        </w:rPr>
+        <w:t>/dataTables.min.js</w:t>
+      </w:r>
+      <w:r>
+        <w:rPr>
+          <w:rFonts w:ascii="Consolas" w:eastAsia="Times New Roman" w:hAnsi="Consolas" w:cs="Times New Roman"/>
+          <w:color w:val="808080"/>
+          <w:kern w:val="0"/>
+          <w:sz w:val="21"/>
+          <w:szCs w:val="21"/>
+          <w14:ligatures w14:val="none"/>
+        </w:rPr>
+        <w:t>"&gt;&lt;/</w:t>
+      </w:r>
+      <w:r>
+        <w:rPr>
+          <w:rFonts w:ascii="Consolas" w:eastAsia="Times New Roman" w:hAnsi="Consolas" w:cs="Times New Roman"/>
+          <w:color w:val="569CD6"/>
+          <w:kern w:val="0"/>
+          <w:sz w:val="21"/>
+          <w:szCs w:val="21"/>
+          <w14:ligatures w14:val="none"/>
+        </w:rPr>
+        <w:t>script</w:t>
+      </w:r>
+      <w:r>
+        <w:rPr>
+          <w:rFonts w:ascii="Consolas" w:eastAsia="Times New Roman" w:hAnsi="Consolas" w:cs="Times New Roman"/>
+          <w:color w:val="808080"/>
+          <w:kern w:val="0"/>
+          <w:sz w:val="21"/>
+          <w:szCs w:val="21"/>
+          <w14:ligatures w14:val="none"/>
+        </w:rPr>
+        <w:t>&gt;</w:t>
+      </w:r>
+    </w:p>
+    <w:p/>
+    <w:p>
+      <w:pPr>
+        <w:ind w:firstLine="720"/>
+      </w:pPr>
+      <w:r>
+        <w:t>jQuery</w:t>
+      </w:r>
+      <w:r>
+        <w:t xml:space="preserve"> at index pages</w:t>
+      </w:r>
+    </w:p>
+    <w:p>
+      <w:pPr>
+        <w:pBdr>
+          <w:top w:val="single" w:sz="4" w:space="1" w:color="auto"/>
+          <w:left w:val="single" w:sz="4" w:space="4" w:color="auto"/>
+          <w:bottom w:val="single" w:sz="4" w:space="1" w:color="auto"/>
+          <w:right w:val="single" w:sz="4" w:space="4" w:color="auto"/>
+        </w:pBdr>
+        <w:spacing w:after="0" w:line="285" w:lineRule="atLeast"/>
+        <w:ind w:left="720"/>
+        <w:rPr>
+          <w:rFonts w:ascii="Consolas" w:eastAsia="Times New Roman" w:hAnsi="Consolas" w:cs="Times New Roman"/>
+          <w:color w:val="CCCCCC"/>
+          <w:kern w:val="0"/>
+          <w:sz w:val="21"/>
+          <w:szCs w:val="21"/>
+          <w14:ligatures w14:val="none"/>
+        </w:rPr>
+      </w:pPr>
+      <w:r>
+        <w:rPr>
+          <w:rFonts w:ascii="Consolas" w:eastAsia="Times New Roman" w:hAnsi="Consolas" w:cs="Times New Roman"/>
+          <w:color w:val="569CD6"/>
+          <w:kern w:val="0"/>
+          <w:sz w:val="21"/>
+          <w:szCs w:val="21"/>
+          <w14:ligatures w14:val="none"/>
+        </w:rPr>
+        <w:t>let</w:t>
+      </w:r>
+      <w:r>
+        <w:rPr>
+          <w:rFonts w:ascii="Consolas" w:eastAsia="Times New Roman" w:hAnsi="Consolas" w:cs="Times New Roman"/>
+          <w:color w:val="D4D4D4"/>
+          <w:kern w:val="0"/>
+          <w:sz w:val="21"/>
+          <w:szCs w:val="21"/>
+          <w14:ligatures w14:val="none"/>
+        </w:rPr>
+        <w:t xml:space="preserve"> </w:t>
+      </w:r>
+      <w:r>
+        <w:rPr>
+          <w:rFonts w:ascii="Consolas" w:eastAsia="Times New Roman" w:hAnsi="Consolas" w:cs="Times New Roman"/>
+          <w:color w:val="9CDCFE"/>
+          <w:kern w:val="0"/>
+          <w:sz w:val="21"/>
+          <w:szCs w:val="21"/>
+          <w14:ligatures w14:val="none"/>
+        </w:rPr>
+        <w:t>table</w:t>
+      </w:r>
+      <w:r>
+        <w:rPr>
+          <w:rFonts w:ascii="Consolas" w:eastAsia="Times New Roman" w:hAnsi="Consolas" w:cs="Times New Roman"/>
+          <w:color w:val="D4D4D4"/>
+          <w:kern w:val="0"/>
+          <w:sz w:val="21"/>
+          <w:szCs w:val="21"/>
+          <w14:ligatures w14:val="none"/>
+        </w:rPr>
+        <w:t xml:space="preserve"> = </w:t>
+      </w:r>
+      <w:r>
+        <w:rPr>
+          <w:rFonts w:ascii="Consolas" w:eastAsia="Times New Roman" w:hAnsi="Consolas" w:cs="Times New Roman"/>
+          <w:color w:val="569CD6"/>
+          <w:kern w:val="0"/>
+          <w:sz w:val="21"/>
+          <w:szCs w:val="21"/>
+          <w14:ligatures w14:val="none"/>
+        </w:rPr>
+        <w:t>new</w:t>
+      </w:r>
+      <w:r>
+        <w:rPr>
+          <w:rFonts w:ascii="Consolas" w:eastAsia="Times New Roman" w:hAnsi="Consolas" w:cs="Times New Roman"/>
+          <w:color w:val="D4D4D4"/>
+          <w:kern w:val="0"/>
+          <w:sz w:val="21"/>
+          <w:szCs w:val="21"/>
+          <w14:ligatures w14:val="none"/>
+        </w:rPr>
+        <w:t xml:space="preserve"> </w:t>
+      </w:r>
+      <w:proofErr w:type="spellStart"/>
+      <w:r>
+        <w:rPr>
+          <w:rFonts w:ascii="Consolas" w:eastAsia="Times New Roman" w:hAnsi="Consolas" w:cs="Times New Roman"/>
+          <w:color w:val="DCDCAA"/>
+          <w:kern w:val="0"/>
+          <w:sz w:val="21"/>
+          <w:szCs w:val="21"/>
+          <w14:ligatures w14:val="none"/>
+        </w:rPr>
+        <w:t>DataTable</w:t>
+      </w:r>
+      <w:proofErr w:type="spellEnd"/>
+      <w:r>
+        <w:rPr>
+          <w:rFonts w:ascii="Consolas" w:eastAsia="Times New Roman" w:hAnsi="Consolas" w:cs="Times New Roman"/>
+          <w:color w:val="D4D4D4"/>
+          <w:kern w:val="0"/>
+          <w:sz w:val="21"/>
+          <w:szCs w:val="21"/>
+          <w14:ligatures w14:val="none"/>
+        </w:rPr>
+        <w:t>(</w:t>
+      </w:r>
+      <w:r>
+        <w:rPr>
+          <w:rFonts w:ascii="Consolas" w:eastAsia="Times New Roman" w:hAnsi="Consolas" w:cs="Times New Roman"/>
+          <w:color w:val="CE9178"/>
+          <w:kern w:val="0"/>
+          <w:sz w:val="21"/>
+          <w:szCs w:val="21"/>
+          <w14:ligatures w14:val="none"/>
+        </w:rPr>
+        <w:t>'.table'</w:t>
+      </w:r>
+      <w:r>
+        <w:rPr>
+          <w:rFonts w:ascii="Consolas" w:eastAsia="Times New Roman" w:hAnsi="Consolas" w:cs="Times New Roman"/>
+          <w:color w:val="D4D4D4"/>
+          <w:kern w:val="0"/>
+          <w:sz w:val="21"/>
+          <w:szCs w:val="21"/>
+          <w14:ligatures w14:val="none"/>
+        </w:rPr>
+        <w:t>, {</w:t>
+      </w:r>
+    </w:p>
+    <w:p>
+      <w:pPr>
+        <w:pBdr>
+          <w:top w:val="single" w:sz="4" w:space="1" w:color="auto"/>
+          <w:left w:val="single" w:sz="4" w:space="4" w:color="auto"/>
+          <w:bottom w:val="single" w:sz="4" w:space="1" w:color="auto"/>
+          <w:right w:val="single" w:sz="4" w:space="4" w:color="auto"/>
+        </w:pBdr>
+        <w:spacing w:after="0" w:line="285" w:lineRule="atLeast"/>
+        <w:ind w:left="720" w:firstLine="720"/>
+        <w:rPr>
+          <w:rFonts w:ascii="Consolas" w:eastAsia="Times New Roman" w:hAnsi="Consolas" w:cs="Times New Roman"/>
+          <w:color w:val="CCCCCC"/>
+          <w:kern w:val="0"/>
+          <w:sz w:val="21"/>
+          <w:szCs w:val="21"/>
+          <w14:ligatures w14:val="none"/>
+        </w:rPr>
+      </w:pPr>
+      <w:r>
+        <w:rPr>
+          <w:rFonts w:ascii="Consolas" w:eastAsia="Times New Roman" w:hAnsi="Consolas" w:cs="Times New Roman"/>
+          <w:color w:val="9CDCFE"/>
+          <w:kern w:val="0"/>
+          <w:sz w:val="21"/>
+          <w:szCs w:val="21"/>
+          <w14:ligatures w14:val="none"/>
+        </w:rPr>
+        <w:t>responsive:</w:t>
+      </w:r>
+      <w:r>
+        <w:rPr>
+          <w:rFonts w:ascii="Consolas" w:eastAsia="Times New Roman" w:hAnsi="Consolas" w:cs="Times New Roman"/>
+          <w:color w:val="D4D4D4"/>
+          <w:kern w:val="0"/>
+          <w:sz w:val="21"/>
+          <w:szCs w:val="21"/>
+          <w14:ligatures w14:val="none"/>
+        </w:rPr>
+        <w:t xml:space="preserve"> </w:t>
+      </w:r>
+      <w:r>
+        <w:rPr>
+          <w:rFonts w:ascii="Consolas" w:eastAsia="Times New Roman" w:hAnsi="Consolas" w:cs="Times New Roman"/>
+          <w:color w:val="569CD6"/>
+          <w:kern w:val="0"/>
+          <w:sz w:val="21"/>
+          <w:szCs w:val="21"/>
+          <w14:ligatures w14:val="none"/>
+        </w:rPr>
+        <w:t>true</w:t>
+      </w:r>
+    </w:p>
+    <w:p>
+      <w:pPr>
+        <w:pBdr>
+          <w:top w:val="single" w:sz="4" w:space="1" w:color="auto"/>
+          <w:left w:val="single" w:sz="4" w:space="4" w:color="auto"/>
+          <w:bottom w:val="single" w:sz="4" w:space="1" w:color="auto"/>
+          <w:right w:val="single" w:sz="4" w:space="4" w:color="auto"/>
+        </w:pBdr>
+        <w:spacing w:after="0" w:line="285" w:lineRule="atLeast"/>
+        <w:ind w:left="720"/>
+        <w:rPr>
+          <w:rFonts w:ascii="Consolas" w:eastAsia="Times New Roman" w:hAnsi="Consolas" w:cs="Times New Roman"/>
+          <w:color w:val="CCCCCC"/>
+          <w:kern w:val="0"/>
+          <w:sz w:val="21"/>
+          <w:szCs w:val="21"/>
+          <w14:ligatures w14:val="none"/>
+        </w:rPr>
+      </w:pPr>
+      <w:r>
+        <w:rPr>
+          <w:rFonts w:ascii="Consolas" w:eastAsia="Times New Roman" w:hAnsi="Consolas" w:cs="Times New Roman"/>
+          <w:color w:val="D4D4D4"/>
+          <w:kern w:val="0"/>
+          <w:sz w:val="21"/>
+          <w:szCs w:val="21"/>
+          <w14:ligatures w14:val="none"/>
+        </w:rPr>
+        <w:t>});</w:t>
+      </w:r>
+    </w:p>
+    <w:p/>
+    <w:p/>
     <w:p/>
     <w:p/>
     <w:p/>
@@ -4118,7 +4812,7 @@
   <w:abstractNum w:abstractNumId="1" w15:restartNumberingAfterBreak="0">
     <w:nsid w:val="27FB0656"/>
     <w:multiLevelType w:val="hybridMultilevel"/>
-    <w:tmpl w:val="1FC8C21C"/>
+    <w:tmpl w:val="4636D6E2"/>
     <w:lvl w:ilvl="0" w:tplc="04090001">
       <w:start w:val="1"/>
       <w:numFmt w:val="bullet"/>
@@ -5604,6 +6298,29 @@
       <w:szCs w:val="20"/>
     </w:rPr>
   </w:style>
+  <w:style w:type="character" w:styleId="Hyperlink">
+    <w:name w:val="Hyperlink"/>
+    <w:basedOn w:val="DefaultParagraphFont"/>
+    <w:uiPriority w:val="99"/>
+    <w:unhideWhenUsed/>
+    <w:rsid w:val="00153334"/>
+    <w:rPr>
+      <w:color w:val="467886" w:themeColor="hyperlink"/>
+      <w:u w:val="single"/>
+    </w:rPr>
+  </w:style>
+  <w:style w:type="character" w:styleId="UnresolvedMention">
+    <w:name w:val="Unresolved Mention"/>
+    <w:basedOn w:val="DefaultParagraphFont"/>
+    <w:uiPriority w:val="99"/>
+    <w:semiHidden/>
+    <w:unhideWhenUsed/>
+    <w:rsid w:val="00153334"/>
+    <w:rPr>
+      <w:color w:val="605E5C"/>
+      <w:shd w:val="clear" w:color="auto" w:fill="E1DFDD"/>
+    </w:rPr>
+  </w:style>
 </w:styles>
 </file>
 

</xml_diff>

<commit_message>
Added Class and Enrollment Metadata class
</commit_message>
<xml_diff>
--- a/Docs.docx
+++ b/Docs.docx
@@ -34,8 +34,13 @@
     </w:p>
     <w:p>
       <w:r>
-        <w:t>Design Pattern – IoC(</w:t>
-      </w:r>
+        <w:t xml:space="preserve">Design Pattern – </w:t>
+      </w:r>
+      <w:proofErr w:type="gramStart"/>
+      <w:r>
+        <w:t>IoC(</w:t>
+      </w:r>
+      <w:proofErr w:type="gramEnd"/>
       <w:r>
         <w:t xml:space="preserve">Inversion of </w:t>
       </w:r>
@@ -98,8 +103,13 @@
           <w:numId w:val="2"/>
         </w:numPr>
       </w:pPr>
-      <w:r>
-        <w:t xml:space="preserve">Create  Docker </w:t>
+      <w:proofErr w:type="gramStart"/>
+      <w:r>
+        <w:t>Create  Docker</w:t>
+      </w:r>
+      <w:proofErr w:type="gramEnd"/>
+      <w:r>
+        <w:t xml:space="preserve"> </w:t>
       </w:r>
       <w:r>
         <w:t>Container</w:t>
@@ -113,7 +123,15 @@
         <w:pStyle w:val="Terminal"/>
       </w:pPr>
       <w:r>
-        <w:t>docker run -e 'ACCEPT_EULA=Y' -e 'SA_PASSWORD=UPPERlower123@#' -p 1400:1433 -d mcr.microsoft.com/</w:t>
+        <w:t>docker run -e 'ACCEPT_EULA=Y' -e 'SA_PASSWORD=</w:t>
+      </w:r>
+      <w:proofErr w:type="gramStart"/>
+      <w:r>
+        <w:t>UPPERlower123@#'</w:t>
+      </w:r>
+      <w:proofErr w:type="gramEnd"/>
+      <w:r>
+        <w:t xml:space="preserve"> -p 1400:1433 -d mcr.microsoft.com/</w:t>
       </w:r>
       <w:proofErr w:type="spellStart"/>
       <w:r>
@@ -301,6 +319,7 @@
         <w:t xml:space="preserve"> </w:t>
       </w:r>
       <w:proofErr w:type="spellStart"/>
+      <w:proofErr w:type="gramStart"/>
       <w:r>
         <w:rPr>
           <w:rFonts w:ascii="Consolas" w:eastAsia="Times New Roman" w:hAnsi="Consolas" w:cs="Times New Roman"/>
@@ -324,6 +343,7 @@
         </w:rPr>
         <w:t>;</w:t>
       </w:r>
+      <w:proofErr w:type="gramEnd"/>
     </w:p>
     <w:p>
       <w:pPr>
@@ -416,6 +436,7 @@
         </w:rPr>
         <w:t xml:space="preserve"> </w:t>
       </w:r>
+      <w:proofErr w:type="gramStart"/>
       <w:r>
         <w:rPr>
           <w:rFonts w:ascii="Consolas" w:eastAsia="Times New Roman" w:hAnsi="Consolas" w:cs="Times New Roman"/>
@@ -438,6 +459,7 @@
         </w:rPr>
         <w:t>(</w:t>
       </w:r>
+      <w:proofErr w:type="gramEnd"/>
     </w:p>
     <w:p>
       <w:pPr>
@@ -568,6 +590,7 @@
         </w:rPr>
         <w:t xml:space="preserve">    FirstName </w:t>
       </w:r>
+      <w:proofErr w:type="gramStart"/>
       <w:r>
         <w:rPr>
           <w:rFonts w:ascii="Consolas" w:eastAsia="Times New Roman" w:hAnsi="Consolas" w:cs="Times New Roman"/>
@@ -590,6 +613,7 @@
         </w:rPr>
         <w:t>(</w:t>
       </w:r>
+      <w:proofErr w:type="gramEnd"/>
       <w:r>
         <w:rPr>
           <w:rFonts w:ascii="Consolas" w:eastAsia="Times New Roman" w:hAnsi="Consolas" w:cs="Times New Roman"/>
@@ -666,6 +690,7 @@
         </w:rPr>
         <w:t xml:space="preserve">    LastName </w:t>
       </w:r>
+      <w:proofErr w:type="gramStart"/>
       <w:r>
         <w:rPr>
           <w:rFonts w:ascii="Consolas" w:eastAsia="Times New Roman" w:hAnsi="Consolas" w:cs="Times New Roman"/>
@@ -688,6 +713,7 @@
         </w:rPr>
         <w:t>(</w:t>
       </w:r>
+      <w:proofErr w:type="gramEnd"/>
       <w:r>
         <w:rPr>
           <w:rFonts w:ascii="Consolas" w:eastAsia="Times New Roman" w:hAnsi="Consolas" w:cs="Times New Roman"/>
@@ -907,6 +933,7 @@
         </w:rPr>
         <w:t xml:space="preserve"> </w:t>
       </w:r>
+      <w:proofErr w:type="gramStart"/>
       <w:r>
         <w:rPr>
           <w:rFonts w:ascii="Consolas" w:eastAsia="Times New Roman" w:hAnsi="Consolas" w:cs="Times New Roman"/>
@@ -929,6 +956,7 @@
         </w:rPr>
         <w:t>(</w:t>
       </w:r>
+      <w:proofErr w:type="gramEnd"/>
     </w:p>
     <w:p>
       <w:pPr>
@@ -1059,6 +1087,7 @@
         </w:rPr>
         <w:t xml:space="preserve">    FirstName </w:t>
       </w:r>
+      <w:proofErr w:type="gramStart"/>
       <w:r>
         <w:rPr>
           <w:rFonts w:ascii="Consolas" w:eastAsia="Times New Roman" w:hAnsi="Consolas" w:cs="Times New Roman"/>
@@ -1081,6 +1110,7 @@
         </w:rPr>
         <w:t>(</w:t>
       </w:r>
+      <w:proofErr w:type="gramEnd"/>
       <w:r>
         <w:rPr>
           <w:rFonts w:ascii="Consolas" w:eastAsia="Times New Roman" w:hAnsi="Consolas" w:cs="Times New Roman"/>
@@ -1157,6 +1187,7 @@
         </w:rPr>
         <w:t xml:space="preserve">    LastName </w:t>
       </w:r>
+      <w:proofErr w:type="gramStart"/>
       <w:r>
         <w:rPr>
           <w:rFonts w:ascii="Consolas" w:eastAsia="Times New Roman" w:hAnsi="Consolas" w:cs="Times New Roman"/>
@@ -1179,6 +1210,7 @@
         </w:rPr>
         <w:t>(</w:t>
       </w:r>
+      <w:proofErr w:type="gramEnd"/>
       <w:r>
         <w:rPr>
           <w:rFonts w:ascii="Consolas" w:eastAsia="Times New Roman" w:hAnsi="Consolas" w:cs="Times New Roman"/>
@@ -1320,6 +1352,7 @@
         </w:rPr>
         <w:t xml:space="preserve"> </w:t>
       </w:r>
+      <w:proofErr w:type="gramStart"/>
       <w:r>
         <w:rPr>
           <w:rFonts w:ascii="Consolas" w:eastAsia="Times New Roman" w:hAnsi="Consolas" w:cs="Times New Roman"/>
@@ -1342,6 +1375,7 @@
         </w:rPr>
         <w:t>(</w:t>
       </w:r>
+      <w:proofErr w:type="gramEnd"/>
     </w:p>
     <w:p>
       <w:pPr>
@@ -1494,6 +1528,7 @@
         </w:rPr>
         <w:t xml:space="preserve"> </w:t>
       </w:r>
+      <w:proofErr w:type="gramStart"/>
       <w:r>
         <w:rPr>
           <w:rFonts w:ascii="Consolas" w:eastAsia="Times New Roman" w:hAnsi="Consolas" w:cs="Times New Roman"/>
@@ -1516,6 +1551,7 @@
         </w:rPr>
         <w:t>(</w:t>
       </w:r>
+      <w:proofErr w:type="gramEnd"/>
       <w:r>
         <w:rPr>
           <w:rFonts w:ascii="Consolas" w:eastAsia="Times New Roman" w:hAnsi="Consolas" w:cs="Times New Roman"/>
@@ -1592,6 +1628,7 @@
         </w:rPr>
         <w:t xml:space="preserve">    Code </w:t>
       </w:r>
+      <w:proofErr w:type="gramStart"/>
       <w:r>
         <w:rPr>
           <w:rFonts w:ascii="Consolas" w:eastAsia="Times New Roman" w:hAnsi="Consolas" w:cs="Times New Roman"/>
@@ -1614,6 +1651,7 @@
         </w:rPr>
         <w:t>(</w:t>
       </w:r>
+      <w:proofErr w:type="gramEnd"/>
       <w:r>
         <w:rPr>
           <w:rFonts w:ascii="Consolas" w:eastAsia="Times New Roman" w:hAnsi="Consolas" w:cs="Times New Roman"/>
@@ -1764,10 +1802,12 @@
         <w:t xml:space="preserve"> (</w:t>
       </w:r>
       <w:proofErr w:type="spellStart"/>
+      <w:proofErr w:type="gramStart"/>
       <w:r>
         <w:t>appsettings.json</w:t>
       </w:r>
       <w:proofErr w:type="spellEnd"/>
+      <w:proofErr w:type="gramEnd"/>
       <w:r>
         <w:t>)</w:t>
       </w:r>
@@ -1815,6 +1855,7 @@
         <w:t>ConnectionStrings</w:t>
       </w:r>
       <w:proofErr w:type="spellEnd"/>
+      <w:proofErr w:type="gramStart"/>
       <w:r>
         <w:rPr>
           <w:rFonts w:ascii="Consolas" w:eastAsia="Times New Roman" w:hAnsi="Consolas" w:cs="Times New Roman"/>
@@ -1837,6 +1878,7 @@
         </w:rPr>
         <w:t>: {</w:t>
       </w:r>
+      <w:proofErr w:type="gramEnd"/>
     </w:p>
     <w:p>
       <w:pPr>
@@ -1922,9 +1964,9 @@
           <w:szCs w:val="21"/>
           <w14:ligatures w14:val="none"/>
         </w:rPr>
-        <w:t>"Server=localhost, 1400;Database=SchoolDB;Trusted_Connection=false;MultipleActiveResultSets=true;Encrypt=false;User Id=</w:t>
-      </w:r>
-      <w:proofErr w:type="spellStart"/>
+        <w:t xml:space="preserve">"Server=localhost, </w:t>
+      </w:r>
+      <w:proofErr w:type="gramStart"/>
       <w:r>
         <w:rPr>
           <w:rFonts w:ascii="Consolas" w:eastAsia="Times New Roman" w:hAnsi="Consolas" w:cs="Times New Roman"/>
@@ -1934,9 +1976,131 @@
           <w:szCs w:val="21"/>
           <w14:ligatures w14:val="none"/>
         </w:rPr>
+        <w:t>1400;Database</w:t>
+      </w:r>
+      <w:proofErr w:type="gramEnd"/>
+      <w:r>
+        <w:rPr>
+          <w:rFonts w:ascii="Consolas" w:eastAsia="Times New Roman" w:hAnsi="Consolas" w:cs="Times New Roman"/>
+          <w:color w:val="CE9178"/>
+          <w:kern w:val="0"/>
+          <w:sz w:val="21"/>
+          <w:szCs w:val="21"/>
+          <w14:ligatures w14:val="none"/>
+        </w:rPr>
+        <w:t>=</w:t>
+      </w:r>
+      <w:proofErr w:type="gramStart"/>
+      <w:r>
+        <w:rPr>
+          <w:rFonts w:ascii="Consolas" w:eastAsia="Times New Roman" w:hAnsi="Consolas" w:cs="Times New Roman"/>
+          <w:color w:val="CE9178"/>
+          <w:kern w:val="0"/>
+          <w:sz w:val="21"/>
+          <w:szCs w:val="21"/>
+          <w14:ligatures w14:val="none"/>
+        </w:rPr>
+        <w:t>SchoolDB;Trusted</w:t>
+      </w:r>
+      <w:proofErr w:type="gramEnd"/>
+      <w:r>
+        <w:rPr>
+          <w:rFonts w:ascii="Consolas" w:eastAsia="Times New Roman" w:hAnsi="Consolas" w:cs="Times New Roman"/>
+          <w:color w:val="CE9178"/>
+          <w:kern w:val="0"/>
+          <w:sz w:val="21"/>
+          <w:szCs w:val="21"/>
+          <w14:ligatures w14:val="none"/>
+        </w:rPr>
+        <w:t>_Connection=</w:t>
+      </w:r>
+      <w:proofErr w:type="gramStart"/>
+      <w:r>
+        <w:rPr>
+          <w:rFonts w:ascii="Consolas" w:eastAsia="Times New Roman" w:hAnsi="Consolas" w:cs="Times New Roman"/>
+          <w:color w:val="CE9178"/>
+          <w:kern w:val="0"/>
+          <w:sz w:val="21"/>
+          <w:szCs w:val="21"/>
+          <w14:ligatures w14:val="none"/>
+        </w:rPr>
+        <w:t>false;MultipleActiveResultSets</w:t>
+      </w:r>
+      <w:proofErr w:type="gramEnd"/>
+      <w:r>
+        <w:rPr>
+          <w:rFonts w:ascii="Consolas" w:eastAsia="Times New Roman" w:hAnsi="Consolas" w:cs="Times New Roman"/>
+          <w:color w:val="CE9178"/>
+          <w:kern w:val="0"/>
+          <w:sz w:val="21"/>
+          <w:szCs w:val="21"/>
+          <w14:ligatures w14:val="none"/>
+        </w:rPr>
+        <w:t>=</w:t>
+      </w:r>
+      <w:proofErr w:type="gramStart"/>
+      <w:r>
+        <w:rPr>
+          <w:rFonts w:ascii="Consolas" w:eastAsia="Times New Roman" w:hAnsi="Consolas" w:cs="Times New Roman"/>
+          <w:color w:val="CE9178"/>
+          <w:kern w:val="0"/>
+          <w:sz w:val="21"/>
+          <w:szCs w:val="21"/>
+          <w14:ligatures w14:val="none"/>
+        </w:rPr>
+        <w:t>true;Encrypt</w:t>
+      </w:r>
+      <w:proofErr w:type="gramEnd"/>
+      <w:r>
+        <w:rPr>
+          <w:rFonts w:ascii="Consolas" w:eastAsia="Times New Roman" w:hAnsi="Consolas" w:cs="Times New Roman"/>
+          <w:color w:val="CE9178"/>
+          <w:kern w:val="0"/>
+          <w:sz w:val="21"/>
+          <w:szCs w:val="21"/>
+          <w14:ligatures w14:val="none"/>
+        </w:rPr>
+        <w:t>=</w:t>
+      </w:r>
+      <w:proofErr w:type="gramStart"/>
+      <w:r>
+        <w:rPr>
+          <w:rFonts w:ascii="Consolas" w:eastAsia="Times New Roman" w:hAnsi="Consolas" w:cs="Times New Roman"/>
+          <w:color w:val="CE9178"/>
+          <w:kern w:val="0"/>
+          <w:sz w:val="21"/>
+          <w:szCs w:val="21"/>
+          <w14:ligatures w14:val="none"/>
+        </w:rPr>
+        <w:t>false;User</w:t>
+      </w:r>
+      <w:proofErr w:type="gramEnd"/>
+      <w:r>
+        <w:rPr>
+          <w:rFonts w:ascii="Consolas" w:eastAsia="Times New Roman" w:hAnsi="Consolas" w:cs="Times New Roman"/>
+          <w:color w:val="CE9178"/>
+          <w:kern w:val="0"/>
+          <w:sz w:val="21"/>
+          <w:szCs w:val="21"/>
+          <w14:ligatures w14:val="none"/>
+        </w:rPr>
+        <w:t xml:space="preserve"> Id=</w:t>
+      </w:r>
+      <w:proofErr w:type="spellStart"/>
+      <w:proofErr w:type="gramStart"/>
+      <w:r>
+        <w:rPr>
+          <w:rFonts w:ascii="Consolas" w:eastAsia="Times New Roman" w:hAnsi="Consolas" w:cs="Times New Roman"/>
+          <w:color w:val="CE9178"/>
+          <w:kern w:val="0"/>
+          <w:sz w:val="21"/>
+          <w:szCs w:val="21"/>
+          <w14:ligatures w14:val="none"/>
+        </w:rPr>
         <w:t>sa;Password</w:t>
       </w:r>
       <w:proofErr w:type="spellEnd"/>
+      <w:proofErr w:type="gramEnd"/>
       <w:r>
         <w:rPr>
           <w:rFonts w:ascii="Consolas" w:eastAsia="Times New Roman" w:hAnsi="Consolas" w:cs="Times New Roman"/>
@@ -1946,7 +2110,31 @@
           <w:szCs w:val="21"/>
           <w14:ligatures w14:val="none"/>
         </w:rPr>
-        <w:t>=UPPERlower123@#;"</w:t>
+        <w:t>=</w:t>
+      </w:r>
+      <w:proofErr w:type="gramStart"/>
+      <w:r>
+        <w:rPr>
+          <w:rFonts w:ascii="Consolas" w:eastAsia="Times New Roman" w:hAnsi="Consolas" w:cs="Times New Roman"/>
+          <w:color w:val="CE9178"/>
+          <w:kern w:val="0"/>
+          <w:sz w:val="21"/>
+          <w:szCs w:val="21"/>
+          <w14:ligatures w14:val="none"/>
+        </w:rPr>
+        <w:t>UPPERlower123@#;</w:t>
+      </w:r>
+      <w:proofErr w:type="gramEnd"/>
+      <w:r>
+        <w:rPr>
+          <w:rFonts w:ascii="Consolas" w:eastAsia="Times New Roman" w:hAnsi="Consolas" w:cs="Times New Roman"/>
+          <w:color w:val="CE9178"/>
+          <w:kern w:val="0"/>
+          <w:sz w:val="21"/>
+          <w:szCs w:val="21"/>
+          <w14:ligatures w14:val="none"/>
+        </w:rPr>
+        <w:t>"</w:t>
       </w:r>
     </w:p>
     <w:p>
@@ -2036,21 +2224,73 @@
       </w:r>
       <w:proofErr w:type="spellEnd"/>
       <w:r>
-        <w:t xml:space="preserve"> scaffold "Server=localhost, 1400;Database=SchoolDB;Trusted_Connection=false;MultipleActiveResultSets=true;Encrypt=false;User Id=</w:t>
-      </w:r>
-      <w:proofErr w:type="spellStart"/>
+        <w:t xml:space="preserve"> scaffold "Server=localhost, </w:t>
+      </w:r>
+      <w:proofErr w:type="gramStart"/>
+      <w:r>
+        <w:t>1400;Database</w:t>
+      </w:r>
+      <w:proofErr w:type="gramEnd"/>
+      <w:r>
+        <w:t>=</w:t>
+      </w:r>
+      <w:proofErr w:type="gramStart"/>
+      <w:r>
+        <w:t>SchoolDB;Trusted</w:t>
+      </w:r>
+      <w:proofErr w:type="gramEnd"/>
+      <w:r>
+        <w:t>_Connection=</w:t>
+      </w:r>
+      <w:proofErr w:type="gramStart"/>
+      <w:r>
+        <w:t>false;MultipleActiveResultSets</w:t>
+      </w:r>
+      <w:proofErr w:type="gramEnd"/>
+      <w:r>
+        <w:t>=</w:t>
+      </w:r>
+      <w:proofErr w:type="gramStart"/>
+      <w:r>
+        <w:t>true;Encrypt</w:t>
+      </w:r>
+      <w:proofErr w:type="gramEnd"/>
+      <w:r>
+        <w:t>=</w:t>
+      </w:r>
+      <w:proofErr w:type="gramStart"/>
+      <w:r>
+        <w:t>false;User</w:t>
+      </w:r>
+      <w:proofErr w:type="gramEnd"/>
+      <w:r>
+        <w:t xml:space="preserve"> Id=</w:t>
+      </w:r>
+      <w:proofErr w:type="spellStart"/>
+      <w:proofErr w:type="gramStart"/>
       <w:r>
         <w:t>sa;Password</w:t>
       </w:r>
       <w:proofErr w:type="spellEnd"/>
-      <w:r>
-        <w:t xml:space="preserve">=UPPERlower123@#;" </w:t>
-      </w:r>
-      <w:proofErr w:type="spellStart"/>
+      <w:proofErr w:type="gramEnd"/>
+      <w:r>
+        <w:t>=</w:t>
+      </w:r>
+      <w:proofErr w:type="gramStart"/>
+      <w:r>
+        <w:t>UPPERlower123@#;</w:t>
+      </w:r>
+      <w:proofErr w:type="gramEnd"/>
+      <w:r>
+        <w:t xml:space="preserve">" </w:t>
+      </w:r>
+      <w:proofErr w:type="spellStart"/>
+      <w:proofErr w:type="gramStart"/>
       <w:r>
         <w:t>Microsoft.EntityFrameworkCore.SqlServer</w:t>
       </w:r>
       <w:proofErr w:type="spellEnd"/>
+      <w:proofErr w:type="gramEnd"/>
       <w:r>
         <w:t xml:space="preserve"> -o Data</w:t>
       </w:r>
@@ -2195,6 +2435,7 @@
         <w:t xml:space="preserve"> </w:t>
       </w:r>
       <w:proofErr w:type="spellStart"/>
+      <w:proofErr w:type="gramStart"/>
       <w:r>
         <w:rPr>
           <w:rFonts w:ascii="Consolas" w:eastAsia="Times New Roman" w:hAnsi="Consolas" w:cs="Times New Roman"/>
@@ -2251,6 +2492,7 @@
         <w:t>GetConnectionString</w:t>
       </w:r>
       <w:proofErr w:type="spellEnd"/>
+      <w:proofErr w:type="gramEnd"/>
       <w:r>
         <w:rPr>
           <w:rFonts w:ascii="Consolas" w:eastAsia="Times New Roman" w:hAnsi="Consolas" w:cs="Times New Roman"/>
@@ -2297,6 +2539,7 @@
         </w:rPr>
         <w:t>"</w:t>
       </w:r>
+      <w:proofErr w:type="gramStart"/>
       <w:r>
         <w:rPr>
           <w:rFonts w:ascii="Consolas" w:eastAsia="Times New Roman" w:hAnsi="Consolas" w:cs="Times New Roman"/>
@@ -2308,6 +2551,7 @@
         </w:rPr>
         <w:t>);</w:t>
       </w:r>
+      <w:proofErr w:type="gramEnd"/>
     </w:p>
     <w:p>
       <w:pPr>
@@ -2328,6 +2572,7 @@
         </w:rPr>
       </w:pPr>
       <w:proofErr w:type="spellStart"/>
+      <w:proofErr w:type="gramStart"/>
       <w:r>
         <w:rPr>
           <w:rFonts w:ascii="Consolas" w:eastAsia="Times New Roman" w:hAnsi="Consolas" w:cs="Times New Roman"/>
@@ -2384,6 +2629,7 @@
         <w:t>AddDbContext</w:t>
       </w:r>
       <w:proofErr w:type="spellEnd"/>
+      <w:proofErr w:type="gramEnd"/>
       <w:r>
         <w:rPr>
           <w:rFonts w:ascii="Consolas" w:eastAsia="Times New Roman" w:hAnsi="Consolas" w:cs="Times New Roman"/>
@@ -2408,6 +2654,7 @@
         <w:t>SchoolDbContext</w:t>
       </w:r>
       <w:proofErr w:type="spellEnd"/>
+      <w:proofErr w:type="gramStart"/>
       <w:r>
         <w:rPr>
           <w:rFonts w:ascii="Consolas" w:eastAsia="Times New Roman" w:hAnsi="Consolas" w:cs="Times New Roman"/>
@@ -2419,6 +2666,7 @@
         </w:rPr>
         <w:t>&gt;(</w:t>
       </w:r>
+      <w:proofErr w:type="gramEnd"/>
       <w:r>
         <w:rPr>
           <w:rFonts w:ascii="Consolas" w:eastAsia="Times New Roman" w:hAnsi="Consolas" w:cs="Times New Roman"/>
@@ -2483,6 +2731,7 @@
         <w:t xml:space="preserve">    </w:t>
       </w:r>
       <w:proofErr w:type="spellStart"/>
+      <w:proofErr w:type="gramStart"/>
       <w:r>
         <w:rPr>
           <w:rFonts w:ascii="Consolas" w:eastAsia="Times New Roman" w:hAnsi="Consolas" w:cs="Times New Roman"/>
@@ -2517,6 +2766,7 @@
         <w:t>UseSqlServer</w:t>
       </w:r>
       <w:proofErr w:type="spellEnd"/>
+      <w:proofErr w:type="gramEnd"/>
       <w:r>
         <w:rPr>
           <w:rFonts w:ascii="Consolas" w:eastAsia="Times New Roman" w:hAnsi="Consolas" w:cs="Times New Roman"/>
@@ -2548,8 +2798,21 @@
           <w:szCs w:val="21"/>
           <w14:ligatures w14:val="none"/>
         </w:rPr>
-        <w:t>));</w:t>
-      </w:r>
+        <w:t>)</w:t>
+      </w:r>
+      <w:proofErr w:type="gramStart"/>
+      <w:r>
+        <w:rPr>
+          <w:rFonts w:ascii="Consolas" w:eastAsia="Times New Roman" w:hAnsi="Consolas" w:cs="Times New Roman"/>
+          <w:color w:val="CCCCCC"/>
+          <w:kern w:val="0"/>
+          <w:sz w:val="21"/>
+          <w:szCs w:val="21"/>
+          <w14:ligatures w14:val="none"/>
+        </w:rPr>
+        <w:t>);</w:t>
+      </w:r>
+      <w:proofErr w:type="gramEnd"/>
     </w:p>
     <w:p>
       <w:pPr>
@@ -2612,10 +2875,12 @@
         <w:spacing w:line="259" w:lineRule="auto"/>
       </w:pPr>
       <w:proofErr w:type="spellStart"/>
+      <w:proofErr w:type="gramStart"/>
       <w:r>
         <w:t>Microsoft.EntityFrameworkCore.Design</w:t>
       </w:r>
       <w:proofErr w:type="spellEnd"/>
+      <w:proofErr w:type="gramEnd"/>
     </w:p>
     <w:p>
       <w:pPr>
@@ -2627,6 +2892,7 @@
         <w:spacing w:line="259" w:lineRule="auto"/>
       </w:pPr>
       <w:proofErr w:type="spellStart"/>
+      <w:proofErr w:type="gramStart"/>
       <w:r>
         <w:t>Microsoft.EntityFrameworkCore.</w:t>
       </w:r>
@@ -2634,6 +2900,7 @@
         <w:t>SqlServer</w:t>
       </w:r>
       <w:proofErr w:type="spellEnd"/>
+      <w:proofErr w:type="gramEnd"/>
     </w:p>
     <w:p>
       <w:pPr>
@@ -2645,10 +2912,12 @@
         <w:spacing w:line="259" w:lineRule="auto"/>
       </w:pPr>
       <w:proofErr w:type="spellStart"/>
+      <w:proofErr w:type="gramStart"/>
       <w:r>
         <w:t>Microsoft.EntityFrameworkCore.Tools</w:t>
       </w:r>
       <w:proofErr w:type="spellEnd"/>
+      <w:proofErr w:type="gramEnd"/>
     </w:p>
     <w:p>
       <w:pPr>
@@ -2660,8 +2929,13 @@
         <w:spacing w:line="259" w:lineRule="auto"/>
       </w:pPr>
       <w:proofErr w:type="spellStart"/>
-      <w:r>
-        <w:t>Microsoft.VisualStudio.Web.CodeGeneration.Design</w:t>
+      <w:proofErr w:type="gramStart"/>
+      <w:r>
+        <w:t>Microsoft.VisualStudio.Web.CodeGeneration</w:t>
+      </w:r>
+      <w:proofErr w:type="gramEnd"/>
+      <w:r>
+        <w:t>.Design</w:t>
       </w:r>
       <w:proofErr w:type="spellEnd"/>
     </w:p>
@@ -2695,10 +2969,12 @@
         <w:t xml:space="preserve">dotnet add package </w:t>
       </w:r>
       <w:proofErr w:type="spellStart"/>
+      <w:proofErr w:type="gramStart"/>
       <w:r>
         <w:t>Microsoft.EntityFrameworkCore.SqlServer</w:t>
       </w:r>
       <w:proofErr w:type="spellEnd"/>
+      <w:proofErr w:type="gramEnd"/>
     </w:p>
     <w:p>
       <w:pPr>
@@ -2710,6 +2986,7 @@
         <w:t xml:space="preserve">dotnet add package </w:t>
       </w:r>
       <w:proofErr w:type="spellStart"/>
+      <w:proofErr w:type="gramStart"/>
       <w:r>
         <w:t>Microsoft.EntityFrameworkCore.</w:t>
       </w:r>
@@ -2717,6 +2994,7 @@
         <w:t>Design</w:t>
       </w:r>
       <w:proofErr w:type="spellEnd"/>
+      <w:proofErr w:type="gramEnd"/>
     </w:p>
     <w:p>
       <w:pPr>
@@ -2728,6 +3006,7 @@
         <w:t xml:space="preserve">dotnet add package </w:t>
       </w:r>
       <w:proofErr w:type="spellStart"/>
+      <w:proofErr w:type="gramStart"/>
       <w:r>
         <w:t>Microsoft.EntityFrameworkCore.</w:t>
       </w:r>
@@ -2735,6 +3014,7 @@
         <w:t>Tools</w:t>
       </w:r>
       <w:proofErr w:type="spellEnd"/>
+      <w:proofErr w:type="gramEnd"/>
     </w:p>
     <w:p>
       <w:pPr>
@@ -2754,8 +3034,13 @@
       </w:r>
       <w:bookmarkStart w:id="0" w:name="_Hlk199289390"/>
       <w:proofErr w:type="spellStart"/>
-      <w:r>
-        <w:t>Microsoft.VisualStudio.Web.CodeGeneration.Design</w:t>
+      <w:proofErr w:type="gramStart"/>
+      <w:r>
+        <w:t>Microsoft.VisualStudio.Web.CodeGeneration</w:t>
+      </w:r>
+      <w:proofErr w:type="gramEnd"/>
+      <w:r>
+        <w:t>.Design</w:t>
       </w:r>
       <w:bookmarkEnd w:id="0"/>
       <w:proofErr w:type="spellEnd"/>
@@ -2990,6 +3275,66 @@
         <w:pStyle w:val="Terminal"/>
         <w:ind w:left="0"/>
       </w:pPr>
+      <w:r>
+        <w:t xml:space="preserve">dotnet </w:t>
+      </w:r>
+      <w:proofErr w:type="spellStart"/>
+      <w:r>
+        <w:t>aspnet-codegenerator</w:t>
+      </w:r>
+      <w:proofErr w:type="spellEnd"/>
+      <w:r>
+        <w:t xml:space="preserve"> controller -name </w:t>
+      </w:r>
+      <w:proofErr w:type="spellStart"/>
+      <w:r>
+        <w:t>Lecturers</w:t>
+      </w:r>
+      <w:r>
+        <w:t>Controller</w:t>
+      </w:r>
+      <w:proofErr w:type="spellEnd"/>
+      <w:r>
+        <w:t xml:space="preserve"> -m </w:t>
+      </w:r>
+      <w:r>
+        <w:t>Lecturer</w:t>
+      </w:r>
+      <w:r>
+        <w:t xml:space="preserve"> -dc </w:t>
+      </w:r>
+      <w:proofErr w:type="spellStart"/>
+      <w:r>
+        <w:t>SchoolDbContext</w:t>
+      </w:r>
+      <w:proofErr w:type="spellEnd"/>
+      <w:r>
+        <w:t xml:space="preserve"> --</w:t>
+      </w:r>
+      <w:proofErr w:type="spellStart"/>
+      <w:r>
+        <w:t>relativeFolderPath</w:t>
+      </w:r>
+      <w:proofErr w:type="spellEnd"/>
+      <w:r>
+        <w:t xml:space="preserve"> Controllers --</w:t>
+      </w:r>
+      <w:proofErr w:type="spellStart"/>
+      <w:r>
+        <w:t>useDefaultLayout</w:t>
+      </w:r>
+      <w:proofErr w:type="spellEnd"/>
+      <w:r>
+        <w:t xml:space="preserve"> --</w:t>
+      </w:r>
+      <w:proofErr w:type="spellStart"/>
+      <w:r>
+        <w:t>referenceScriptLibraries</w:t>
+      </w:r>
+      <w:proofErr w:type="spellEnd"/>
+      <w:r>
+        <w:t xml:space="preserve"> -f</w:t>
+      </w:r>
     </w:p>
     <w:p>
       <w:pPr>
@@ -3009,7 +3354,7 @@
       </w:r>
       <w:proofErr w:type="spellStart"/>
       <w:r>
-        <w:t>Lecturers</w:t>
+        <w:t>Students</w:t>
       </w:r>
       <w:r>
         <w:t>Controller</w:t>
@@ -3019,7 +3364,7 @@
         <w:t xml:space="preserve"> -m </w:t>
       </w:r>
       <w:r>
-        <w:t>Lecturer</w:t>
+        <w:t>Student</w:t>
       </w:r>
       <w:r>
         <w:t xml:space="preserve"> -dc </w:t>
@@ -3062,6 +3407,69 @@
         <w:pStyle w:val="Terminal"/>
         <w:ind w:left="0"/>
       </w:pPr>
+      <w:r>
+        <w:t xml:space="preserve">dotnet </w:t>
+      </w:r>
+      <w:proofErr w:type="spellStart"/>
+      <w:r>
+        <w:t>aspnet-codegenerator</w:t>
+      </w:r>
+      <w:proofErr w:type="spellEnd"/>
+      <w:r>
+        <w:t xml:space="preserve"> controller -name </w:t>
+      </w:r>
+      <w:proofErr w:type="spellStart"/>
+      <w:r>
+        <w:t>Classe</w:t>
+      </w:r>
+      <w:r>
+        <w:t>s</w:t>
+      </w:r>
+      <w:r>
+        <w:t>Controller</w:t>
+      </w:r>
+      <w:proofErr w:type="spellEnd"/>
+      <w:r>
+        <w:t xml:space="preserve"> -m </w:t>
+      </w:r>
+      <w:r>
+        <w:t xml:space="preserve">Class </w:t>
+      </w:r>
+      <w:r>
+        <w:t xml:space="preserve">-dc </w:t>
+      </w:r>
+      <w:proofErr w:type="spellStart"/>
+      <w:r>
+        <w:t>SchoolDbContext</w:t>
+      </w:r>
+      <w:proofErr w:type="spellEnd"/>
+      <w:r>
+        <w:t xml:space="preserve"> --</w:t>
+      </w:r>
+      <w:proofErr w:type="spellStart"/>
+      <w:r>
+        <w:t>relativeFolderPath</w:t>
+      </w:r>
+      <w:proofErr w:type="spellEnd"/>
+      <w:r>
+        <w:t xml:space="preserve"> Controllers --</w:t>
+      </w:r>
+      <w:proofErr w:type="spellStart"/>
+      <w:r>
+        <w:t>useDefaultLayout</w:t>
+      </w:r>
+      <w:proofErr w:type="spellEnd"/>
+      <w:r>
+        <w:t xml:space="preserve"> --</w:t>
+      </w:r>
+      <w:proofErr w:type="spellStart"/>
+      <w:r>
+        <w:t>referenceScriptLibraries</w:t>
+      </w:r>
+      <w:proofErr w:type="spellEnd"/>
+      <w:r>
+        <w:t xml:space="preserve"> -f</w:t>
+      </w:r>
     </w:p>
     <w:p>
       <w:pPr>
@@ -3081,7 +3489,7 @@
       </w:r>
       <w:proofErr w:type="spellStart"/>
       <w:r>
-        <w:t>Students</w:t>
+        <w:t>Enrollments</w:t>
       </w:r>
       <w:r>
         <w:t>Controller</w:t>
@@ -3091,10 +3499,10 @@
         <w:t xml:space="preserve"> -m </w:t>
       </w:r>
       <w:r>
-        <w:t>Student</w:t>
-      </w:r>
-      <w:r>
-        <w:t xml:space="preserve"> -dc </w:t>
+        <w:t xml:space="preserve">Enrollment </w:t>
+      </w:r>
+      <w:r>
+        <w:t xml:space="preserve">-dc </w:t>
       </w:r>
       <w:proofErr w:type="spellStart"/>
       <w:r>
@@ -3128,12 +3536,6 @@
       <w:r>
         <w:t xml:space="preserve"> -f</w:t>
       </w:r>
-    </w:p>
-    <w:p>
-      <w:pPr>
-        <w:pStyle w:val="Terminal"/>
-        <w:ind w:left="0"/>
-      </w:pPr>
     </w:p>
     <w:p/>
     <w:p>
@@ -3463,6 +3865,7 @@
         </w:rPr>
         <w:t xml:space="preserve"> </w:t>
       </w:r>
+      <w:proofErr w:type="gramStart"/>
       <w:r>
         <w:rPr>
           <w:rFonts w:ascii="Consolas" w:eastAsia="Times New Roman" w:hAnsi="Consolas" w:cs="Times New Roman"/>
@@ -3485,6 +3888,7 @@
         </w:rPr>
         <w:t>{</w:t>
       </w:r>
+      <w:proofErr w:type="gramEnd"/>
     </w:p>
     <w:p>
       <w:pPr>
@@ -3677,6 +4081,7 @@
         </w:rPr>
         <w:t>(</w:t>
       </w:r>
+      <w:proofErr w:type="gramStart"/>
       <w:r>
         <w:rPr>
           <w:rFonts w:ascii="Consolas" w:eastAsia="Times New Roman" w:hAnsi="Consolas" w:cs="Times New Roman"/>
@@ -3701,6 +4106,7 @@
         <w:t>dltBtn</w:t>
       </w:r>
       <w:proofErr w:type="spellEnd"/>
+      <w:proofErr w:type="gramEnd"/>
       <w:r>
         <w:rPr>
           <w:rFonts w:ascii="Consolas" w:eastAsia="Times New Roman" w:hAnsi="Consolas" w:cs="Times New Roman"/>
@@ -3712,6 +4118,7 @@
         </w:rPr>
         <w:t>'</w:t>
       </w:r>
+      <w:proofErr w:type="gramStart"/>
       <w:r>
         <w:rPr>
           <w:rFonts w:ascii="Consolas" w:eastAsia="Times New Roman" w:hAnsi="Consolas" w:cs="Times New Roman"/>
@@ -3734,6 +4141,7 @@
         </w:rPr>
         <w:t>click</w:t>
       </w:r>
+      <w:proofErr w:type="gramEnd"/>
       <w:r>
         <w:rPr>
           <w:rFonts w:ascii="Consolas" w:eastAsia="Times New Roman" w:hAnsi="Consolas" w:cs="Times New Roman"/>
@@ -3778,6 +4186,7 @@
         </w:rPr>
         <w:t>e</w:t>
       </w:r>
+      <w:proofErr w:type="gramStart"/>
       <w:r>
         <w:rPr>
           <w:rFonts w:ascii="Consolas" w:eastAsia="Times New Roman" w:hAnsi="Consolas" w:cs="Times New Roman"/>
@@ -3789,6 +4198,7 @@
         </w:rPr>
         <w:t>){</w:t>
       </w:r>
+      <w:proofErr w:type="gramEnd"/>
     </w:p>
     <w:p>
       <w:pPr>
@@ -4573,6 +4983,7 @@
         <w:t xml:space="preserve"> </w:t>
       </w:r>
       <w:proofErr w:type="spellStart"/>
+      <w:proofErr w:type="gramStart"/>
       <w:r>
         <w:rPr>
           <w:rFonts w:ascii="Consolas" w:eastAsia="Times New Roman" w:hAnsi="Consolas" w:cs="Times New Roman"/>
@@ -4605,7 +5016,19 @@
           <w:szCs w:val="21"/>
           <w14:ligatures w14:val="none"/>
         </w:rPr>
-        <w:t>'.table'</w:t>
+        <w:t>'.table</w:t>
+      </w:r>
+      <w:proofErr w:type="gramEnd"/>
+      <w:r>
+        <w:rPr>
+          <w:rFonts w:ascii="Consolas" w:eastAsia="Times New Roman" w:hAnsi="Consolas" w:cs="Times New Roman"/>
+          <w:color w:val="CE9178"/>
+          <w:kern w:val="0"/>
+          <w:sz w:val="21"/>
+          <w:szCs w:val="21"/>
+          <w14:ligatures w14:val="none"/>
+        </w:rPr>
+        <w:t>'</w:t>
       </w:r>
       <w:r>
         <w:rPr>
@@ -5927,6 +6350,7 @@
   <w:style w:type="character" w:default="1" w:styleId="DefaultParagraphFont">
     <w:name w:val="Default Paragraph Font"/>
     <w:uiPriority w:val="1"/>
+    <w:semiHidden/>
     <w:unhideWhenUsed/>
   </w:style>
   <w:style w:type="table" w:default="1" w:styleId="TableNormal">

</xml_diff>

<commit_message>
Added Authorization and Profile UI
</commit_message>
<xml_diff>
--- a/Docs.docx
+++ b/Docs.docx
@@ -34,10 +34,23 @@
     </w:p>
     <w:p>
       <w:r>
-        <w:t>Design Pattern – IoC(</w:t>
-      </w:r>
-      <w:r>
-        <w:t>Inversion of Controll)</w:t>
+        <w:t xml:space="preserve">Design Pattern – </w:t>
+      </w:r>
+      <w:proofErr w:type="gramStart"/>
+      <w:r>
+        <w:t>IoC(</w:t>
+      </w:r>
+      <w:proofErr w:type="gramEnd"/>
+      <w:r>
+        <w:t xml:space="preserve">Inversion of </w:t>
+      </w:r>
+      <w:proofErr w:type="spellStart"/>
+      <w:r>
+        <w:t>Controll</w:t>
+      </w:r>
+      <w:proofErr w:type="spellEnd"/>
+      <w:r>
+        <w:t>)</w:t>
       </w:r>
     </w:p>
     <w:p>
@@ -71,7 +84,15 @@
         <w:pStyle w:val="Terminal"/>
       </w:pPr>
       <w:r>
-        <w:t>docker pull mcr.microsoft.com/mssql/server</w:t>
+        <w:t>docker pull mcr.microsoft.com/</w:t>
+      </w:r>
+      <w:proofErr w:type="spellStart"/>
+      <w:r>
+        <w:t>mssql</w:t>
+      </w:r>
+      <w:proofErr w:type="spellEnd"/>
+      <w:r>
+        <w:t>/server</w:t>
       </w:r>
     </w:p>
     <w:p>
@@ -82,8 +103,13 @@
           <w:numId w:val="2"/>
         </w:numPr>
       </w:pPr>
-      <w:r>
-        <w:t xml:space="preserve">Create  Docker </w:t>
+      <w:proofErr w:type="gramStart"/>
+      <w:r>
+        <w:t>Create  Docker</w:t>
+      </w:r>
+      <w:proofErr w:type="gramEnd"/>
+      <w:r>
+        <w:t xml:space="preserve"> </w:t>
       </w:r>
       <w:r>
         <w:t>Container</w:t>
@@ -97,7 +123,23 @@
         <w:pStyle w:val="Terminal"/>
       </w:pPr>
       <w:r>
-        <w:t>docker run -e 'ACCEPT_EULA=Y' -e 'SA_PASSWORD=UPPERlower123@#' -p 1400:1433 -d mcr.microsoft.com/mssql/server</w:t>
+        <w:t>docker run -e 'ACCEPT_EULA=Y' -e 'SA_PASSWORD=</w:t>
+      </w:r>
+      <w:proofErr w:type="gramStart"/>
+      <w:r>
+        <w:t>UPPERlower123@#'</w:t>
+      </w:r>
+      <w:proofErr w:type="gramEnd"/>
+      <w:r>
+        <w:t xml:space="preserve"> -p 1400:1433 -d mcr.microsoft.com/</w:t>
+      </w:r>
+      <w:proofErr w:type="spellStart"/>
+      <w:r>
+        <w:t>mssql</w:t>
+      </w:r>
+      <w:proofErr w:type="spellEnd"/>
+      <w:r>
+        <w:t>/server</w:t>
       </w:r>
     </w:p>
     <w:p/>
@@ -188,6 +230,7 @@
         </w:rPr>
         <w:t xml:space="preserve"> </w:t>
       </w:r>
+      <w:proofErr w:type="spellStart"/>
       <w:r>
         <w:rPr>
           <w:rFonts w:ascii="Consolas" w:eastAsia="Times New Roman" w:hAnsi="Consolas" w:cs="Times New Roman"/>
@@ -199,6 +242,7 @@
         </w:rPr>
         <w:t>SchoolDB</w:t>
       </w:r>
+      <w:proofErr w:type="spellEnd"/>
     </w:p>
     <w:p>
       <w:pPr>
@@ -272,8 +316,34 @@
           <w:szCs w:val="18"/>
           <w14:ligatures w14:val="none"/>
         </w:rPr>
-        <w:t xml:space="preserve"> SchoolDB;</w:t>
-      </w:r>
+        <w:t xml:space="preserve"> </w:t>
+      </w:r>
+      <w:proofErr w:type="spellStart"/>
+      <w:proofErr w:type="gramStart"/>
+      <w:r>
+        <w:rPr>
+          <w:rFonts w:ascii="Consolas" w:eastAsia="Times New Roman" w:hAnsi="Consolas" w:cs="Times New Roman"/>
+          <w:color w:val="212121"/>
+          <w:kern w:val="0"/>
+          <w:sz w:val="18"/>
+          <w:szCs w:val="18"/>
+          <w14:ligatures w14:val="none"/>
+        </w:rPr>
+        <w:t>SchoolDB</w:t>
+      </w:r>
+      <w:proofErr w:type="spellEnd"/>
+      <w:r>
+        <w:rPr>
+          <w:rFonts w:ascii="Consolas" w:eastAsia="Times New Roman" w:hAnsi="Consolas" w:cs="Times New Roman"/>
+          <w:color w:val="212121"/>
+          <w:kern w:val="0"/>
+          <w:sz w:val="18"/>
+          <w:szCs w:val="18"/>
+          <w14:ligatures w14:val="none"/>
+        </w:rPr>
+        <w:t>;</w:t>
+      </w:r>
+      <w:proofErr w:type="gramEnd"/>
     </w:p>
     <w:p>
       <w:pPr>
@@ -366,6 +436,7 @@
         </w:rPr>
         <w:t xml:space="preserve"> </w:t>
       </w:r>
+      <w:proofErr w:type="gramStart"/>
       <w:r>
         <w:rPr>
           <w:rFonts w:ascii="Consolas" w:eastAsia="Times New Roman" w:hAnsi="Consolas" w:cs="Times New Roman"/>
@@ -388,6 +459,7 @@
         </w:rPr>
         <w:t>(</w:t>
       </w:r>
+      <w:proofErr w:type="gramEnd"/>
     </w:p>
     <w:p>
       <w:pPr>
@@ -518,6 +590,7 @@
         </w:rPr>
         <w:t xml:space="preserve">    FirstName </w:t>
       </w:r>
+      <w:proofErr w:type="gramStart"/>
       <w:r>
         <w:rPr>
           <w:rFonts w:ascii="Consolas" w:eastAsia="Times New Roman" w:hAnsi="Consolas" w:cs="Times New Roman"/>
@@ -540,6 +613,7 @@
         </w:rPr>
         <w:t>(</w:t>
       </w:r>
+      <w:proofErr w:type="gramEnd"/>
       <w:r>
         <w:rPr>
           <w:rFonts w:ascii="Consolas" w:eastAsia="Times New Roman" w:hAnsi="Consolas" w:cs="Times New Roman"/>
@@ -616,6 +690,7 @@
         </w:rPr>
         <w:t xml:space="preserve">    LastName </w:t>
       </w:r>
+      <w:proofErr w:type="gramStart"/>
       <w:r>
         <w:rPr>
           <w:rFonts w:ascii="Consolas" w:eastAsia="Times New Roman" w:hAnsi="Consolas" w:cs="Times New Roman"/>
@@ -638,6 +713,7 @@
         </w:rPr>
         <w:t>(</w:t>
       </w:r>
+      <w:proofErr w:type="gramEnd"/>
       <w:r>
         <w:rPr>
           <w:rFonts w:ascii="Consolas" w:eastAsia="Times New Roman" w:hAnsi="Consolas" w:cs="Times New Roman"/>
@@ -712,7 +788,31 @@
           <w:szCs w:val="18"/>
           <w14:ligatures w14:val="none"/>
         </w:rPr>
-        <w:t xml:space="preserve">    DateOfBirth </w:t>
+        <w:t xml:space="preserve">    </w:t>
+      </w:r>
+      <w:proofErr w:type="spellStart"/>
+      <w:r>
+        <w:rPr>
+          <w:rFonts w:ascii="Consolas" w:eastAsia="Times New Roman" w:hAnsi="Consolas" w:cs="Times New Roman"/>
+          <w:color w:val="212121"/>
+          <w:kern w:val="0"/>
+          <w:sz w:val="18"/>
+          <w:szCs w:val="18"/>
+          <w14:ligatures w14:val="none"/>
+        </w:rPr>
+        <w:t>DateOfBirth</w:t>
+      </w:r>
+      <w:proofErr w:type="spellEnd"/>
+      <w:r>
+        <w:rPr>
+          <w:rFonts w:ascii="Consolas" w:eastAsia="Times New Roman" w:hAnsi="Consolas" w:cs="Times New Roman"/>
+          <w:color w:val="212121"/>
+          <w:kern w:val="0"/>
+          <w:sz w:val="18"/>
+          <w:szCs w:val="18"/>
+          <w14:ligatures w14:val="none"/>
+        </w:rPr>
+        <w:t xml:space="preserve"> </w:t>
       </w:r>
       <w:r>
         <w:rPr>
@@ -833,6 +933,7 @@
         </w:rPr>
         <w:t xml:space="preserve"> </w:t>
       </w:r>
+      <w:proofErr w:type="gramStart"/>
       <w:r>
         <w:rPr>
           <w:rFonts w:ascii="Consolas" w:eastAsia="Times New Roman" w:hAnsi="Consolas" w:cs="Times New Roman"/>
@@ -855,6 +956,7 @@
         </w:rPr>
         <w:t>(</w:t>
       </w:r>
+      <w:proofErr w:type="gramEnd"/>
     </w:p>
     <w:p>
       <w:pPr>
@@ -985,6 +1087,7 @@
         </w:rPr>
         <w:t xml:space="preserve">    FirstName </w:t>
       </w:r>
+      <w:proofErr w:type="gramStart"/>
       <w:r>
         <w:rPr>
           <w:rFonts w:ascii="Consolas" w:eastAsia="Times New Roman" w:hAnsi="Consolas" w:cs="Times New Roman"/>
@@ -1007,6 +1110,7 @@
         </w:rPr>
         <w:t>(</w:t>
       </w:r>
+      <w:proofErr w:type="gramEnd"/>
       <w:r>
         <w:rPr>
           <w:rFonts w:ascii="Consolas" w:eastAsia="Times New Roman" w:hAnsi="Consolas" w:cs="Times New Roman"/>
@@ -1083,6 +1187,7 @@
         </w:rPr>
         <w:t xml:space="preserve">    LastName </w:t>
       </w:r>
+      <w:proofErr w:type="gramStart"/>
       <w:r>
         <w:rPr>
           <w:rFonts w:ascii="Consolas" w:eastAsia="Times New Roman" w:hAnsi="Consolas" w:cs="Times New Roman"/>
@@ -1105,6 +1210,7 @@
         </w:rPr>
         <w:t>(</w:t>
       </w:r>
+      <w:proofErr w:type="gramEnd"/>
       <w:r>
         <w:rPr>
           <w:rFonts w:ascii="Consolas" w:eastAsia="Times New Roman" w:hAnsi="Consolas" w:cs="Times New Roman"/>
@@ -1246,6 +1352,7 @@
         </w:rPr>
         <w:t xml:space="preserve"> </w:t>
       </w:r>
+      <w:proofErr w:type="gramStart"/>
       <w:r>
         <w:rPr>
           <w:rFonts w:ascii="Consolas" w:eastAsia="Times New Roman" w:hAnsi="Consolas" w:cs="Times New Roman"/>
@@ -1268,6 +1375,7 @@
         </w:rPr>
         <w:t>(</w:t>
       </w:r>
+      <w:proofErr w:type="gramEnd"/>
     </w:p>
     <w:p>
       <w:pPr>
@@ -1420,6 +1528,7 @@
         </w:rPr>
         <w:t xml:space="preserve"> </w:t>
       </w:r>
+      <w:proofErr w:type="gramStart"/>
       <w:r>
         <w:rPr>
           <w:rFonts w:ascii="Consolas" w:eastAsia="Times New Roman" w:hAnsi="Consolas" w:cs="Times New Roman"/>
@@ -1442,6 +1551,7 @@
         </w:rPr>
         <w:t>(</w:t>
       </w:r>
+      <w:proofErr w:type="gramEnd"/>
       <w:r>
         <w:rPr>
           <w:rFonts w:ascii="Consolas" w:eastAsia="Times New Roman" w:hAnsi="Consolas" w:cs="Times New Roman"/>
@@ -1518,6 +1628,7 @@
         </w:rPr>
         <w:t xml:space="preserve">    Code </w:t>
       </w:r>
+      <w:proofErr w:type="gramStart"/>
       <w:r>
         <w:rPr>
           <w:rFonts w:ascii="Consolas" w:eastAsia="Times New Roman" w:hAnsi="Consolas" w:cs="Times New Roman"/>
@@ -1540,6 +1651,7 @@
         </w:rPr>
         <w:t>(</w:t>
       </w:r>
+      <w:proofErr w:type="gramEnd"/>
       <w:r>
         <w:rPr>
           <w:rFonts w:ascii="Consolas" w:eastAsia="Times New Roman" w:hAnsi="Consolas" w:cs="Times New Roman"/>
@@ -1687,7 +1799,17 @@
         <w:t>String</w:t>
       </w:r>
       <w:r>
-        <w:t xml:space="preserve"> (appsettings.json)</w:t>
+        <w:t xml:space="preserve"> (</w:t>
+      </w:r>
+      <w:proofErr w:type="spellStart"/>
+      <w:proofErr w:type="gramStart"/>
+      <w:r>
+        <w:t>appsettings.json</w:t>
+      </w:r>
+      <w:proofErr w:type="spellEnd"/>
+      <w:proofErr w:type="gramEnd"/>
+      <w:r>
+        <w:t>)</w:t>
       </w:r>
     </w:p>
     <w:p>
@@ -1718,7 +1840,32 @@
           <w14:ligatures w14:val="none"/>
         </w:rPr>
         <w:lastRenderedPageBreak/>
-        <w:t>"ConnectionStrings"</w:t>
+        <w:t>"</w:t>
+      </w:r>
+      <w:proofErr w:type="spellStart"/>
+      <w:r>
+        <w:rPr>
+          <w:rFonts w:ascii="Consolas" w:eastAsia="Times New Roman" w:hAnsi="Consolas" w:cs="Times New Roman"/>
+          <w:color w:val="9CDCFE"/>
+          <w:kern w:val="0"/>
+          <w:sz w:val="21"/>
+          <w:szCs w:val="21"/>
+          <w14:ligatures w14:val="none"/>
+        </w:rPr>
+        <w:t>ConnectionStrings</w:t>
+      </w:r>
+      <w:proofErr w:type="spellEnd"/>
+      <w:proofErr w:type="gramStart"/>
+      <w:r>
+        <w:rPr>
+          <w:rFonts w:ascii="Consolas" w:eastAsia="Times New Roman" w:hAnsi="Consolas" w:cs="Times New Roman"/>
+          <w:color w:val="9CDCFE"/>
+          <w:kern w:val="0"/>
+          <w:sz w:val="21"/>
+          <w:szCs w:val="21"/>
+          <w14:ligatures w14:val="none"/>
+        </w:rPr>
+        <w:t>"</w:t>
       </w:r>
       <w:r>
         <w:rPr>
@@ -1731,6 +1878,7 @@
         </w:rPr>
         <w:t>: {</w:t>
       </w:r>
+      <w:proofErr w:type="gramEnd"/>
     </w:p>
     <w:p>
       <w:pPr>
@@ -1770,7 +1918,31 @@
           <w:szCs w:val="21"/>
           <w14:ligatures w14:val="none"/>
         </w:rPr>
-        <w:t>"DefaultConnection"</w:t>
+        <w:t>"</w:t>
+      </w:r>
+      <w:proofErr w:type="spellStart"/>
+      <w:r>
+        <w:rPr>
+          <w:rFonts w:ascii="Consolas" w:eastAsia="Times New Roman" w:hAnsi="Consolas" w:cs="Times New Roman"/>
+          <w:color w:val="9CDCFE"/>
+          <w:kern w:val="0"/>
+          <w:sz w:val="21"/>
+          <w:szCs w:val="21"/>
+          <w14:ligatures w14:val="none"/>
+        </w:rPr>
+        <w:t>DefaultConnection</w:t>
+      </w:r>
+      <w:proofErr w:type="spellEnd"/>
+      <w:r>
+        <w:rPr>
+          <w:rFonts w:ascii="Consolas" w:eastAsia="Times New Roman" w:hAnsi="Consolas" w:cs="Times New Roman"/>
+          <w:color w:val="9CDCFE"/>
+          <w:kern w:val="0"/>
+          <w:sz w:val="21"/>
+          <w:szCs w:val="21"/>
+          <w14:ligatures w14:val="none"/>
+        </w:rPr>
+        <w:t>"</w:t>
       </w:r>
       <w:r>
         <w:rPr>
@@ -1792,7 +1964,177 @@
           <w:szCs w:val="21"/>
           <w14:ligatures w14:val="none"/>
         </w:rPr>
-        <w:t>"Server=localhost, 1400;Database=SchoolDB;Trusted_Connection=false;MultipleActiveResultSets=true;Encrypt=false;User Id=sa;Password=UPPERlower123@#;"</w:t>
+        <w:t xml:space="preserve">"Server=localhost, </w:t>
+      </w:r>
+      <w:proofErr w:type="gramStart"/>
+      <w:r>
+        <w:rPr>
+          <w:rFonts w:ascii="Consolas" w:eastAsia="Times New Roman" w:hAnsi="Consolas" w:cs="Times New Roman"/>
+          <w:color w:val="CE9178"/>
+          <w:kern w:val="0"/>
+          <w:sz w:val="21"/>
+          <w:szCs w:val="21"/>
+          <w14:ligatures w14:val="none"/>
+        </w:rPr>
+        <w:t>1400;Database</w:t>
+      </w:r>
+      <w:proofErr w:type="gramEnd"/>
+      <w:r>
+        <w:rPr>
+          <w:rFonts w:ascii="Consolas" w:eastAsia="Times New Roman" w:hAnsi="Consolas" w:cs="Times New Roman"/>
+          <w:color w:val="CE9178"/>
+          <w:kern w:val="0"/>
+          <w:sz w:val="21"/>
+          <w:szCs w:val="21"/>
+          <w14:ligatures w14:val="none"/>
+        </w:rPr>
+        <w:t>=</w:t>
+      </w:r>
+      <w:proofErr w:type="gramStart"/>
+      <w:r>
+        <w:rPr>
+          <w:rFonts w:ascii="Consolas" w:eastAsia="Times New Roman" w:hAnsi="Consolas" w:cs="Times New Roman"/>
+          <w:color w:val="CE9178"/>
+          <w:kern w:val="0"/>
+          <w:sz w:val="21"/>
+          <w:szCs w:val="21"/>
+          <w14:ligatures w14:val="none"/>
+        </w:rPr>
+        <w:t>SchoolDB;Trusted</w:t>
+      </w:r>
+      <w:proofErr w:type="gramEnd"/>
+      <w:r>
+        <w:rPr>
+          <w:rFonts w:ascii="Consolas" w:eastAsia="Times New Roman" w:hAnsi="Consolas" w:cs="Times New Roman"/>
+          <w:color w:val="CE9178"/>
+          <w:kern w:val="0"/>
+          <w:sz w:val="21"/>
+          <w:szCs w:val="21"/>
+          <w14:ligatures w14:val="none"/>
+        </w:rPr>
+        <w:t>_Connection=</w:t>
+      </w:r>
+      <w:proofErr w:type="gramStart"/>
+      <w:r>
+        <w:rPr>
+          <w:rFonts w:ascii="Consolas" w:eastAsia="Times New Roman" w:hAnsi="Consolas" w:cs="Times New Roman"/>
+          <w:color w:val="CE9178"/>
+          <w:kern w:val="0"/>
+          <w:sz w:val="21"/>
+          <w:szCs w:val="21"/>
+          <w14:ligatures w14:val="none"/>
+        </w:rPr>
+        <w:t>false;MultipleActiveResultSets</w:t>
+      </w:r>
+      <w:proofErr w:type="gramEnd"/>
+      <w:r>
+        <w:rPr>
+          <w:rFonts w:ascii="Consolas" w:eastAsia="Times New Roman" w:hAnsi="Consolas" w:cs="Times New Roman"/>
+          <w:color w:val="CE9178"/>
+          <w:kern w:val="0"/>
+          <w:sz w:val="21"/>
+          <w:szCs w:val="21"/>
+          <w14:ligatures w14:val="none"/>
+        </w:rPr>
+        <w:t>=</w:t>
+      </w:r>
+      <w:proofErr w:type="gramStart"/>
+      <w:r>
+        <w:rPr>
+          <w:rFonts w:ascii="Consolas" w:eastAsia="Times New Roman" w:hAnsi="Consolas" w:cs="Times New Roman"/>
+          <w:color w:val="CE9178"/>
+          <w:kern w:val="0"/>
+          <w:sz w:val="21"/>
+          <w:szCs w:val="21"/>
+          <w14:ligatures w14:val="none"/>
+        </w:rPr>
+        <w:t>true;Encrypt</w:t>
+      </w:r>
+      <w:proofErr w:type="gramEnd"/>
+      <w:r>
+        <w:rPr>
+          <w:rFonts w:ascii="Consolas" w:eastAsia="Times New Roman" w:hAnsi="Consolas" w:cs="Times New Roman"/>
+          <w:color w:val="CE9178"/>
+          <w:kern w:val="0"/>
+          <w:sz w:val="21"/>
+          <w:szCs w:val="21"/>
+          <w14:ligatures w14:val="none"/>
+        </w:rPr>
+        <w:t>=</w:t>
+      </w:r>
+      <w:proofErr w:type="gramStart"/>
+      <w:r>
+        <w:rPr>
+          <w:rFonts w:ascii="Consolas" w:eastAsia="Times New Roman" w:hAnsi="Consolas" w:cs="Times New Roman"/>
+          <w:color w:val="CE9178"/>
+          <w:kern w:val="0"/>
+          <w:sz w:val="21"/>
+          <w:szCs w:val="21"/>
+          <w14:ligatures w14:val="none"/>
+        </w:rPr>
+        <w:t>false;User</w:t>
+      </w:r>
+      <w:proofErr w:type="gramEnd"/>
+      <w:r>
+        <w:rPr>
+          <w:rFonts w:ascii="Consolas" w:eastAsia="Times New Roman" w:hAnsi="Consolas" w:cs="Times New Roman"/>
+          <w:color w:val="CE9178"/>
+          <w:kern w:val="0"/>
+          <w:sz w:val="21"/>
+          <w:szCs w:val="21"/>
+          <w14:ligatures w14:val="none"/>
+        </w:rPr>
+        <w:t xml:space="preserve"> Id=</w:t>
+      </w:r>
+      <w:proofErr w:type="spellStart"/>
+      <w:proofErr w:type="gramStart"/>
+      <w:r>
+        <w:rPr>
+          <w:rFonts w:ascii="Consolas" w:eastAsia="Times New Roman" w:hAnsi="Consolas" w:cs="Times New Roman"/>
+          <w:color w:val="CE9178"/>
+          <w:kern w:val="0"/>
+          <w:sz w:val="21"/>
+          <w:szCs w:val="21"/>
+          <w14:ligatures w14:val="none"/>
+        </w:rPr>
+        <w:t>sa;Password</w:t>
+      </w:r>
+      <w:proofErr w:type="spellEnd"/>
+      <w:proofErr w:type="gramEnd"/>
+      <w:r>
+        <w:rPr>
+          <w:rFonts w:ascii="Consolas" w:eastAsia="Times New Roman" w:hAnsi="Consolas" w:cs="Times New Roman"/>
+          <w:color w:val="CE9178"/>
+          <w:kern w:val="0"/>
+          <w:sz w:val="21"/>
+          <w:szCs w:val="21"/>
+          <w14:ligatures w14:val="none"/>
+        </w:rPr>
+        <w:t>=</w:t>
+      </w:r>
+      <w:proofErr w:type="gramStart"/>
+      <w:r>
+        <w:rPr>
+          <w:rFonts w:ascii="Consolas" w:eastAsia="Times New Roman" w:hAnsi="Consolas" w:cs="Times New Roman"/>
+          <w:color w:val="CE9178"/>
+          <w:kern w:val="0"/>
+          <w:sz w:val="21"/>
+          <w:szCs w:val="21"/>
+          <w14:ligatures w14:val="none"/>
+        </w:rPr>
+        <w:t>UPPERlower123@#;</w:t>
+      </w:r>
+      <w:proofErr w:type="gramEnd"/>
+      <w:r>
+        <w:rPr>
+          <w:rFonts w:ascii="Consolas" w:eastAsia="Times New Roman" w:hAnsi="Consolas" w:cs="Times New Roman"/>
+          <w:color w:val="CE9178"/>
+          <w:kern w:val="0"/>
+          <w:sz w:val="21"/>
+          <w:szCs w:val="21"/>
+          <w14:ligatures w14:val="none"/>
+        </w:rPr>
+        <w:t>"</w:t>
       </w:r>
     </w:p>
     <w:p>
@@ -1866,14 +2208,103 @@
         <w:ind w:left="0"/>
       </w:pPr>
       <w:r>
-        <w:t>dotnet ef dbcontext scaffold "Server=localhost, 1400;Database=SchoolDB;Trusted_Connection=false;MultipleActiveResultSets=true;Encrypt=false;User Id=sa;Password=UPPERlower123@#;" Microsoft.EntityFrameworkCore.SqlServer -o Data</w:t>
-      </w:r>
+        <w:t xml:space="preserve">dotnet </w:t>
+      </w:r>
+      <w:proofErr w:type="spellStart"/>
+      <w:r>
+        <w:t>ef</w:t>
+      </w:r>
+      <w:proofErr w:type="spellEnd"/>
       <w:r>
         <w:t xml:space="preserve"> </w:t>
       </w:r>
-      <w:r>
-        <w:t>-f --no-onconfiguring</w:t>
-      </w:r>
+      <w:proofErr w:type="spellStart"/>
+      <w:r>
+        <w:t>dbcontext</w:t>
+      </w:r>
+      <w:proofErr w:type="spellEnd"/>
+      <w:r>
+        <w:t xml:space="preserve"> scaffold "Server=localhost, </w:t>
+      </w:r>
+      <w:proofErr w:type="gramStart"/>
+      <w:r>
+        <w:t>1400;Database</w:t>
+      </w:r>
+      <w:proofErr w:type="gramEnd"/>
+      <w:r>
+        <w:t>=</w:t>
+      </w:r>
+      <w:proofErr w:type="gramStart"/>
+      <w:r>
+        <w:t>SchoolDB;Trusted</w:t>
+      </w:r>
+      <w:proofErr w:type="gramEnd"/>
+      <w:r>
+        <w:t>_Connection=</w:t>
+      </w:r>
+      <w:proofErr w:type="gramStart"/>
+      <w:r>
+        <w:t>false;MultipleActiveResultSets</w:t>
+      </w:r>
+      <w:proofErr w:type="gramEnd"/>
+      <w:r>
+        <w:t>=</w:t>
+      </w:r>
+      <w:proofErr w:type="gramStart"/>
+      <w:r>
+        <w:t>true;Encrypt</w:t>
+      </w:r>
+      <w:proofErr w:type="gramEnd"/>
+      <w:r>
+        <w:t>=</w:t>
+      </w:r>
+      <w:proofErr w:type="gramStart"/>
+      <w:r>
+        <w:t>false;User</w:t>
+      </w:r>
+      <w:proofErr w:type="gramEnd"/>
+      <w:r>
+        <w:t xml:space="preserve"> Id=</w:t>
+      </w:r>
+      <w:proofErr w:type="spellStart"/>
+      <w:proofErr w:type="gramStart"/>
+      <w:r>
+        <w:t>sa;Password</w:t>
+      </w:r>
+      <w:proofErr w:type="spellEnd"/>
+      <w:proofErr w:type="gramEnd"/>
+      <w:r>
+        <w:t>=</w:t>
+      </w:r>
+      <w:proofErr w:type="gramStart"/>
+      <w:r>
+        <w:t>UPPERlower123@#;</w:t>
+      </w:r>
+      <w:proofErr w:type="gramEnd"/>
+      <w:r>
+        <w:t xml:space="preserve">" </w:t>
+      </w:r>
+      <w:proofErr w:type="spellStart"/>
+      <w:proofErr w:type="gramStart"/>
+      <w:r>
+        <w:t>Microsoft.EntityFrameworkCore.SqlServer</w:t>
+      </w:r>
+      <w:proofErr w:type="spellEnd"/>
+      <w:proofErr w:type="gramEnd"/>
+      <w:r>
+        <w:t xml:space="preserve"> -o Data</w:t>
+      </w:r>
+      <w:r>
+        <w:t xml:space="preserve"> </w:t>
+      </w:r>
+      <w:r>
+        <w:t>-f --no-</w:t>
+      </w:r>
+      <w:proofErr w:type="spellStart"/>
+      <w:r>
+        <w:t>onconfiguring</w:t>
+      </w:r>
+      <w:proofErr w:type="spellEnd"/>
     </w:p>
     <w:p>
       <w:pPr>
@@ -1883,21 +2314,41 @@
           <w:numId w:val="2"/>
         </w:numPr>
       </w:pPr>
+      <w:proofErr w:type="spellStart"/>
       <w:r>
         <w:t>Configur</w:t>
       </w:r>
+      <w:proofErr w:type="spellEnd"/>
       <w:r>
         <w:t xml:space="preserve"> </w:t>
       </w:r>
+      <w:proofErr w:type="spellStart"/>
       <w:r>
         <w:t>e</w:t>
       </w:r>
       <w:r>
-        <w:t>Dependancy Injection</w:t>
-      </w:r>
-      <w:r>
-        <w:t xml:space="preserve"> DBContext in Program.cs</w:t>
-      </w:r>
+        <w:t>Dependancy</w:t>
+      </w:r>
+      <w:proofErr w:type="spellEnd"/>
+      <w:r>
+        <w:t xml:space="preserve"> Injection</w:t>
+      </w:r>
+      <w:r>
+        <w:t xml:space="preserve"> </w:t>
+      </w:r>
+      <w:proofErr w:type="spellStart"/>
+      <w:r>
+        <w:t>DBContext</w:t>
+      </w:r>
+      <w:proofErr w:type="spellEnd"/>
+      <w:r>
+        <w:t xml:space="preserve"> in </w:t>
+      </w:r>
+      <w:proofErr w:type="spellStart"/>
+      <w:r>
+        <w:t>Program.cs</w:t>
+      </w:r>
+      <w:proofErr w:type="spellEnd"/>
     </w:p>
     <w:p>
       <w:pPr>
@@ -1983,6 +2434,8 @@
         </w:rPr>
         <w:t xml:space="preserve"> </w:t>
       </w:r>
+      <w:proofErr w:type="spellStart"/>
+      <w:proofErr w:type="gramStart"/>
       <w:r>
         <w:rPr>
           <w:rFonts w:ascii="Consolas" w:eastAsia="Times New Roman" w:hAnsi="Consolas" w:cs="Times New Roman"/>
@@ -2038,6 +2491,8 @@
         </w:rPr>
         <w:t>GetConnectionString</w:t>
       </w:r>
+      <w:proofErr w:type="spellEnd"/>
+      <w:proofErr w:type="gramEnd"/>
       <w:r>
         <w:rPr>
           <w:rFonts w:ascii="Consolas" w:eastAsia="Times New Roman" w:hAnsi="Consolas" w:cs="Times New Roman"/>
@@ -2058,8 +2513,33 @@
           <w:szCs w:val="21"/>
           <w14:ligatures w14:val="none"/>
         </w:rPr>
-        <w:t>"DefaultConnection"</w:t>
-      </w:r>
+        <w:t>"</w:t>
+      </w:r>
+      <w:proofErr w:type="spellStart"/>
+      <w:r>
+        <w:rPr>
+          <w:rFonts w:ascii="Consolas" w:eastAsia="Times New Roman" w:hAnsi="Consolas" w:cs="Times New Roman"/>
+          <w:color w:val="CE9178"/>
+          <w:kern w:val="0"/>
+          <w:sz w:val="21"/>
+          <w:szCs w:val="21"/>
+          <w14:ligatures w14:val="none"/>
+        </w:rPr>
+        <w:t>DefaultConnection</w:t>
+      </w:r>
+      <w:proofErr w:type="spellEnd"/>
+      <w:r>
+        <w:rPr>
+          <w:rFonts w:ascii="Consolas" w:eastAsia="Times New Roman" w:hAnsi="Consolas" w:cs="Times New Roman"/>
+          <w:color w:val="CE9178"/>
+          <w:kern w:val="0"/>
+          <w:sz w:val="21"/>
+          <w:szCs w:val="21"/>
+          <w14:ligatures w14:val="none"/>
+        </w:rPr>
+        <w:t>"</w:t>
+      </w:r>
+      <w:proofErr w:type="gramStart"/>
       <w:r>
         <w:rPr>
           <w:rFonts w:ascii="Consolas" w:eastAsia="Times New Roman" w:hAnsi="Consolas" w:cs="Times New Roman"/>
@@ -2071,6 +2551,7 @@
         </w:rPr>
         <w:t>);</w:t>
       </w:r>
+      <w:proofErr w:type="gramEnd"/>
     </w:p>
     <w:p>
       <w:pPr>
@@ -2090,6 +2571,8 @@
           <w14:ligatures w14:val="none"/>
         </w:rPr>
       </w:pPr>
+      <w:proofErr w:type="spellStart"/>
+      <w:proofErr w:type="gramStart"/>
       <w:r>
         <w:rPr>
           <w:rFonts w:ascii="Consolas" w:eastAsia="Times New Roman" w:hAnsi="Consolas" w:cs="Times New Roman"/>
@@ -2145,6 +2628,8 @@
         </w:rPr>
         <w:t>AddDbContext</w:t>
       </w:r>
+      <w:proofErr w:type="spellEnd"/>
+      <w:proofErr w:type="gramEnd"/>
       <w:r>
         <w:rPr>
           <w:rFonts w:ascii="Consolas" w:eastAsia="Times New Roman" w:hAnsi="Consolas" w:cs="Times New Roman"/>
@@ -2156,6 +2641,7 @@
         </w:rPr>
         <w:t>&lt;</w:t>
       </w:r>
+      <w:proofErr w:type="spellStart"/>
       <w:r>
         <w:rPr>
           <w:rFonts w:ascii="Consolas" w:eastAsia="Times New Roman" w:hAnsi="Consolas" w:cs="Times New Roman"/>
@@ -2167,6 +2653,8 @@
         </w:rPr>
         <w:t>SchoolDbContext</w:t>
       </w:r>
+      <w:proofErr w:type="spellEnd"/>
+      <w:proofErr w:type="gramStart"/>
       <w:r>
         <w:rPr>
           <w:rFonts w:ascii="Consolas" w:eastAsia="Times New Roman" w:hAnsi="Consolas" w:cs="Times New Roman"/>
@@ -2178,6 +2666,7 @@
         </w:rPr>
         <w:t>&gt;(</w:t>
       </w:r>
+      <w:proofErr w:type="gramEnd"/>
       <w:r>
         <w:rPr>
           <w:rFonts w:ascii="Consolas" w:eastAsia="Times New Roman" w:hAnsi="Consolas" w:cs="Times New Roman"/>
@@ -2241,6 +2730,8 @@
         </w:rPr>
         <w:t xml:space="preserve">    </w:t>
       </w:r>
+      <w:proofErr w:type="spellStart"/>
+      <w:proofErr w:type="gramStart"/>
       <w:r>
         <w:rPr>
           <w:rFonts w:ascii="Consolas" w:eastAsia="Times New Roman" w:hAnsi="Consolas" w:cs="Times New Roman"/>
@@ -2274,6 +2765,8 @@
         </w:rPr>
         <w:t>UseSqlServer</w:t>
       </w:r>
+      <w:proofErr w:type="spellEnd"/>
+      <w:proofErr w:type="gramEnd"/>
       <w:r>
         <w:rPr>
           <w:rFonts w:ascii="Consolas" w:eastAsia="Times New Roman" w:hAnsi="Consolas" w:cs="Times New Roman"/>
@@ -2305,8 +2798,21 @@
           <w:szCs w:val="21"/>
           <w14:ligatures w14:val="none"/>
         </w:rPr>
-        <w:t>));</w:t>
-      </w:r>
+        <w:t>)</w:t>
+      </w:r>
+      <w:proofErr w:type="gramStart"/>
+      <w:r>
+        <w:rPr>
+          <w:rFonts w:ascii="Consolas" w:eastAsia="Times New Roman" w:hAnsi="Consolas" w:cs="Times New Roman"/>
+          <w:color w:val="CCCCCC"/>
+          <w:kern w:val="0"/>
+          <w:sz w:val="21"/>
+          <w:szCs w:val="21"/>
+          <w14:ligatures w14:val="none"/>
+        </w:rPr>
+        <w:t>);</w:t>
+      </w:r>
+      <w:proofErr w:type="gramEnd"/>
     </w:p>
     <w:p>
       <w:pPr>
@@ -2344,8 +2850,13 @@
         <w:t>Installed</w:t>
       </w:r>
       <w:r>
-        <w:t xml:space="preserve"> Nuget</w:t>
-      </w:r>
+        <w:t xml:space="preserve"> </w:t>
+      </w:r>
+      <w:proofErr w:type="spellStart"/>
+      <w:r>
+        <w:t>Nuget</w:t>
+      </w:r>
+      <w:proofErr w:type="spellEnd"/>
       <w:r>
         <w:t xml:space="preserve"> Packages:</w:t>
       </w:r>
@@ -2359,9 +2870,11 @@
         </w:numPr>
         <w:spacing w:line="259" w:lineRule="auto"/>
       </w:pPr>
+      <w:proofErr w:type="spellStart"/>
       <w:r>
         <w:t>Microsoft.EntityFrameworkCore</w:t>
       </w:r>
+      <w:proofErr w:type="spellEnd"/>
     </w:p>
     <w:p>
       <w:pPr>
@@ -2372,9 +2885,13 @@
         </w:numPr>
         <w:spacing w:line="259" w:lineRule="auto"/>
       </w:pPr>
+      <w:proofErr w:type="spellStart"/>
+      <w:proofErr w:type="gramStart"/>
       <w:r>
         <w:t>Microsoft.EntityFrameworkCore.Design</w:t>
       </w:r>
+      <w:proofErr w:type="spellEnd"/>
+      <w:proofErr w:type="gramEnd"/>
     </w:p>
     <w:p>
       <w:pPr>
@@ -2385,12 +2902,16 @@
         </w:numPr>
         <w:spacing w:line="259" w:lineRule="auto"/>
       </w:pPr>
+      <w:proofErr w:type="spellStart"/>
+      <w:proofErr w:type="gramStart"/>
       <w:r>
         <w:t>Microsoft.EntityFrameworkCore.</w:t>
       </w:r>
       <w:r>
         <w:t>SqlServer</w:t>
       </w:r>
+      <w:proofErr w:type="spellEnd"/>
+      <w:proofErr w:type="gramEnd"/>
     </w:p>
     <w:p>
       <w:pPr>
@@ -2401,9 +2922,13 @@
         </w:numPr>
         <w:spacing w:line="259" w:lineRule="auto"/>
       </w:pPr>
+      <w:proofErr w:type="spellStart"/>
+      <w:proofErr w:type="gramStart"/>
       <w:r>
         <w:t>Microsoft.EntityFrameworkCore.Tools</w:t>
       </w:r>
+      <w:proofErr w:type="spellEnd"/>
+      <w:proofErr w:type="gramEnd"/>
     </w:p>
     <w:p>
       <w:pPr>
@@ -2414,9 +2939,16 @@
         </w:numPr>
         <w:spacing w:line="259" w:lineRule="auto"/>
       </w:pPr>
-      <w:r>
-        <w:t>Microsoft.VisualStudio.Web.CodeGeneration.Design</w:t>
-      </w:r>
+      <w:proofErr w:type="spellStart"/>
+      <w:proofErr w:type="gramStart"/>
+      <w:r>
+        <w:t>Microsoft.VisualStudio.Web.CodeGeneration</w:t>
+      </w:r>
+      <w:proofErr w:type="gramEnd"/>
+      <w:r>
+        <w:t>.Design</w:t>
+      </w:r>
+      <w:proofErr w:type="spellEnd"/>
     </w:p>
     <w:p>
       <w:pPr>
@@ -2427,9 +2959,11 @@
         </w:numPr>
         <w:spacing w:line="259" w:lineRule="auto"/>
       </w:pPr>
+      <w:proofErr w:type="gramStart"/>
       <w:r>
         <w:t>Auth0.AspNetCore.Authentication</w:t>
       </w:r>
+      <w:proofErr w:type="gramEnd"/>
     </w:p>
     <w:p>
       <w:r>
@@ -2443,8 +2977,13 @@
         <w:ind w:left="0"/>
       </w:pPr>
       <w:r>
-        <w:t>dotnet add package Microsoft.EntityFrameworkCore</w:t>
-      </w:r>
+        <w:t xml:space="preserve">dotnet add package </w:t>
+      </w:r>
+      <w:proofErr w:type="spellStart"/>
+      <w:r>
+        <w:t>Microsoft.EntityFrameworkCore</w:t>
+      </w:r>
+      <w:proofErr w:type="spellEnd"/>
     </w:p>
     <w:p>
       <w:pPr>
@@ -2453,8 +2992,15 @@
         <w:ind w:left="0"/>
       </w:pPr>
       <w:r>
-        <w:t>dotnet add package Microsoft.EntityFrameworkCore.SqlServer</w:t>
-      </w:r>
+        <w:t xml:space="preserve">dotnet add package </w:t>
+      </w:r>
+      <w:proofErr w:type="spellStart"/>
+      <w:proofErr w:type="gramStart"/>
+      <w:r>
+        <w:t>Microsoft.EntityFrameworkCore.SqlServer</w:t>
+      </w:r>
+      <w:proofErr w:type="spellEnd"/>
+      <w:proofErr w:type="gramEnd"/>
     </w:p>
     <w:p>
       <w:pPr>
@@ -2463,11 +3009,18 @@
         <w:ind w:left="0"/>
       </w:pPr>
       <w:r>
-        <w:t>dotnet add package Microsoft.EntityFrameworkCore.</w:t>
+        <w:t xml:space="preserve">dotnet add package </w:t>
+      </w:r>
+      <w:proofErr w:type="spellStart"/>
+      <w:proofErr w:type="gramStart"/>
+      <w:r>
+        <w:t>Microsoft.EntityFrameworkCore.</w:t>
       </w:r>
       <w:r>
         <w:t>Design</w:t>
       </w:r>
+      <w:proofErr w:type="spellEnd"/>
+      <w:proofErr w:type="gramEnd"/>
     </w:p>
     <w:p>
       <w:pPr>
@@ -2476,11 +3029,18 @@
         <w:ind w:left="0"/>
       </w:pPr>
       <w:r>
-        <w:t>dotnet add package Microsoft.EntityFrameworkCore.</w:t>
+        <w:t xml:space="preserve">dotnet add package </w:t>
+      </w:r>
+      <w:proofErr w:type="spellStart"/>
+      <w:proofErr w:type="gramStart"/>
+      <w:r>
+        <w:t>Microsoft.EntityFrameworkCore.</w:t>
       </w:r>
       <w:r>
         <w:t>Tools</w:t>
       </w:r>
+      <w:proofErr w:type="spellEnd"/>
+      <w:proofErr w:type="gramEnd"/>
     </w:p>
     <w:p>
       <w:pPr>
@@ -2499,10 +3059,17 @@
         <w:t xml:space="preserve">dotnet add package </w:t>
       </w:r>
       <w:bookmarkStart w:id="0" w:name="_Hlk199289390"/>
-      <w:r>
-        <w:t>Microsoft.VisualStudio.Web.CodeGeneration.Design</w:t>
+      <w:proofErr w:type="spellStart"/>
+      <w:proofErr w:type="gramStart"/>
+      <w:r>
+        <w:t>Microsoft.VisualStudio.Web.CodeGeneration</w:t>
+      </w:r>
+      <w:proofErr w:type="gramEnd"/>
+      <w:r>
+        <w:t>.Design</w:t>
       </w:r>
       <w:bookmarkEnd w:id="0"/>
+      <w:proofErr w:type="spellEnd"/>
     </w:p>
     <w:p>
       <w:pPr>
@@ -2511,8 +3078,13 @@
         <w:ind w:left="0"/>
       </w:pPr>
       <w:r>
-        <w:t>dotnet add package Auth0.AspNetCore.Authentication</w:t>
-      </w:r>
+        <w:t xml:space="preserve">dotnet add package </w:t>
+      </w:r>
+      <w:proofErr w:type="gramStart"/>
+      <w:r>
+        <w:t>Auth0.AspNetCore.Authentication</w:t>
+      </w:r>
+      <w:proofErr w:type="gramEnd"/>
     </w:p>
     <w:p/>
     <w:p>
@@ -2563,16 +3135,34 @@
         <w:pStyle w:val="Terminal"/>
       </w:pPr>
       <w:r>
-        <w:t>dotnet tool install --global dotnet-ef</w:t>
-      </w:r>
+        <w:t>dotnet tool install --global dotnet-</w:t>
+      </w:r>
+      <w:proofErr w:type="spellStart"/>
+      <w:r>
+        <w:t>ef</w:t>
+      </w:r>
+      <w:proofErr w:type="spellEnd"/>
     </w:p>
     <w:p>
       <w:pPr>
         <w:pStyle w:val="Terminal"/>
       </w:pPr>
       <w:r>
-        <w:t>dotnet tool install --global dotnet-aspnet-codegenerator</w:t>
-      </w:r>
+        <w:t>dotnet tool install --global dotnet-</w:t>
+      </w:r>
+      <w:proofErr w:type="spellStart"/>
+      <w:r>
+        <w:t>aspnet</w:t>
+      </w:r>
+      <w:proofErr w:type="spellEnd"/>
+      <w:r>
+        <w:t>-</w:t>
+      </w:r>
+      <w:proofErr w:type="spellStart"/>
+      <w:r>
+        <w:t>codegenerator</w:t>
+      </w:r>
+      <w:proofErr w:type="spellEnd"/>
     </w:p>
     <w:p/>
     <w:p>
@@ -2585,7 +3175,15 @@
     </w:p>
     <w:p>
       <w:r>
-        <w:t xml:space="preserve">Created Controllers vis Codegenerator. </w:t>
+        <w:t xml:space="preserve">Created Controllers vis </w:t>
+      </w:r>
+      <w:proofErr w:type="spellStart"/>
+      <w:r>
+        <w:t>Codegenerator</w:t>
+      </w:r>
+      <w:proofErr w:type="spellEnd"/>
+      <w:r>
+        <w:t xml:space="preserve">. </w:t>
       </w:r>
       <w:r>
         <w:t>Code Generator creates Controller Class, Razor view page</w:t>
@@ -2605,9 +3203,11 @@
           <w:numId w:val="6"/>
         </w:numPr>
       </w:pPr>
+      <w:proofErr w:type="spellStart"/>
       <w:r>
         <w:t>CoursesController</w:t>
       </w:r>
+      <w:proofErr w:type="spellEnd"/>
     </w:p>
     <w:p>
       <w:pPr>
@@ -2617,12 +3217,14 @@
           <w:numId w:val="6"/>
         </w:numPr>
       </w:pPr>
+      <w:proofErr w:type="spellStart"/>
       <w:r>
         <w:t>Lecturers</w:t>
       </w:r>
       <w:r>
         <w:t>Controller</w:t>
       </w:r>
+      <w:proofErr w:type="spellEnd"/>
     </w:p>
     <w:p>
       <w:pPr>
@@ -2632,9 +3234,11 @@
           <w:numId w:val="6"/>
         </w:numPr>
       </w:pPr>
+      <w:proofErr w:type="spellStart"/>
       <w:r>
         <w:t>StudentsController</w:t>
       </w:r>
+      <w:proofErr w:type="spellEnd"/>
     </w:p>
     <w:p>
       <w:r>
@@ -2656,7 +3260,55 @@
         <w:ind w:left="0"/>
       </w:pPr>
       <w:r>
-        <w:t>dotnet aspnet-codegenerator controller -name CoursesController -m Course -dc SchoolDbContext --relativeFolderPath Controllers --useDefaultLayout --referenceScriptLibraries -f</w:t>
+        <w:t xml:space="preserve">dotnet </w:t>
+      </w:r>
+      <w:proofErr w:type="spellStart"/>
+      <w:r>
+        <w:t>aspnet-codegenerator</w:t>
+      </w:r>
+      <w:proofErr w:type="spellEnd"/>
+      <w:r>
+        <w:t xml:space="preserve"> controller -name </w:t>
+      </w:r>
+      <w:proofErr w:type="spellStart"/>
+      <w:r>
+        <w:t>CoursesController</w:t>
+      </w:r>
+      <w:proofErr w:type="spellEnd"/>
+      <w:r>
+        <w:t xml:space="preserve"> -m Course -dc </w:t>
+      </w:r>
+      <w:proofErr w:type="spellStart"/>
+      <w:r>
+        <w:t>SchoolDbContext</w:t>
+      </w:r>
+      <w:proofErr w:type="spellEnd"/>
+      <w:r>
+        <w:t xml:space="preserve"> --</w:t>
+      </w:r>
+      <w:proofErr w:type="spellStart"/>
+      <w:r>
+        <w:t>relativeFolderPath</w:t>
+      </w:r>
+      <w:proofErr w:type="spellEnd"/>
+      <w:r>
+        <w:t xml:space="preserve"> Controllers --</w:t>
+      </w:r>
+      <w:proofErr w:type="spellStart"/>
+      <w:r>
+        <w:t>useDefaultLayout</w:t>
+      </w:r>
+      <w:proofErr w:type="spellEnd"/>
+      <w:r>
+        <w:t xml:space="preserve"> --</w:t>
+      </w:r>
+      <w:proofErr w:type="spellStart"/>
+      <w:r>
+        <w:t>referenceScriptLibraries</w:t>
+      </w:r>
+      <w:proofErr w:type="spellEnd"/>
+      <w:r>
+        <w:t xml:space="preserve"> -f</w:t>
       </w:r>
     </w:p>
     <w:p>
@@ -2665,19 +3317,64 @@
         <w:ind w:left="0"/>
       </w:pPr>
       <w:r>
-        <w:t xml:space="preserve">dotnet aspnet-codegenerator controller -name </w:t>
-      </w:r>
+        <w:t xml:space="preserve">dotnet </w:t>
+      </w:r>
+      <w:proofErr w:type="spellStart"/>
+      <w:r>
+        <w:t>aspnet-codegenerator</w:t>
+      </w:r>
+      <w:proofErr w:type="spellEnd"/>
+      <w:r>
+        <w:t xml:space="preserve"> controller -name </w:t>
+      </w:r>
+      <w:proofErr w:type="spellStart"/>
       <w:r>
         <w:t>Lecturers</w:t>
       </w:r>
       <w:r>
-        <w:t xml:space="preserve">Controller -m </w:t>
+        <w:t>Controller</w:t>
+      </w:r>
+      <w:proofErr w:type="spellEnd"/>
+      <w:r>
+        <w:t xml:space="preserve"> -m </w:t>
       </w:r>
       <w:r>
         <w:t>Lecturer</w:t>
       </w:r>
       <w:r>
-        <w:t xml:space="preserve"> -dc SchoolDbContext --relativeFolderPath Controllers --useDefaultLayout --referenceScriptLibraries -f</w:t>
+        <w:t xml:space="preserve"> -dc </w:t>
+      </w:r>
+      <w:proofErr w:type="spellStart"/>
+      <w:r>
+        <w:t>SchoolDbContext</w:t>
+      </w:r>
+      <w:proofErr w:type="spellEnd"/>
+      <w:r>
+        <w:t xml:space="preserve"> --</w:t>
+      </w:r>
+      <w:proofErr w:type="spellStart"/>
+      <w:r>
+        <w:t>relativeFolderPath</w:t>
+      </w:r>
+      <w:proofErr w:type="spellEnd"/>
+      <w:r>
+        <w:t xml:space="preserve"> Controllers --</w:t>
+      </w:r>
+      <w:proofErr w:type="spellStart"/>
+      <w:r>
+        <w:t>useDefaultLayout</w:t>
+      </w:r>
+      <w:proofErr w:type="spellEnd"/>
+      <w:r>
+        <w:t xml:space="preserve"> --</w:t>
+      </w:r>
+      <w:proofErr w:type="spellStart"/>
+      <w:r>
+        <w:t>referenceScriptLibraries</w:t>
+      </w:r>
+      <w:proofErr w:type="spellEnd"/>
+      <w:r>
+        <w:t xml:space="preserve"> -f</w:t>
       </w:r>
     </w:p>
     <w:p>
@@ -2686,19 +3383,64 @@
         <w:ind w:left="0"/>
       </w:pPr>
       <w:r>
-        <w:t xml:space="preserve">dotnet aspnet-codegenerator controller -name </w:t>
-      </w:r>
+        <w:t xml:space="preserve">dotnet </w:t>
+      </w:r>
+      <w:proofErr w:type="spellStart"/>
+      <w:r>
+        <w:t>aspnet-codegenerator</w:t>
+      </w:r>
+      <w:proofErr w:type="spellEnd"/>
+      <w:r>
+        <w:t xml:space="preserve"> controller -name </w:t>
+      </w:r>
+      <w:proofErr w:type="spellStart"/>
       <w:r>
         <w:t>Students</w:t>
       </w:r>
       <w:r>
-        <w:t xml:space="preserve">Controller -m </w:t>
+        <w:t>Controller</w:t>
+      </w:r>
+      <w:proofErr w:type="spellEnd"/>
+      <w:r>
+        <w:t xml:space="preserve"> -m </w:t>
       </w:r>
       <w:r>
         <w:t>Student</w:t>
       </w:r>
       <w:r>
-        <w:t xml:space="preserve"> -dc SchoolDbContext --relativeFolderPath Controllers --useDefaultLayout --referenceScriptLibraries -f</w:t>
+        <w:t xml:space="preserve"> -dc </w:t>
+      </w:r>
+      <w:proofErr w:type="spellStart"/>
+      <w:r>
+        <w:t>SchoolDbContext</w:t>
+      </w:r>
+      <w:proofErr w:type="spellEnd"/>
+      <w:r>
+        <w:t xml:space="preserve"> --</w:t>
+      </w:r>
+      <w:proofErr w:type="spellStart"/>
+      <w:r>
+        <w:t>relativeFolderPath</w:t>
+      </w:r>
+      <w:proofErr w:type="spellEnd"/>
+      <w:r>
+        <w:t xml:space="preserve"> Controllers --</w:t>
+      </w:r>
+      <w:proofErr w:type="spellStart"/>
+      <w:r>
+        <w:t>useDefaultLayout</w:t>
+      </w:r>
+      <w:proofErr w:type="spellEnd"/>
+      <w:r>
+        <w:t xml:space="preserve"> --</w:t>
+      </w:r>
+      <w:proofErr w:type="spellStart"/>
+      <w:r>
+        <w:t>referenceScriptLibraries</w:t>
+      </w:r>
+      <w:proofErr w:type="spellEnd"/>
+      <w:r>
+        <w:t xml:space="preserve"> -f</w:t>
       </w:r>
     </w:p>
     <w:p>
@@ -2707,22 +3449,64 @@
         <w:ind w:left="0"/>
       </w:pPr>
       <w:r>
-        <w:t xml:space="preserve">dotnet aspnet-codegenerator controller -name </w:t>
-      </w:r>
-      <w:r>
-        <w:t>Classe</w:t>
-      </w:r>
-      <w:r>
-        <w:t>s</w:t>
-      </w:r>
-      <w:r>
-        <w:t xml:space="preserve">Controller -m </w:t>
+        <w:t xml:space="preserve">dotnet </w:t>
+      </w:r>
+      <w:proofErr w:type="spellStart"/>
+      <w:r>
+        <w:t>aspnet-codegenerator</w:t>
+      </w:r>
+      <w:proofErr w:type="spellEnd"/>
+      <w:r>
+        <w:t xml:space="preserve"> controller -name </w:t>
+      </w:r>
+      <w:proofErr w:type="spellStart"/>
+      <w:r>
+        <w:t>Classes</w:t>
+      </w:r>
+      <w:r>
+        <w:t>Controller</w:t>
+      </w:r>
+      <w:proofErr w:type="spellEnd"/>
+      <w:r>
+        <w:t xml:space="preserve"> -m </w:t>
       </w:r>
       <w:r>
         <w:t xml:space="preserve">Class </w:t>
       </w:r>
       <w:r>
-        <w:t>-dc SchoolDbContext --relativeFolderPath Controllers --useDefaultLayout --referenceScriptLibraries -f</w:t>
+        <w:t xml:space="preserve">-dc </w:t>
+      </w:r>
+      <w:proofErr w:type="spellStart"/>
+      <w:r>
+        <w:t>SchoolDbContext</w:t>
+      </w:r>
+      <w:proofErr w:type="spellEnd"/>
+      <w:r>
+        <w:t xml:space="preserve"> --</w:t>
+      </w:r>
+      <w:proofErr w:type="spellStart"/>
+      <w:r>
+        <w:t>relativeFolderPath</w:t>
+      </w:r>
+      <w:proofErr w:type="spellEnd"/>
+      <w:r>
+        <w:t xml:space="preserve"> Controllers --</w:t>
+      </w:r>
+      <w:proofErr w:type="spellStart"/>
+      <w:r>
+        <w:t>useDefaultLayout</w:t>
+      </w:r>
+      <w:proofErr w:type="spellEnd"/>
+      <w:r>
+        <w:t xml:space="preserve"> --</w:t>
+      </w:r>
+      <w:proofErr w:type="spellStart"/>
+      <w:r>
+        <w:t>referenceScriptLibraries</w:t>
+      </w:r>
+      <w:proofErr w:type="spellEnd"/>
+      <w:r>
+        <w:t xml:space="preserve"> -f</w:t>
       </w:r>
     </w:p>
     <w:p>
@@ -2731,19 +3515,64 @@
         <w:ind w:left="0"/>
       </w:pPr>
       <w:r>
-        <w:t xml:space="preserve">dotnet aspnet-codegenerator controller -name </w:t>
-      </w:r>
+        <w:t xml:space="preserve">dotnet </w:t>
+      </w:r>
+      <w:proofErr w:type="spellStart"/>
+      <w:r>
+        <w:t>aspnet-codegenerator</w:t>
+      </w:r>
+      <w:proofErr w:type="spellEnd"/>
+      <w:r>
+        <w:t xml:space="preserve"> controller -name </w:t>
+      </w:r>
+      <w:proofErr w:type="spellStart"/>
       <w:r>
         <w:t>Enrollments</w:t>
       </w:r>
       <w:r>
-        <w:t xml:space="preserve">Controller -m </w:t>
+        <w:t>Controller</w:t>
+      </w:r>
+      <w:proofErr w:type="spellEnd"/>
+      <w:r>
+        <w:t xml:space="preserve"> -m </w:t>
       </w:r>
       <w:r>
         <w:t xml:space="preserve">Enrollment </w:t>
       </w:r>
       <w:r>
-        <w:t>-dc SchoolDbContext --relativeFolderPath Controllers --useDefaultLayout --referenceScriptLibraries -f</w:t>
+        <w:t xml:space="preserve">-dc </w:t>
+      </w:r>
+      <w:proofErr w:type="spellStart"/>
+      <w:r>
+        <w:t>SchoolDbContext</w:t>
+      </w:r>
+      <w:proofErr w:type="spellEnd"/>
+      <w:r>
+        <w:t xml:space="preserve"> --</w:t>
+      </w:r>
+      <w:proofErr w:type="spellStart"/>
+      <w:r>
+        <w:t>relativeFolderPath</w:t>
+      </w:r>
+      <w:proofErr w:type="spellEnd"/>
+      <w:r>
+        <w:t xml:space="preserve"> Controllers --</w:t>
+      </w:r>
+      <w:proofErr w:type="spellStart"/>
+      <w:r>
+        <w:t>useDefaultLayout</w:t>
+      </w:r>
+      <w:proofErr w:type="spellEnd"/>
+      <w:r>
+        <w:t xml:space="preserve"> --</w:t>
+      </w:r>
+      <w:proofErr w:type="spellStart"/>
+      <w:r>
+        <w:t>referenceScriptLibraries</w:t>
+      </w:r>
+      <w:proofErr w:type="spellEnd"/>
+      <w:r>
+        <w:t xml:space="preserve"> -f</w:t>
       </w:r>
     </w:p>
     <w:p/>
@@ -2753,8 +3582,302 @@
       </w:r>
     </w:p>
     <w:p>
-      <w:r>
+      <w:pPr>
+        <w:pStyle w:val="Headline"/>
+        <w:rPr>
+          <w:sz w:val="32"/>
+          <w:szCs w:val="32"/>
+        </w:rPr>
+      </w:pPr>
+      <w:r>
+        <w:rPr>
+          <w:sz w:val="32"/>
+          <w:szCs w:val="32"/>
+        </w:rPr>
         <w:lastRenderedPageBreak/>
+        <w:t>Authentication and Authorization</w:t>
+      </w:r>
+    </w:p>
+    <w:p>
+      <w:r>
+        <w:t>Used Auth0 for authentication and authorization.</w:t>
+      </w:r>
+    </w:p>
+    <w:p>
+      <w:pPr>
+        <w:pStyle w:val="ListParagraph"/>
+        <w:numPr>
+          <w:ilvl w:val="0"/>
+          <w:numId w:val="2"/>
+        </w:numPr>
+      </w:pPr>
+      <w:r>
+        <w:t xml:space="preserve">Setting </w:t>
+      </w:r>
+      <w:proofErr w:type="spellStart"/>
+      <w:proofErr w:type="gramStart"/>
+      <w:r>
+        <w:t>appsettings.json</w:t>
+      </w:r>
+      <w:proofErr w:type="spellEnd"/>
+      <w:proofErr w:type="gramEnd"/>
+    </w:p>
+    <w:p>
+      <w:pPr>
+        <w:pBdr>
+          <w:top w:val="single" w:sz="4" w:space="1" w:color="auto"/>
+          <w:left w:val="single" w:sz="4" w:space="4" w:color="auto"/>
+          <w:bottom w:val="single" w:sz="4" w:space="1" w:color="auto"/>
+          <w:right w:val="single" w:sz="4" w:space="4" w:color="auto"/>
+        </w:pBdr>
+        <w:spacing w:after="0" w:line="285" w:lineRule="atLeast"/>
+        <w:ind w:left="720"/>
+        <w:rPr>
+          <w:rFonts w:ascii="Consolas" w:eastAsia="Times New Roman" w:hAnsi="Consolas" w:cs="Times New Roman"/>
+          <w:color w:val="CCCCCC"/>
+          <w:kern w:val="0"/>
+          <w:sz w:val="21"/>
+          <w:szCs w:val="21"/>
+          <w14:ligatures w14:val="none"/>
+        </w:rPr>
+      </w:pPr>
+      <w:r>
+        <w:rPr>
+          <w:rFonts w:ascii="Consolas" w:eastAsia="Times New Roman" w:hAnsi="Consolas" w:cs="Times New Roman"/>
+          <w:color w:val="9CDCFE"/>
+          <w:kern w:val="0"/>
+          <w:sz w:val="21"/>
+          <w:szCs w:val="21"/>
+          <w14:ligatures w14:val="none"/>
+        </w:rPr>
+        <w:t>"Auth0</w:t>
+      </w:r>
+      <w:proofErr w:type="gramStart"/>
+      <w:r>
+        <w:rPr>
+          <w:rFonts w:ascii="Consolas" w:eastAsia="Times New Roman" w:hAnsi="Consolas" w:cs="Times New Roman"/>
+          <w:color w:val="9CDCFE"/>
+          <w:kern w:val="0"/>
+          <w:sz w:val="21"/>
+          <w:szCs w:val="21"/>
+          <w14:ligatures w14:val="none"/>
+        </w:rPr>
+        <w:t>"</w:t>
+      </w:r>
+      <w:r>
+        <w:rPr>
+          <w:rFonts w:ascii="Consolas" w:eastAsia="Times New Roman" w:hAnsi="Consolas" w:cs="Times New Roman"/>
+          <w:color w:val="CCCCCC"/>
+          <w:kern w:val="0"/>
+          <w:sz w:val="21"/>
+          <w:szCs w:val="21"/>
+          <w14:ligatures w14:val="none"/>
+        </w:rPr>
+        <w:t>:{</w:t>
+      </w:r>
+      <w:proofErr w:type="gramEnd"/>
+    </w:p>
+    <w:p>
+      <w:pPr>
+        <w:pBdr>
+          <w:top w:val="single" w:sz="4" w:space="1" w:color="auto"/>
+          <w:left w:val="single" w:sz="4" w:space="4" w:color="auto"/>
+          <w:bottom w:val="single" w:sz="4" w:space="1" w:color="auto"/>
+          <w:right w:val="single" w:sz="4" w:space="4" w:color="auto"/>
+        </w:pBdr>
+        <w:spacing w:after="0" w:line="285" w:lineRule="atLeast"/>
+        <w:ind w:left="720"/>
+        <w:rPr>
+          <w:rFonts w:ascii="Consolas" w:eastAsia="Times New Roman" w:hAnsi="Consolas" w:cs="Times New Roman"/>
+          <w:color w:val="CCCCCC"/>
+          <w:kern w:val="0"/>
+          <w:sz w:val="21"/>
+          <w:szCs w:val="21"/>
+          <w14:ligatures w14:val="none"/>
+        </w:rPr>
+      </w:pPr>
+      <w:r>
+        <w:rPr>
+          <w:rFonts w:ascii="Consolas" w:eastAsia="Times New Roman" w:hAnsi="Consolas" w:cs="Times New Roman"/>
+          <w:color w:val="CCCCCC"/>
+          <w:kern w:val="0"/>
+          <w:sz w:val="21"/>
+          <w:szCs w:val="21"/>
+          <w14:ligatures w14:val="none"/>
+        </w:rPr>
+        <w:t xml:space="preserve">    </w:t>
+      </w:r>
+      <w:r>
+        <w:rPr>
+          <w:rFonts w:ascii="Consolas" w:eastAsia="Times New Roman" w:hAnsi="Consolas" w:cs="Times New Roman"/>
+          <w:color w:val="9CDCFE"/>
+          <w:kern w:val="0"/>
+          <w:sz w:val="21"/>
+          <w:szCs w:val="21"/>
+          <w14:ligatures w14:val="none"/>
+        </w:rPr>
+        <w:t>"Domain"</w:t>
+      </w:r>
+      <w:r>
+        <w:rPr>
+          <w:rFonts w:ascii="Consolas" w:eastAsia="Times New Roman" w:hAnsi="Consolas" w:cs="Times New Roman"/>
+          <w:color w:val="CCCCCC"/>
+          <w:kern w:val="0"/>
+          <w:sz w:val="21"/>
+          <w:szCs w:val="21"/>
+          <w14:ligatures w14:val="none"/>
+        </w:rPr>
+        <w:t xml:space="preserve">: </w:t>
+      </w:r>
+      <w:r>
+        <w:rPr>
+          <w:rFonts w:ascii="Consolas" w:eastAsia="Times New Roman" w:hAnsi="Consolas" w:cs="Times New Roman"/>
+          <w:color w:val="CE9178"/>
+          <w:kern w:val="0"/>
+          <w:sz w:val="21"/>
+          <w:szCs w:val="21"/>
+          <w14:ligatures w14:val="none"/>
+        </w:rPr>
+        <w:t>"dev-rxarp8jfexs2piv7.us.auth0.com"</w:t>
+      </w:r>
+      <w:r>
+        <w:rPr>
+          <w:rFonts w:ascii="Consolas" w:eastAsia="Times New Roman" w:hAnsi="Consolas" w:cs="Times New Roman"/>
+          <w:color w:val="CCCCCC"/>
+          <w:kern w:val="0"/>
+          <w:sz w:val="21"/>
+          <w:szCs w:val="21"/>
+          <w14:ligatures w14:val="none"/>
+        </w:rPr>
+        <w:t>,</w:t>
+      </w:r>
+    </w:p>
+    <w:p>
+      <w:pPr>
+        <w:pBdr>
+          <w:top w:val="single" w:sz="4" w:space="1" w:color="auto"/>
+          <w:left w:val="single" w:sz="4" w:space="4" w:color="auto"/>
+          <w:bottom w:val="single" w:sz="4" w:space="1" w:color="auto"/>
+          <w:right w:val="single" w:sz="4" w:space="4" w:color="auto"/>
+        </w:pBdr>
+        <w:spacing w:after="0" w:line="285" w:lineRule="atLeast"/>
+        <w:ind w:left="720"/>
+        <w:rPr>
+          <w:rFonts w:ascii="Consolas" w:eastAsia="Times New Roman" w:hAnsi="Consolas" w:cs="Times New Roman"/>
+          <w:color w:val="CCCCCC"/>
+          <w:kern w:val="0"/>
+          <w:sz w:val="21"/>
+          <w:szCs w:val="21"/>
+          <w14:ligatures w14:val="none"/>
+        </w:rPr>
+      </w:pPr>
+      <w:r>
+        <w:rPr>
+          <w:rFonts w:ascii="Consolas" w:eastAsia="Times New Roman" w:hAnsi="Consolas" w:cs="Times New Roman"/>
+          <w:color w:val="CCCCCC"/>
+          <w:kern w:val="0"/>
+          <w:sz w:val="21"/>
+          <w:szCs w:val="21"/>
+          <w14:ligatures w14:val="none"/>
+        </w:rPr>
+        <w:t xml:space="preserve">    </w:t>
+      </w:r>
+      <w:r>
+        <w:rPr>
+          <w:rFonts w:ascii="Consolas" w:eastAsia="Times New Roman" w:hAnsi="Consolas" w:cs="Times New Roman"/>
+          <w:color w:val="9CDCFE"/>
+          <w:kern w:val="0"/>
+          <w:sz w:val="21"/>
+          <w:szCs w:val="21"/>
+          <w14:ligatures w14:val="none"/>
+        </w:rPr>
+        <w:t>"</w:t>
+      </w:r>
+      <w:proofErr w:type="spellStart"/>
+      <w:r>
+        <w:rPr>
+          <w:rFonts w:ascii="Consolas" w:eastAsia="Times New Roman" w:hAnsi="Consolas" w:cs="Times New Roman"/>
+          <w:color w:val="9CDCFE"/>
+          <w:kern w:val="0"/>
+          <w:sz w:val="21"/>
+          <w:szCs w:val="21"/>
+          <w14:ligatures w14:val="none"/>
+        </w:rPr>
+        <w:t>ClientId</w:t>
+      </w:r>
+      <w:proofErr w:type="spellEnd"/>
+      <w:r>
+        <w:rPr>
+          <w:rFonts w:ascii="Consolas" w:eastAsia="Times New Roman" w:hAnsi="Consolas" w:cs="Times New Roman"/>
+          <w:color w:val="9CDCFE"/>
+          <w:kern w:val="0"/>
+          <w:sz w:val="21"/>
+          <w:szCs w:val="21"/>
+          <w14:ligatures w14:val="none"/>
+        </w:rPr>
+        <w:t>"</w:t>
+      </w:r>
+      <w:r>
+        <w:rPr>
+          <w:rFonts w:ascii="Consolas" w:eastAsia="Times New Roman" w:hAnsi="Consolas" w:cs="Times New Roman"/>
+          <w:color w:val="CCCCCC"/>
+          <w:kern w:val="0"/>
+          <w:sz w:val="21"/>
+          <w:szCs w:val="21"/>
+          <w14:ligatures w14:val="none"/>
+        </w:rPr>
+        <w:t xml:space="preserve">: </w:t>
+      </w:r>
+      <w:r>
+        <w:rPr>
+          <w:rFonts w:ascii="Consolas" w:eastAsia="Times New Roman" w:hAnsi="Consolas" w:cs="Times New Roman"/>
+          <w:color w:val="CE9178"/>
+          <w:kern w:val="0"/>
+          <w:sz w:val="21"/>
+          <w:szCs w:val="21"/>
+          <w14:ligatures w14:val="none"/>
+        </w:rPr>
+        <w:t>"3lflN0hzJHvd51t7uP53I4K1EeRQZE87"</w:t>
+      </w:r>
+    </w:p>
+    <w:p>
+      <w:pPr>
+        <w:pBdr>
+          <w:top w:val="single" w:sz="4" w:space="1" w:color="auto"/>
+          <w:left w:val="single" w:sz="4" w:space="4" w:color="auto"/>
+          <w:bottom w:val="single" w:sz="4" w:space="1" w:color="auto"/>
+          <w:right w:val="single" w:sz="4" w:space="4" w:color="auto"/>
+        </w:pBdr>
+        <w:spacing w:after="0" w:line="285" w:lineRule="atLeast"/>
+        <w:ind w:left="720"/>
+        <w:rPr>
+          <w:rFonts w:ascii="Consolas" w:eastAsia="Times New Roman" w:hAnsi="Consolas" w:cs="Times New Roman"/>
+          <w:color w:val="CCCCCC"/>
+          <w:kern w:val="0"/>
+          <w:sz w:val="21"/>
+          <w:szCs w:val="21"/>
+          <w14:ligatures w14:val="none"/>
+        </w:rPr>
+      </w:pPr>
+      <w:r>
+        <w:rPr>
+          <w:rFonts w:ascii="Consolas" w:eastAsia="Times New Roman" w:hAnsi="Consolas" w:cs="Times New Roman"/>
+          <w:color w:val="CCCCCC"/>
+          <w:kern w:val="0"/>
+          <w:sz w:val="21"/>
+          <w:szCs w:val="21"/>
+          <w14:ligatures w14:val="none"/>
+        </w:rPr>
+        <w:t>  }</w:t>
+      </w:r>
+    </w:p>
+    <w:p/>
+    <w:p/>
+    <w:p/>
+    <w:p/>
+    <w:p/>
+    <w:p>
+      <w:r>
         <w:br w:type="page"/>
       </w:r>
     </w:p>
@@ -2772,7 +3895,7 @@
           <w:szCs w:val="28"/>
         </w:rPr>
         <w:lastRenderedPageBreak/>
-        <w:t>Frontend -Razor Pages</w:t>
+        <w:t>Frontend—Razor Pages</w:t>
       </w:r>
     </w:p>
     <w:p>
@@ -2819,8 +3942,9 @@
           <w:sz w:val="24"/>
           <w:szCs w:val="24"/>
         </w:rPr>
-        <w:t>View &gt; Shared &gt; _Layout.cshtml</w:t>
-      </w:r>
+        <w:t>View &gt; Shared &gt; _</w:t>
+      </w:r>
+      <w:proofErr w:type="spellStart"/>
       <w:r>
         <w:rPr>
           <w:b w:val="0"/>
@@ -2828,7 +3952,37 @@
           <w:sz w:val="24"/>
           <w:szCs w:val="24"/>
         </w:rPr>
-        <w:t xml:space="preserve"> (below jquery script)</w:t>
+        <w:t>Layout.cshtml</w:t>
+      </w:r>
+      <w:proofErr w:type="spellEnd"/>
+      <w:r>
+        <w:rPr>
+          <w:b w:val="0"/>
+          <w:bCs w:val="0"/>
+          <w:sz w:val="24"/>
+          <w:szCs w:val="24"/>
+        </w:rPr>
+        <w:t xml:space="preserve"> (below </w:t>
+      </w:r>
+      <w:proofErr w:type="spellStart"/>
+      <w:r>
+        <w:rPr>
+          <w:b w:val="0"/>
+          <w:bCs w:val="0"/>
+          <w:sz w:val="24"/>
+          <w:szCs w:val="24"/>
+        </w:rPr>
+        <w:t>jquery</w:t>
+      </w:r>
+      <w:proofErr w:type="spellEnd"/>
+      <w:r>
+        <w:rPr>
+          <w:b w:val="0"/>
+          <w:bCs w:val="0"/>
+          <w:sz w:val="24"/>
+          <w:szCs w:val="24"/>
+        </w:rPr>
+        <w:t xml:space="preserve"> script)</w:t>
       </w:r>
     </w:p>
     <w:p>
@@ -2883,6 +4037,7 @@
         </w:rPr>
         <w:t xml:space="preserve"> </w:t>
       </w:r>
+      <w:proofErr w:type="spellStart"/>
       <w:r>
         <w:rPr>
           <w:rFonts w:ascii="Consolas" w:eastAsia="Times New Roman" w:hAnsi="Consolas" w:cs="Times New Roman"/>
@@ -2894,6 +4049,7 @@
         </w:rPr>
         <w:t>src</w:t>
       </w:r>
+      <w:proofErr w:type="spellEnd"/>
       <w:r>
         <w:rPr>
           <w:rFonts w:ascii="Consolas" w:eastAsia="Times New Roman" w:hAnsi="Consolas" w:cs="Times New Roman"/>
@@ -2925,7 +4081,31 @@
           <w:szCs w:val="21"/>
           <w14:ligatures w14:val="none"/>
         </w:rPr>
-        <w:t>https://cdn.jsdelivr.net/npm/sweetalert2@11</w:t>
+        <w:t>https://cdn.jsdelivr.net/</w:t>
+      </w:r>
+      <w:proofErr w:type="spellStart"/>
+      <w:r>
+        <w:rPr>
+          <w:rFonts w:ascii="Consolas" w:eastAsia="Times New Roman" w:hAnsi="Consolas" w:cs="Times New Roman"/>
+          <w:color w:val="CE9178"/>
+          <w:kern w:val="0"/>
+          <w:sz w:val="21"/>
+          <w:szCs w:val="21"/>
+          <w14:ligatures w14:val="none"/>
+        </w:rPr>
+        <w:t>npm</w:t>
+      </w:r>
+      <w:proofErr w:type="spellEnd"/>
+      <w:r>
+        <w:rPr>
+          <w:rFonts w:ascii="Consolas" w:eastAsia="Times New Roman" w:hAnsi="Consolas" w:cs="Times New Roman"/>
+          <w:color w:val="CE9178"/>
+          <w:kern w:val="0"/>
+          <w:sz w:val="21"/>
+          <w:szCs w:val="21"/>
+          <w14:ligatures w14:val="none"/>
+        </w:rPr>
+        <w:t>/sweetalert2@11</w:t>
       </w:r>
       <w:r>
         <w:rPr>
@@ -3017,6 +4197,7 @@
         </w:rPr>
         <w:t xml:space="preserve"> </w:t>
       </w:r>
+      <w:proofErr w:type="gramStart"/>
       <w:r>
         <w:rPr>
           <w:rFonts w:ascii="Consolas" w:eastAsia="Times New Roman" w:hAnsi="Consolas" w:cs="Times New Roman"/>
@@ -3039,6 +4220,7 @@
         </w:rPr>
         <w:t>{</w:t>
       </w:r>
+      <w:proofErr w:type="gramEnd"/>
     </w:p>
     <w:p>
       <w:pPr>
@@ -3231,6 +4413,7 @@
         </w:rPr>
         <w:t>(</w:t>
       </w:r>
+      <w:proofErr w:type="gramStart"/>
       <w:r>
         <w:rPr>
           <w:rFonts w:ascii="Consolas" w:eastAsia="Times New Roman" w:hAnsi="Consolas" w:cs="Times New Roman"/>
@@ -3240,8 +4423,34 @@
           <w:szCs w:val="21"/>
           <w14:ligatures w14:val="none"/>
         </w:rPr>
-        <w:t>'.dltBtn'</w:t>
-      </w:r>
+        <w:t>'.</w:t>
+      </w:r>
+      <w:proofErr w:type="spellStart"/>
+      <w:r>
+        <w:rPr>
+          <w:rFonts w:ascii="Consolas" w:eastAsia="Times New Roman" w:hAnsi="Consolas" w:cs="Times New Roman"/>
+          <w:color w:val="CE9178"/>
+          <w:kern w:val="0"/>
+          <w:sz w:val="21"/>
+          <w:szCs w:val="21"/>
+          <w14:ligatures w14:val="none"/>
+        </w:rPr>
+        <w:t>dltBtn</w:t>
+      </w:r>
+      <w:proofErr w:type="spellEnd"/>
+      <w:proofErr w:type="gramEnd"/>
+      <w:r>
+        <w:rPr>
+          <w:rFonts w:ascii="Consolas" w:eastAsia="Times New Roman" w:hAnsi="Consolas" w:cs="Times New Roman"/>
+          <w:color w:val="CE9178"/>
+          <w:kern w:val="0"/>
+          <w:sz w:val="21"/>
+          <w:szCs w:val="21"/>
+          <w14:ligatures w14:val="none"/>
+        </w:rPr>
+        <w:t>'</w:t>
+      </w:r>
+      <w:proofErr w:type="gramStart"/>
       <w:r>
         <w:rPr>
           <w:rFonts w:ascii="Consolas" w:eastAsia="Times New Roman" w:hAnsi="Consolas" w:cs="Times New Roman"/>
@@ -3264,6 +4473,7 @@
         </w:rPr>
         <w:t>click</w:t>
       </w:r>
+      <w:proofErr w:type="gramEnd"/>
       <w:r>
         <w:rPr>
           <w:rFonts w:ascii="Consolas" w:eastAsia="Times New Roman" w:hAnsi="Consolas" w:cs="Times New Roman"/>
@@ -3308,6 +4518,7 @@
         </w:rPr>
         <w:t>e</w:t>
       </w:r>
+      <w:proofErr w:type="gramStart"/>
       <w:r>
         <w:rPr>
           <w:rFonts w:ascii="Consolas" w:eastAsia="Times New Roman" w:hAnsi="Consolas" w:cs="Times New Roman"/>
@@ -3319,6 +4530,7 @@
         </w:rPr>
         <w:t>){</w:t>
       </w:r>
+      <w:proofErr w:type="gramEnd"/>
     </w:p>
     <w:p>
       <w:pPr>
@@ -3359,7 +4571,31 @@
           <w:szCs w:val="21"/>
           <w14:ligatures w14:val="none"/>
         </w:rPr>
-        <w:t>//sweetAlert code</w:t>
+        <w:t>//</w:t>
+      </w:r>
+      <w:proofErr w:type="spellStart"/>
+      <w:r>
+        <w:rPr>
+          <w:rFonts w:ascii="Consolas" w:eastAsia="Times New Roman" w:hAnsi="Consolas" w:cs="Times New Roman"/>
+          <w:color w:val="6A9955"/>
+          <w:kern w:val="0"/>
+          <w:sz w:val="21"/>
+          <w:szCs w:val="21"/>
+          <w14:ligatures w14:val="none"/>
+        </w:rPr>
+        <w:t>sweetAlert</w:t>
+      </w:r>
+      <w:proofErr w:type="spellEnd"/>
+      <w:r>
+        <w:rPr>
+          <w:rFonts w:ascii="Consolas" w:eastAsia="Times New Roman" w:hAnsi="Consolas" w:cs="Times New Roman"/>
+          <w:color w:val="6A9955"/>
+          <w:kern w:val="0"/>
+          <w:sz w:val="21"/>
+          <w:szCs w:val="21"/>
+          <w14:ligatures w14:val="none"/>
+        </w:rPr>
+        <w:t xml:space="preserve"> code</w:t>
       </w:r>
     </w:p>
     <w:p>
@@ -3540,8 +4776,13 @@
           <w:numId w:val="2"/>
         </w:numPr>
       </w:pPr>
-      <w:r>
-        <w:t xml:space="preserve">Datatables </w:t>
+      <w:proofErr w:type="spellStart"/>
+      <w:r>
+        <w:t>Datatables</w:t>
+      </w:r>
+      <w:proofErr w:type="spellEnd"/>
+      <w:r>
+        <w:t xml:space="preserve"> </w:t>
       </w:r>
       <w:r>
         <w:t>(</w:t>
@@ -3563,8 +4804,13 @@
         <w:ind w:firstLine="360"/>
       </w:pPr>
       <w:r>
-        <w:t>View &gt; Shared &gt; _Layout.cshtml</w:t>
-      </w:r>
+        <w:t>View &gt; Shared &gt; _</w:t>
+      </w:r>
+      <w:proofErr w:type="spellStart"/>
+      <w:r>
+        <w:t>Layout.cshtml</w:t>
+      </w:r>
+      <w:proofErr w:type="spellEnd"/>
     </w:p>
     <w:p>
       <w:pPr>
@@ -3618,6 +4864,7 @@
         </w:rPr>
         <w:t xml:space="preserve"> </w:t>
       </w:r>
+      <w:proofErr w:type="spellStart"/>
       <w:r>
         <w:rPr>
           <w:rFonts w:ascii="Consolas" w:eastAsia="Times New Roman" w:hAnsi="Consolas" w:cs="Times New Roman"/>
@@ -3629,6 +4876,7 @@
         </w:rPr>
         <w:t>rel</w:t>
       </w:r>
+      <w:proofErr w:type="spellEnd"/>
       <w:r>
         <w:rPr>
           <w:rFonts w:ascii="Consolas" w:eastAsia="Times New Roman" w:hAnsi="Consolas" w:cs="Times New Roman"/>
@@ -3865,6 +5113,7 @@
         </w:rPr>
         <w:t xml:space="preserve"> </w:t>
       </w:r>
+      <w:proofErr w:type="spellStart"/>
       <w:r>
         <w:rPr>
           <w:rFonts w:ascii="Consolas" w:eastAsia="Times New Roman" w:hAnsi="Consolas" w:cs="Times New Roman"/>
@@ -3876,6 +5125,7 @@
         </w:rPr>
         <w:t>src</w:t>
       </w:r>
+      <w:proofErr w:type="spellEnd"/>
       <w:r>
         <w:rPr>
           <w:rFonts w:ascii="Consolas" w:eastAsia="Times New Roman" w:hAnsi="Consolas" w:cs="Times New Roman"/>
@@ -3907,7 +5157,31 @@
           <w:szCs w:val="21"/>
           <w14:ligatures w14:val="none"/>
         </w:rPr>
-        <w:t>//cdn.datatables.net/2.3.1/js/dataTables.min.js</w:t>
+        <w:t>//cdn.datatables.net/2.3.1/</w:t>
+      </w:r>
+      <w:proofErr w:type="spellStart"/>
+      <w:r>
+        <w:rPr>
+          <w:rFonts w:ascii="Consolas" w:eastAsia="Times New Roman" w:hAnsi="Consolas" w:cs="Times New Roman"/>
+          <w:color w:val="CE9178"/>
+          <w:kern w:val="0"/>
+          <w:sz w:val="21"/>
+          <w:szCs w:val="21"/>
+          <w14:ligatures w14:val="none"/>
+        </w:rPr>
+        <w:t>js</w:t>
+      </w:r>
+      <w:proofErr w:type="spellEnd"/>
+      <w:r>
+        <w:rPr>
+          <w:rFonts w:ascii="Consolas" w:eastAsia="Times New Roman" w:hAnsi="Consolas" w:cs="Times New Roman"/>
+          <w:color w:val="CE9178"/>
+          <w:kern w:val="0"/>
+          <w:sz w:val="21"/>
+          <w:szCs w:val="21"/>
+          <w14:ligatures w14:val="none"/>
+        </w:rPr>
+        <w:t>/dataTables.min.js</w:t>
       </w:r>
       <w:r>
         <w:rPr>
@@ -4040,6 +5314,8 @@
         </w:rPr>
         <w:t xml:space="preserve"> </w:t>
       </w:r>
+      <w:proofErr w:type="spellStart"/>
+      <w:proofErr w:type="gramStart"/>
       <w:r>
         <w:rPr>
           <w:rFonts w:ascii="Consolas" w:eastAsia="Times New Roman" w:hAnsi="Consolas" w:cs="Times New Roman"/>
@@ -4051,6 +5327,7 @@
         </w:rPr>
         <w:t>DataTable</w:t>
       </w:r>
+      <w:proofErr w:type="spellEnd"/>
       <w:r>
         <w:rPr>
           <w:rFonts w:ascii="Consolas" w:eastAsia="Times New Roman" w:hAnsi="Consolas" w:cs="Times New Roman"/>
@@ -4071,7 +5348,19 @@
           <w:szCs w:val="21"/>
           <w14:ligatures w14:val="none"/>
         </w:rPr>
-        <w:t>'.table'</w:t>
+        <w:t>'.table</w:t>
+      </w:r>
+      <w:proofErr w:type="gramEnd"/>
+      <w:r>
+        <w:rPr>
+          <w:rFonts w:ascii="Consolas" w:eastAsia="Times New Roman" w:hAnsi="Consolas" w:cs="Times New Roman"/>
+          <w:color w:val="CE9178"/>
+          <w:kern w:val="0"/>
+          <w:sz w:val="21"/>
+          <w:szCs w:val="21"/>
+          <w14:ligatures w14:val="none"/>
+        </w:rPr>
+        <w:t>'</w:t>
       </w:r>
       <w:r>
         <w:rPr>
@@ -4278,7 +5567,7 @@
   <w:abstractNum w:abstractNumId="1" w15:restartNumberingAfterBreak="0">
     <w:nsid w:val="27FB0656"/>
     <w:multiLevelType w:val="hybridMultilevel"/>
-    <w:tmpl w:val="4636D6E2"/>
+    <w:tmpl w:val="63146516"/>
     <w:lvl w:ilvl="0" w:tplc="04090001">
       <w:start w:val="1"/>
       <w:numFmt w:val="bullet"/>
@@ -5393,7 +6682,6 @@
   <w:style w:type="character" w:default="1" w:styleId="DefaultParagraphFont">
     <w:name w:val="Default Paragraph Font"/>
     <w:uiPriority w:val="1"/>
-    <w:semiHidden/>
     <w:unhideWhenUsed/>
   </w:style>
   <w:style w:type="table" w:default="1" w:styleId="TableNormal">

</xml_diff>